<commit_message>
Tabla de posiciones y Tabla de resultados partido
</commit_message>
<xml_diff>
--- a/Actividad2/Actividad 2.docx
+++ b/Actividad2/Actividad 2.docx
@@ -1180,8 +1180,6 @@
         </w:rPr>
         <w:t>”);</w:t>
       </w:r>
-      <w:bookmarkStart w:id="0" w:name="_GoBack"/>
-      <w:bookmarkEnd w:id="0"/>
     </w:p>
     <w:p>
       <w:pPr>
@@ -3419,6 +3417,4717 @@
         </w:rPr>
         <w:t>({_id: 3});</w:t>
       </w:r>
+    </w:p>
+    <w:p>
+      <w:pPr>
+        <w:rPr>
+          <w:rFonts w:ascii="Arial" w:hAnsi="Arial" w:cs="Arial"/>
+          <w:sz w:val="24"/>
+          <w:szCs w:val="24"/>
+          <w:lang w:val="es-ES"/>
+        </w:rPr>
+      </w:pPr>
+    </w:p>
+    <w:p>
+      <w:pPr>
+        <w:rPr>
+          <w:rFonts w:ascii="Arial" w:hAnsi="Arial" w:cs="Arial"/>
+          <w:b/>
+          <w:sz w:val="24"/>
+          <w:szCs w:val="24"/>
+        </w:rPr>
+      </w:pPr>
+      <w:r>
+        <w:rPr>
+          <w:rFonts w:ascii="Arial" w:hAnsi="Arial" w:cs="Arial"/>
+          <w:b/>
+          <w:sz w:val="24"/>
+          <w:szCs w:val="24"/>
+        </w:rPr>
+        <w:t>Tabla “</w:t>
+      </w:r>
+      <w:proofErr w:type="spellStart"/>
+      <w:r>
+        <w:rPr>
+          <w:rFonts w:ascii="Arial" w:hAnsi="Arial" w:cs="Arial"/>
+          <w:b/>
+          <w:sz w:val="24"/>
+          <w:szCs w:val="24"/>
+        </w:rPr>
+        <w:t>tabla_posiciones</w:t>
+      </w:r>
+      <w:proofErr w:type="spellEnd"/>
+      <w:r>
+        <w:rPr>
+          <w:rFonts w:ascii="Arial" w:hAnsi="Arial" w:cs="Arial"/>
+          <w:b/>
+          <w:sz w:val="24"/>
+          <w:szCs w:val="24"/>
+        </w:rPr>
+        <w:t>”</w:t>
+      </w:r>
+    </w:p>
+    <w:p>
+      <w:pPr>
+        <w:pStyle w:val="Prrafodelista"/>
+        <w:numPr>
+          <w:ilvl w:val="0"/>
+          <w:numId w:val="1"/>
+        </w:numPr>
+        <w:rPr>
+          <w:rFonts w:ascii="Arial" w:hAnsi="Arial" w:cs="Arial"/>
+          <w:sz w:val="24"/>
+          <w:szCs w:val="24"/>
+          <w:lang w:val="es-ES"/>
+        </w:rPr>
+      </w:pPr>
+      <w:proofErr w:type="spellStart"/>
+      <w:r>
+        <w:rPr>
+          <w:rFonts w:ascii="Arial" w:hAnsi="Arial" w:cs="Arial"/>
+          <w:sz w:val="24"/>
+          <w:szCs w:val="24"/>
+          <w:lang w:val="es-ES"/>
+        </w:rPr>
+        <w:t>db.createCollection</w:t>
+      </w:r>
+      <w:proofErr w:type="spellEnd"/>
+      <w:r>
+        <w:rPr>
+          <w:rFonts w:ascii="Arial" w:hAnsi="Arial" w:cs="Arial"/>
+          <w:sz w:val="24"/>
+          <w:szCs w:val="24"/>
+          <w:lang w:val="es-ES"/>
+        </w:rPr>
+        <w:t>(“</w:t>
+      </w:r>
+      <w:proofErr w:type="spellStart"/>
+      <w:r>
+        <w:rPr>
+          <w:rFonts w:ascii="Arial" w:hAnsi="Arial" w:cs="Arial"/>
+          <w:sz w:val="24"/>
+          <w:szCs w:val="24"/>
+        </w:rPr>
+        <w:t>tabla_posiciones</w:t>
+      </w:r>
+      <w:proofErr w:type="spellEnd"/>
+      <w:r>
+        <w:rPr>
+          <w:rFonts w:ascii="Arial" w:hAnsi="Arial" w:cs="Arial"/>
+          <w:sz w:val="24"/>
+          <w:szCs w:val="24"/>
+          <w:lang w:val="es-ES"/>
+        </w:rPr>
+        <w:t>”);</w:t>
+      </w:r>
+    </w:p>
+    <w:p>
+      <w:pPr>
+        <w:pStyle w:val="Prrafodelista"/>
+        <w:rPr>
+          <w:rFonts w:ascii="Arial" w:hAnsi="Arial" w:cs="Arial"/>
+          <w:sz w:val="24"/>
+          <w:szCs w:val="24"/>
+          <w:lang w:val="es-ES"/>
+        </w:rPr>
+      </w:pPr>
+    </w:p>
+    <w:p>
+      <w:pPr>
+        <w:pStyle w:val="Prrafodelista"/>
+        <w:numPr>
+          <w:ilvl w:val="0"/>
+          <w:numId w:val="1"/>
+        </w:numPr>
+        <w:rPr>
+          <w:rFonts w:ascii="Arial" w:hAnsi="Arial" w:cs="Arial"/>
+          <w:sz w:val="24"/>
+          <w:szCs w:val="24"/>
+          <w:lang w:val="es-ES"/>
+        </w:rPr>
+      </w:pPr>
+      <w:proofErr w:type="spellStart"/>
+      <w:r>
+        <w:rPr>
+          <w:rFonts w:ascii="Arial" w:hAnsi="Arial" w:cs="Arial"/>
+          <w:sz w:val="24"/>
+          <w:szCs w:val="24"/>
+          <w:lang w:val="es-ES"/>
+        </w:rPr>
+        <w:t>db</w:t>
+      </w:r>
+      <w:proofErr w:type="spellEnd"/>
+      <w:r>
+        <w:rPr>
+          <w:rFonts w:ascii="Arial" w:hAnsi="Arial" w:cs="Arial"/>
+          <w:sz w:val="24"/>
+          <w:szCs w:val="24"/>
+          <w:lang w:val="es-ES"/>
+        </w:rPr>
+        <w:t>.</w:t>
+      </w:r>
+      <w:proofErr w:type="spellStart"/>
+      <w:r>
+        <w:rPr>
+          <w:rFonts w:ascii="Arial" w:hAnsi="Arial" w:cs="Arial"/>
+          <w:sz w:val="24"/>
+          <w:szCs w:val="24"/>
+        </w:rPr>
+        <w:t>tabla_posiciones</w:t>
+      </w:r>
+      <w:proofErr w:type="spellEnd"/>
+      <w:r>
+        <w:rPr>
+          <w:rFonts w:ascii="Arial" w:hAnsi="Arial" w:cs="Arial"/>
+          <w:sz w:val="24"/>
+          <w:szCs w:val="24"/>
+          <w:lang w:val="es-ES"/>
+        </w:rPr>
+        <w:t>.</w:t>
+      </w:r>
+      <w:proofErr w:type="spellStart"/>
+      <w:r>
+        <w:rPr>
+          <w:rFonts w:ascii="Arial" w:hAnsi="Arial" w:cs="Arial"/>
+          <w:sz w:val="24"/>
+          <w:szCs w:val="24"/>
+          <w:lang w:val="es-ES"/>
+        </w:rPr>
+        <w:t>insertOne</w:t>
+      </w:r>
+      <w:proofErr w:type="spellEnd"/>
+      <w:r>
+        <w:rPr>
+          <w:rFonts w:ascii="Arial" w:hAnsi="Arial" w:cs="Arial"/>
+          <w:sz w:val="24"/>
+          <w:szCs w:val="24"/>
+          <w:lang w:val="es-ES"/>
+        </w:rPr>
+        <w:t>(</w:t>
+      </w:r>
+    </w:p>
+    <w:p>
+      <w:pPr>
+        <w:pStyle w:val="Prrafodelista"/>
+        <w:rPr>
+          <w:rFonts w:ascii="Arial" w:hAnsi="Arial" w:cs="Arial"/>
+          <w:sz w:val="24"/>
+          <w:szCs w:val="24"/>
+          <w:lang w:val="es-ES"/>
+        </w:rPr>
+      </w:pPr>
+      <w:r>
+        <w:rPr>
+          <w:rFonts w:ascii="Arial" w:hAnsi="Arial" w:cs="Arial"/>
+          <w:sz w:val="24"/>
+          <w:szCs w:val="24"/>
+          <w:lang w:val="es-ES"/>
+        </w:rPr>
+        <w:t xml:space="preserve">  {</w:t>
+      </w:r>
+    </w:p>
+    <w:p>
+      <w:pPr>
+        <w:pStyle w:val="Prrafodelista"/>
+        <w:rPr>
+          <w:rFonts w:ascii="Arial" w:hAnsi="Arial" w:cs="Arial"/>
+          <w:sz w:val="24"/>
+          <w:szCs w:val="24"/>
+          <w:lang w:val="es-ES"/>
+        </w:rPr>
+      </w:pPr>
+      <w:r>
+        <w:rPr>
+          <w:rFonts w:ascii="Arial" w:hAnsi="Arial" w:cs="Arial"/>
+          <w:sz w:val="24"/>
+          <w:szCs w:val="24"/>
+          <w:lang w:val="es-ES"/>
+        </w:rPr>
+        <w:t xml:space="preserve">    _id: 1,  </w:t>
+      </w:r>
+    </w:p>
+    <w:p>
+      <w:pPr>
+        <w:pStyle w:val="Prrafodelista"/>
+        <w:rPr>
+          <w:rFonts w:ascii="Arial" w:hAnsi="Arial" w:cs="Arial"/>
+          <w:sz w:val="24"/>
+          <w:szCs w:val="24"/>
+          <w:lang w:val="es-ES"/>
+        </w:rPr>
+      </w:pPr>
+      <w:r>
+        <w:rPr>
+          <w:rFonts w:ascii="Arial" w:hAnsi="Arial" w:cs="Arial"/>
+          <w:sz w:val="24"/>
+          <w:szCs w:val="24"/>
+          <w:lang w:val="es-ES"/>
+        </w:rPr>
+        <w:t xml:space="preserve">    </w:t>
+      </w:r>
+      <w:proofErr w:type="gramStart"/>
+      <w:r>
+        <w:rPr>
+          <w:rFonts w:ascii="Arial" w:hAnsi="Arial" w:cs="Arial"/>
+          <w:sz w:val="24"/>
+          <w:szCs w:val="24"/>
+          <w:lang w:val="es-ES"/>
+        </w:rPr>
+        <w:t>equipo</w:t>
+      </w:r>
+      <w:proofErr w:type="gramEnd"/>
+      <w:r>
+        <w:rPr>
+          <w:rFonts w:ascii="Arial" w:hAnsi="Arial" w:cs="Arial"/>
+          <w:sz w:val="24"/>
+          <w:szCs w:val="24"/>
+          <w:lang w:val="es-ES"/>
+        </w:rPr>
+        <w:t>: ’Equipo A’,</w:t>
+      </w:r>
+    </w:p>
+    <w:p>
+      <w:pPr>
+        <w:pStyle w:val="Prrafodelista"/>
+        <w:rPr>
+          <w:rFonts w:ascii="Arial" w:hAnsi="Arial" w:cs="Arial"/>
+          <w:sz w:val="24"/>
+          <w:szCs w:val="24"/>
+          <w:lang w:val="es-ES"/>
+        </w:rPr>
+      </w:pPr>
+      <w:r>
+        <w:rPr>
+          <w:rFonts w:ascii="Arial" w:hAnsi="Arial" w:cs="Arial"/>
+          <w:sz w:val="24"/>
+          <w:szCs w:val="24"/>
+          <w:lang w:val="es-ES"/>
+        </w:rPr>
+        <w:t xml:space="preserve">    fase1: 0,</w:t>
+      </w:r>
+    </w:p>
+    <w:p>
+      <w:pPr>
+        <w:pStyle w:val="Prrafodelista"/>
+        <w:rPr>
+          <w:rFonts w:ascii="Arial" w:hAnsi="Arial" w:cs="Arial"/>
+          <w:sz w:val="24"/>
+          <w:szCs w:val="24"/>
+          <w:lang w:val="es-ES"/>
+        </w:rPr>
+      </w:pPr>
+      <w:r>
+        <w:rPr>
+          <w:rFonts w:ascii="Arial" w:hAnsi="Arial" w:cs="Arial"/>
+          <w:sz w:val="24"/>
+          <w:szCs w:val="24"/>
+          <w:lang w:val="es-ES"/>
+        </w:rPr>
+        <w:t xml:space="preserve">    fase2: 0,</w:t>
+      </w:r>
+    </w:p>
+    <w:p>
+      <w:pPr>
+        <w:pStyle w:val="Prrafodelista"/>
+        <w:rPr>
+          <w:rFonts w:ascii="Arial" w:hAnsi="Arial" w:cs="Arial"/>
+          <w:sz w:val="24"/>
+          <w:szCs w:val="24"/>
+          <w:lang w:val="es-ES"/>
+        </w:rPr>
+      </w:pPr>
+      <w:r>
+        <w:rPr>
+          <w:rFonts w:ascii="Arial" w:hAnsi="Arial" w:cs="Arial"/>
+          <w:sz w:val="24"/>
+          <w:szCs w:val="24"/>
+          <w:lang w:val="es-ES"/>
+        </w:rPr>
+        <w:t xml:space="preserve">    fase3: 0,</w:t>
+      </w:r>
+    </w:p>
+    <w:p>
+      <w:pPr>
+        <w:pStyle w:val="Prrafodelista"/>
+        <w:rPr>
+          <w:rFonts w:ascii="Arial" w:hAnsi="Arial" w:cs="Arial"/>
+          <w:sz w:val="24"/>
+          <w:szCs w:val="24"/>
+          <w:lang w:val="es-ES"/>
+        </w:rPr>
+      </w:pPr>
+      <w:r>
+        <w:rPr>
+          <w:rFonts w:ascii="Arial" w:hAnsi="Arial" w:cs="Arial"/>
+          <w:sz w:val="24"/>
+          <w:szCs w:val="24"/>
+          <w:lang w:val="es-ES"/>
+        </w:rPr>
+        <w:t xml:space="preserve">    fase4: 0,</w:t>
+      </w:r>
+    </w:p>
+    <w:p>
+      <w:pPr>
+        <w:pStyle w:val="Prrafodelista"/>
+        <w:rPr>
+          <w:rFonts w:ascii="Arial" w:hAnsi="Arial" w:cs="Arial"/>
+          <w:sz w:val="24"/>
+          <w:szCs w:val="24"/>
+          <w:lang w:val="es-ES"/>
+        </w:rPr>
+      </w:pPr>
+      <w:r>
+        <w:rPr>
+          <w:rFonts w:ascii="Arial" w:hAnsi="Arial" w:cs="Arial"/>
+          <w:sz w:val="24"/>
+          <w:szCs w:val="24"/>
+          <w:lang w:val="es-ES"/>
+        </w:rPr>
+        <w:t xml:space="preserve">    fase5: 0, </w:t>
+      </w:r>
+    </w:p>
+    <w:p>
+      <w:pPr>
+        <w:pStyle w:val="Prrafodelista"/>
+        <w:rPr>
+          <w:rFonts w:ascii="Arial" w:hAnsi="Arial" w:cs="Arial"/>
+          <w:sz w:val="24"/>
+          <w:szCs w:val="24"/>
+          <w:lang w:val="es-ES"/>
+        </w:rPr>
+      </w:pPr>
+      <w:r>
+        <w:rPr>
+          <w:rFonts w:ascii="Arial" w:hAnsi="Arial" w:cs="Arial"/>
+          <w:sz w:val="24"/>
+          <w:szCs w:val="24"/>
+          <w:lang w:val="es-ES"/>
+        </w:rPr>
+        <w:t xml:space="preserve">    </w:t>
+      </w:r>
+      <w:proofErr w:type="gramStart"/>
+      <w:r>
+        <w:rPr>
+          <w:rFonts w:ascii="Arial" w:hAnsi="Arial" w:cs="Arial"/>
+          <w:sz w:val="24"/>
+          <w:szCs w:val="24"/>
+          <w:lang w:val="es-ES"/>
+        </w:rPr>
+        <w:t>final</w:t>
+      </w:r>
+      <w:proofErr w:type="gramEnd"/>
+      <w:r>
+        <w:rPr>
+          <w:rFonts w:ascii="Arial" w:hAnsi="Arial" w:cs="Arial"/>
+          <w:sz w:val="24"/>
+          <w:szCs w:val="24"/>
+          <w:lang w:val="es-ES"/>
+        </w:rPr>
+        <w:t xml:space="preserve">: 0 </w:t>
+      </w:r>
+    </w:p>
+    <w:p>
+      <w:pPr>
+        <w:pStyle w:val="Prrafodelista"/>
+        <w:rPr>
+          <w:rFonts w:ascii="Arial" w:hAnsi="Arial" w:cs="Arial"/>
+          <w:sz w:val="24"/>
+          <w:szCs w:val="24"/>
+          <w:lang w:val="es-ES"/>
+        </w:rPr>
+      </w:pPr>
+      <w:r>
+        <w:rPr>
+          <w:rFonts w:ascii="Arial" w:hAnsi="Arial" w:cs="Arial"/>
+          <w:sz w:val="24"/>
+          <w:szCs w:val="24"/>
+          <w:lang w:val="es-ES"/>
+        </w:rPr>
+        <w:t>}</w:t>
+      </w:r>
+    </w:p>
+    <w:p>
+      <w:pPr>
+        <w:pStyle w:val="Prrafodelista"/>
+        <w:rPr>
+          <w:rFonts w:ascii="Arial" w:hAnsi="Arial" w:cs="Arial"/>
+          <w:sz w:val="24"/>
+          <w:szCs w:val="24"/>
+          <w:lang w:val="es-ES"/>
+        </w:rPr>
+      </w:pPr>
+      <w:r>
+        <w:rPr>
+          <w:rFonts w:ascii="Arial" w:hAnsi="Arial" w:cs="Arial"/>
+          <w:sz w:val="24"/>
+          <w:szCs w:val="24"/>
+          <w:lang w:val="es-ES"/>
+        </w:rPr>
+        <w:t>);</w:t>
+      </w:r>
+    </w:p>
+    <w:p>
+      <w:pPr>
+        <w:pStyle w:val="Prrafodelista"/>
+        <w:numPr>
+          <w:ilvl w:val="0"/>
+          <w:numId w:val="2"/>
+        </w:numPr>
+        <w:rPr>
+          <w:rFonts w:ascii="Arial" w:hAnsi="Arial" w:cs="Arial"/>
+          <w:sz w:val="24"/>
+          <w:szCs w:val="24"/>
+          <w:lang w:val="es-ES"/>
+        </w:rPr>
+      </w:pPr>
+      <w:proofErr w:type="spellStart"/>
+      <w:r>
+        <w:rPr>
+          <w:rFonts w:ascii="Arial" w:hAnsi="Arial" w:cs="Arial"/>
+          <w:sz w:val="24"/>
+          <w:szCs w:val="24"/>
+          <w:lang w:val="es-ES"/>
+        </w:rPr>
+        <w:t>db</w:t>
+      </w:r>
+      <w:proofErr w:type="spellEnd"/>
+      <w:r>
+        <w:rPr>
+          <w:rFonts w:ascii="Arial" w:hAnsi="Arial" w:cs="Arial"/>
+          <w:sz w:val="24"/>
+          <w:szCs w:val="24"/>
+          <w:lang w:val="es-ES"/>
+        </w:rPr>
+        <w:t>.</w:t>
+      </w:r>
+      <w:proofErr w:type="spellStart"/>
+      <w:r>
+        <w:rPr>
+          <w:rFonts w:ascii="Arial" w:hAnsi="Arial" w:cs="Arial"/>
+          <w:sz w:val="24"/>
+          <w:szCs w:val="24"/>
+        </w:rPr>
+        <w:t>tabla_posiciones</w:t>
+      </w:r>
+      <w:proofErr w:type="spellEnd"/>
+      <w:r>
+        <w:rPr>
+          <w:rFonts w:ascii="Arial" w:hAnsi="Arial" w:cs="Arial"/>
+          <w:sz w:val="24"/>
+          <w:szCs w:val="24"/>
+          <w:lang w:val="es-ES"/>
+        </w:rPr>
+        <w:t>.</w:t>
+      </w:r>
+      <w:proofErr w:type="spellStart"/>
+      <w:r>
+        <w:rPr>
+          <w:rFonts w:ascii="Arial" w:hAnsi="Arial" w:cs="Arial"/>
+          <w:sz w:val="24"/>
+          <w:szCs w:val="24"/>
+          <w:lang w:val="es-ES"/>
+        </w:rPr>
+        <w:t>insertMany</w:t>
+      </w:r>
+      <w:proofErr w:type="spellEnd"/>
+      <w:r>
+        <w:rPr>
+          <w:rFonts w:ascii="Arial" w:hAnsi="Arial" w:cs="Arial"/>
+          <w:sz w:val="24"/>
+          <w:szCs w:val="24"/>
+          <w:lang w:val="es-ES"/>
+        </w:rPr>
+        <w:t xml:space="preserve">( [  </w:t>
+      </w:r>
+    </w:p>
+    <w:p>
+      <w:pPr>
+        <w:pStyle w:val="Prrafodelista"/>
+        <w:rPr>
+          <w:rFonts w:ascii="Arial" w:hAnsi="Arial" w:cs="Arial"/>
+          <w:sz w:val="24"/>
+          <w:szCs w:val="24"/>
+          <w:lang w:val="es-ES"/>
+        </w:rPr>
+      </w:pPr>
+      <w:r>
+        <w:rPr>
+          <w:rFonts w:ascii="Arial" w:hAnsi="Arial" w:cs="Arial"/>
+          <w:sz w:val="24"/>
+          <w:szCs w:val="24"/>
+          <w:lang w:val="es-ES"/>
+        </w:rPr>
+        <w:t>{</w:t>
+      </w:r>
+    </w:p>
+    <w:p>
+      <w:pPr>
+        <w:pStyle w:val="Prrafodelista"/>
+        <w:rPr>
+          <w:rFonts w:ascii="Arial" w:hAnsi="Arial" w:cs="Arial"/>
+          <w:sz w:val="24"/>
+          <w:szCs w:val="24"/>
+          <w:lang w:val="es-ES"/>
+        </w:rPr>
+      </w:pPr>
+      <w:r>
+        <w:rPr>
+          <w:rFonts w:ascii="Arial" w:hAnsi="Arial" w:cs="Arial"/>
+          <w:sz w:val="24"/>
+          <w:szCs w:val="24"/>
+          <w:lang w:val="es-ES"/>
+        </w:rPr>
+        <w:t xml:space="preserve">    _id: 2,  </w:t>
+      </w:r>
+    </w:p>
+    <w:p>
+      <w:pPr>
+        <w:pStyle w:val="Prrafodelista"/>
+        <w:rPr>
+          <w:rFonts w:ascii="Arial" w:hAnsi="Arial" w:cs="Arial"/>
+          <w:sz w:val="24"/>
+          <w:szCs w:val="24"/>
+          <w:lang w:val="es-ES"/>
+        </w:rPr>
+      </w:pPr>
+      <w:r>
+        <w:rPr>
+          <w:rFonts w:ascii="Arial" w:hAnsi="Arial" w:cs="Arial"/>
+          <w:sz w:val="24"/>
+          <w:szCs w:val="24"/>
+          <w:lang w:val="es-ES"/>
+        </w:rPr>
+        <w:t xml:space="preserve">    </w:t>
+      </w:r>
+      <w:proofErr w:type="gramStart"/>
+      <w:r>
+        <w:rPr>
+          <w:rFonts w:ascii="Arial" w:hAnsi="Arial" w:cs="Arial"/>
+          <w:sz w:val="24"/>
+          <w:szCs w:val="24"/>
+          <w:lang w:val="es-ES"/>
+        </w:rPr>
+        <w:t>equipo</w:t>
+      </w:r>
+      <w:proofErr w:type="gramEnd"/>
+      <w:r>
+        <w:rPr>
+          <w:rFonts w:ascii="Arial" w:hAnsi="Arial" w:cs="Arial"/>
+          <w:sz w:val="24"/>
+          <w:szCs w:val="24"/>
+          <w:lang w:val="es-ES"/>
+        </w:rPr>
+        <w:t>: ‘Equipo B’,</w:t>
+      </w:r>
+    </w:p>
+    <w:p>
+      <w:pPr>
+        <w:pStyle w:val="Prrafodelista"/>
+        <w:rPr>
+          <w:rFonts w:ascii="Arial" w:hAnsi="Arial" w:cs="Arial"/>
+          <w:sz w:val="24"/>
+          <w:szCs w:val="24"/>
+          <w:lang w:val="es-ES"/>
+        </w:rPr>
+      </w:pPr>
+      <w:r>
+        <w:rPr>
+          <w:rFonts w:ascii="Arial" w:hAnsi="Arial" w:cs="Arial"/>
+          <w:sz w:val="24"/>
+          <w:szCs w:val="24"/>
+          <w:lang w:val="es-ES"/>
+        </w:rPr>
+        <w:t xml:space="preserve">    fase1: 0,</w:t>
+      </w:r>
+    </w:p>
+    <w:p>
+      <w:pPr>
+        <w:pStyle w:val="Prrafodelista"/>
+        <w:rPr>
+          <w:rFonts w:ascii="Arial" w:hAnsi="Arial" w:cs="Arial"/>
+          <w:sz w:val="24"/>
+          <w:szCs w:val="24"/>
+          <w:lang w:val="es-ES"/>
+        </w:rPr>
+      </w:pPr>
+      <w:r>
+        <w:rPr>
+          <w:rFonts w:ascii="Arial" w:hAnsi="Arial" w:cs="Arial"/>
+          <w:sz w:val="24"/>
+          <w:szCs w:val="24"/>
+          <w:lang w:val="es-ES"/>
+        </w:rPr>
+        <w:t xml:space="preserve">    fase2: 0,</w:t>
+      </w:r>
+    </w:p>
+    <w:p>
+      <w:pPr>
+        <w:pStyle w:val="Prrafodelista"/>
+        <w:rPr>
+          <w:rFonts w:ascii="Arial" w:hAnsi="Arial" w:cs="Arial"/>
+          <w:sz w:val="24"/>
+          <w:szCs w:val="24"/>
+          <w:lang w:val="es-ES"/>
+        </w:rPr>
+      </w:pPr>
+      <w:r>
+        <w:rPr>
+          <w:rFonts w:ascii="Arial" w:hAnsi="Arial" w:cs="Arial"/>
+          <w:sz w:val="24"/>
+          <w:szCs w:val="24"/>
+          <w:lang w:val="es-ES"/>
+        </w:rPr>
+        <w:t xml:space="preserve">    fase3: 0,</w:t>
+      </w:r>
+    </w:p>
+    <w:p>
+      <w:pPr>
+        <w:pStyle w:val="Prrafodelista"/>
+        <w:rPr>
+          <w:rFonts w:ascii="Arial" w:hAnsi="Arial" w:cs="Arial"/>
+          <w:sz w:val="24"/>
+          <w:szCs w:val="24"/>
+          <w:lang w:val="es-ES"/>
+        </w:rPr>
+      </w:pPr>
+      <w:r>
+        <w:rPr>
+          <w:rFonts w:ascii="Arial" w:hAnsi="Arial" w:cs="Arial"/>
+          <w:sz w:val="24"/>
+          <w:szCs w:val="24"/>
+          <w:lang w:val="es-ES"/>
+        </w:rPr>
+        <w:t xml:space="preserve">    fase4: 0,</w:t>
+      </w:r>
+    </w:p>
+    <w:p>
+      <w:pPr>
+        <w:pStyle w:val="Prrafodelista"/>
+        <w:rPr>
+          <w:rFonts w:ascii="Arial" w:hAnsi="Arial" w:cs="Arial"/>
+          <w:sz w:val="24"/>
+          <w:szCs w:val="24"/>
+          <w:lang w:val="es-ES"/>
+        </w:rPr>
+      </w:pPr>
+      <w:r>
+        <w:rPr>
+          <w:rFonts w:ascii="Arial" w:hAnsi="Arial" w:cs="Arial"/>
+          <w:sz w:val="24"/>
+          <w:szCs w:val="24"/>
+          <w:lang w:val="es-ES"/>
+        </w:rPr>
+        <w:t xml:space="preserve">    fase5: 0, </w:t>
+      </w:r>
+    </w:p>
+    <w:p>
+      <w:pPr>
+        <w:pStyle w:val="Prrafodelista"/>
+        <w:rPr>
+          <w:rFonts w:ascii="Arial" w:hAnsi="Arial" w:cs="Arial"/>
+          <w:sz w:val="24"/>
+          <w:szCs w:val="24"/>
+          <w:lang w:val="es-ES"/>
+        </w:rPr>
+      </w:pPr>
+      <w:r>
+        <w:rPr>
+          <w:rFonts w:ascii="Arial" w:hAnsi="Arial" w:cs="Arial"/>
+          <w:sz w:val="24"/>
+          <w:szCs w:val="24"/>
+          <w:lang w:val="es-ES"/>
+        </w:rPr>
+        <w:t xml:space="preserve">    </w:t>
+      </w:r>
+      <w:proofErr w:type="gramStart"/>
+      <w:r>
+        <w:rPr>
+          <w:rFonts w:ascii="Arial" w:hAnsi="Arial" w:cs="Arial"/>
+          <w:sz w:val="24"/>
+          <w:szCs w:val="24"/>
+          <w:lang w:val="es-ES"/>
+        </w:rPr>
+        <w:t>final</w:t>
+      </w:r>
+      <w:proofErr w:type="gramEnd"/>
+      <w:r>
+        <w:rPr>
+          <w:rFonts w:ascii="Arial" w:hAnsi="Arial" w:cs="Arial"/>
+          <w:sz w:val="24"/>
+          <w:szCs w:val="24"/>
+          <w:lang w:val="es-ES"/>
+        </w:rPr>
+        <w:t xml:space="preserve">: 0 </w:t>
+      </w:r>
+    </w:p>
+    <w:p>
+      <w:pPr>
+        <w:pStyle w:val="Prrafodelista"/>
+        <w:rPr>
+          <w:rFonts w:ascii="Arial" w:hAnsi="Arial" w:cs="Arial"/>
+          <w:sz w:val="24"/>
+          <w:szCs w:val="24"/>
+          <w:lang w:val="es-ES"/>
+        </w:rPr>
+      </w:pPr>
+      <w:r>
+        <w:rPr>
+          <w:rFonts w:ascii="Arial" w:hAnsi="Arial" w:cs="Arial"/>
+          <w:sz w:val="24"/>
+          <w:szCs w:val="24"/>
+          <w:lang w:val="es-ES"/>
+        </w:rPr>
+        <w:t>},</w:t>
+      </w:r>
+    </w:p>
+    <w:p>
+      <w:pPr>
+        <w:pStyle w:val="Prrafodelista"/>
+        <w:rPr>
+          <w:rFonts w:ascii="Arial" w:hAnsi="Arial" w:cs="Arial"/>
+          <w:sz w:val="24"/>
+          <w:szCs w:val="24"/>
+          <w:lang w:val="es-ES"/>
+        </w:rPr>
+      </w:pPr>
+      <w:r>
+        <w:rPr>
+          <w:rFonts w:ascii="Arial" w:hAnsi="Arial" w:cs="Arial"/>
+          <w:sz w:val="24"/>
+          <w:szCs w:val="24"/>
+          <w:lang w:val="es-ES"/>
+        </w:rPr>
+        <w:lastRenderedPageBreak/>
+        <w:t>{</w:t>
+      </w:r>
+    </w:p>
+    <w:p>
+      <w:pPr>
+        <w:pStyle w:val="Prrafodelista"/>
+        <w:rPr>
+          <w:rFonts w:ascii="Arial" w:hAnsi="Arial" w:cs="Arial"/>
+          <w:sz w:val="24"/>
+          <w:szCs w:val="24"/>
+          <w:lang w:val="es-ES"/>
+        </w:rPr>
+      </w:pPr>
+      <w:r>
+        <w:rPr>
+          <w:rFonts w:ascii="Arial" w:hAnsi="Arial" w:cs="Arial"/>
+          <w:sz w:val="24"/>
+          <w:szCs w:val="24"/>
+          <w:lang w:val="es-ES"/>
+        </w:rPr>
+        <w:t xml:space="preserve">    _id: 3,  </w:t>
+      </w:r>
+    </w:p>
+    <w:p>
+      <w:pPr>
+        <w:pStyle w:val="Prrafodelista"/>
+        <w:rPr>
+          <w:rFonts w:ascii="Arial" w:hAnsi="Arial" w:cs="Arial"/>
+          <w:sz w:val="24"/>
+          <w:szCs w:val="24"/>
+          <w:lang w:val="es-ES"/>
+        </w:rPr>
+      </w:pPr>
+      <w:r>
+        <w:rPr>
+          <w:rFonts w:ascii="Arial" w:hAnsi="Arial" w:cs="Arial"/>
+          <w:sz w:val="24"/>
+          <w:szCs w:val="24"/>
+          <w:lang w:val="es-ES"/>
+        </w:rPr>
+        <w:t xml:space="preserve">    </w:t>
+      </w:r>
+      <w:proofErr w:type="gramStart"/>
+      <w:r>
+        <w:rPr>
+          <w:rFonts w:ascii="Arial" w:hAnsi="Arial" w:cs="Arial"/>
+          <w:sz w:val="24"/>
+          <w:szCs w:val="24"/>
+          <w:lang w:val="es-ES"/>
+        </w:rPr>
+        <w:t>equipo</w:t>
+      </w:r>
+      <w:proofErr w:type="gramEnd"/>
+      <w:r>
+        <w:rPr>
+          <w:rFonts w:ascii="Arial" w:hAnsi="Arial" w:cs="Arial"/>
+          <w:sz w:val="24"/>
+          <w:szCs w:val="24"/>
+          <w:lang w:val="es-ES"/>
+        </w:rPr>
+        <w:t>: ’ Equipo C’,</w:t>
+      </w:r>
+    </w:p>
+    <w:p>
+      <w:pPr>
+        <w:pStyle w:val="Prrafodelista"/>
+        <w:rPr>
+          <w:rFonts w:ascii="Arial" w:hAnsi="Arial" w:cs="Arial"/>
+          <w:sz w:val="24"/>
+          <w:szCs w:val="24"/>
+          <w:lang w:val="es-ES"/>
+        </w:rPr>
+      </w:pPr>
+      <w:r>
+        <w:rPr>
+          <w:rFonts w:ascii="Arial" w:hAnsi="Arial" w:cs="Arial"/>
+          <w:sz w:val="24"/>
+          <w:szCs w:val="24"/>
+          <w:lang w:val="es-ES"/>
+        </w:rPr>
+        <w:t xml:space="preserve">    fase1: 0,</w:t>
+      </w:r>
+    </w:p>
+    <w:p>
+      <w:pPr>
+        <w:pStyle w:val="Prrafodelista"/>
+        <w:rPr>
+          <w:rFonts w:ascii="Arial" w:hAnsi="Arial" w:cs="Arial"/>
+          <w:sz w:val="24"/>
+          <w:szCs w:val="24"/>
+          <w:lang w:val="es-ES"/>
+        </w:rPr>
+      </w:pPr>
+      <w:r>
+        <w:rPr>
+          <w:rFonts w:ascii="Arial" w:hAnsi="Arial" w:cs="Arial"/>
+          <w:sz w:val="24"/>
+          <w:szCs w:val="24"/>
+          <w:lang w:val="es-ES"/>
+        </w:rPr>
+        <w:t xml:space="preserve">    fase2: 0,</w:t>
+      </w:r>
+    </w:p>
+    <w:p>
+      <w:pPr>
+        <w:pStyle w:val="Prrafodelista"/>
+        <w:rPr>
+          <w:rFonts w:ascii="Arial" w:hAnsi="Arial" w:cs="Arial"/>
+          <w:sz w:val="24"/>
+          <w:szCs w:val="24"/>
+          <w:lang w:val="es-ES"/>
+        </w:rPr>
+      </w:pPr>
+      <w:r>
+        <w:rPr>
+          <w:rFonts w:ascii="Arial" w:hAnsi="Arial" w:cs="Arial"/>
+          <w:sz w:val="24"/>
+          <w:szCs w:val="24"/>
+          <w:lang w:val="es-ES"/>
+        </w:rPr>
+        <w:t xml:space="preserve">    fase3: 0,</w:t>
+      </w:r>
+    </w:p>
+    <w:p>
+      <w:pPr>
+        <w:pStyle w:val="Prrafodelista"/>
+        <w:rPr>
+          <w:rFonts w:ascii="Arial" w:hAnsi="Arial" w:cs="Arial"/>
+          <w:sz w:val="24"/>
+          <w:szCs w:val="24"/>
+          <w:lang w:val="es-ES"/>
+        </w:rPr>
+      </w:pPr>
+      <w:r>
+        <w:rPr>
+          <w:rFonts w:ascii="Arial" w:hAnsi="Arial" w:cs="Arial"/>
+          <w:sz w:val="24"/>
+          <w:szCs w:val="24"/>
+          <w:lang w:val="es-ES"/>
+        </w:rPr>
+        <w:t xml:space="preserve">    fase4: 0,</w:t>
+      </w:r>
+    </w:p>
+    <w:p>
+      <w:pPr>
+        <w:pStyle w:val="Prrafodelista"/>
+        <w:rPr>
+          <w:rFonts w:ascii="Arial" w:hAnsi="Arial" w:cs="Arial"/>
+          <w:sz w:val="24"/>
+          <w:szCs w:val="24"/>
+          <w:lang w:val="es-ES"/>
+        </w:rPr>
+      </w:pPr>
+      <w:r>
+        <w:rPr>
+          <w:rFonts w:ascii="Arial" w:hAnsi="Arial" w:cs="Arial"/>
+          <w:sz w:val="24"/>
+          <w:szCs w:val="24"/>
+          <w:lang w:val="es-ES"/>
+        </w:rPr>
+        <w:t xml:space="preserve">    fase5: 0, </w:t>
+      </w:r>
+    </w:p>
+    <w:p>
+      <w:pPr>
+        <w:pStyle w:val="Prrafodelista"/>
+        <w:rPr>
+          <w:rFonts w:ascii="Arial" w:hAnsi="Arial" w:cs="Arial"/>
+          <w:sz w:val="24"/>
+          <w:szCs w:val="24"/>
+          <w:lang w:val="es-ES"/>
+        </w:rPr>
+      </w:pPr>
+      <w:r>
+        <w:rPr>
+          <w:rFonts w:ascii="Arial" w:hAnsi="Arial" w:cs="Arial"/>
+          <w:sz w:val="24"/>
+          <w:szCs w:val="24"/>
+          <w:lang w:val="es-ES"/>
+        </w:rPr>
+        <w:t xml:space="preserve">    </w:t>
+      </w:r>
+      <w:proofErr w:type="gramStart"/>
+      <w:r>
+        <w:rPr>
+          <w:rFonts w:ascii="Arial" w:hAnsi="Arial" w:cs="Arial"/>
+          <w:sz w:val="24"/>
+          <w:szCs w:val="24"/>
+          <w:lang w:val="es-ES"/>
+        </w:rPr>
+        <w:t>final</w:t>
+      </w:r>
+      <w:proofErr w:type="gramEnd"/>
+      <w:r>
+        <w:rPr>
+          <w:rFonts w:ascii="Arial" w:hAnsi="Arial" w:cs="Arial"/>
+          <w:sz w:val="24"/>
+          <w:szCs w:val="24"/>
+          <w:lang w:val="es-ES"/>
+        </w:rPr>
+        <w:t xml:space="preserve">: 0 </w:t>
+      </w:r>
+    </w:p>
+    <w:p>
+      <w:pPr>
+        <w:pStyle w:val="Prrafodelista"/>
+        <w:rPr>
+          <w:rFonts w:ascii="Arial" w:hAnsi="Arial" w:cs="Arial"/>
+          <w:sz w:val="24"/>
+          <w:szCs w:val="24"/>
+          <w:lang w:val="es-ES"/>
+        </w:rPr>
+      </w:pPr>
+      <w:r>
+        <w:rPr>
+          <w:rFonts w:ascii="Arial" w:hAnsi="Arial" w:cs="Arial"/>
+          <w:sz w:val="24"/>
+          <w:szCs w:val="24"/>
+          <w:lang w:val="es-ES"/>
+        </w:rPr>
+        <w:t>},</w:t>
+      </w:r>
+    </w:p>
+    <w:p>
+      <w:pPr>
+        <w:pStyle w:val="Prrafodelista"/>
+        <w:rPr>
+          <w:rFonts w:ascii="Arial" w:hAnsi="Arial" w:cs="Arial"/>
+          <w:sz w:val="24"/>
+          <w:szCs w:val="24"/>
+          <w:lang w:val="es-ES"/>
+        </w:rPr>
+      </w:pPr>
+      <w:r>
+        <w:rPr>
+          <w:rFonts w:ascii="Arial" w:hAnsi="Arial" w:cs="Arial"/>
+          <w:sz w:val="24"/>
+          <w:szCs w:val="24"/>
+          <w:lang w:val="es-ES"/>
+        </w:rPr>
+        <w:t>{</w:t>
+      </w:r>
+    </w:p>
+    <w:p>
+      <w:pPr>
+        <w:pStyle w:val="Prrafodelista"/>
+        <w:rPr>
+          <w:rFonts w:ascii="Arial" w:hAnsi="Arial" w:cs="Arial"/>
+          <w:sz w:val="24"/>
+          <w:szCs w:val="24"/>
+          <w:lang w:val="es-ES"/>
+        </w:rPr>
+      </w:pPr>
+      <w:r>
+        <w:rPr>
+          <w:rFonts w:ascii="Arial" w:hAnsi="Arial" w:cs="Arial"/>
+          <w:sz w:val="24"/>
+          <w:szCs w:val="24"/>
+          <w:lang w:val="es-ES"/>
+        </w:rPr>
+        <w:t xml:space="preserve">    _id: 4,  </w:t>
+      </w:r>
+    </w:p>
+    <w:p>
+      <w:pPr>
+        <w:pStyle w:val="Prrafodelista"/>
+        <w:rPr>
+          <w:rFonts w:ascii="Arial" w:hAnsi="Arial" w:cs="Arial"/>
+          <w:sz w:val="24"/>
+          <w:szCs w:val="24"/>
+          <w:lang w:val="es-ES"/>
+        </w:rPr>
+      </w:pPr>
+      <w:r>
+        <w:rPr>
+          <w:rFonts w:ascii="Arial" w:hAnsi="Arial" w:cs="Arial"/>
+          <w:sz w:val="24"/>
+          <w:szCs w:val="24"/>
+          <w:lang w:val="es-ES"/>
+        </w:rPr>
+        <w:t xml:space="preserve">    </w:t>
+      </w:r>
+      <w:proofErr w:type="gramStart"/>
+      <w:r>
+        <w:rPr>
+          <w:rFonts w:ascii="Arial" w:hAnsi="Arial" w:cs="Arial"/>
+          <w:sz w:val="24"/>
+          <w:szCs w:val="24"/>
+          <w:lang w:val="es-ES"/>
+        </w:rPr>
+        <w:t>equipo</w:t>
+      </w:r>
+      <w:proofErr w:type="gramEnd"/>
+      <w:r>
+        <w:rPr>
+          <w:rFonts w:ascii="Arial" w:hAnsi="Arial" w:cs="Arial"/>
+          <w:sz w:val="24"/>
+          <w:szCs w:val="24"/>
+          <w:lang w:val="es-ES"/>
+        </w:rPr>
+        <w:t>: ’ Equipo D’,</w:t>
+      </w:r>
+    </w:p>
+    <w:p>
+      <w:pPr>
+        <w:pStyle w:val="Prrafodelista"/>
+        <w:rPr>
+          <w:rFonts w:ascii="Arial" w:hAnsi="Arial" w:cs="Arial"/>
+          <w:sz w:val="24"/>
+          <w:szCs w:val="24"/>
+          <w:lang w:val="es-ES"/>
+        </w:rPr>
+      </w:pPr>
+      <w:r>
+        <w:rPr>
+          <w:rFonts w:ascii="Arial" w:hAnsi="Arial" w:cs="Arial"/>
+          <w:sz w:val="24"/>
+          <w:szCs w:val="24"/>
+          <w:lang w:val="es-ES"/>
+        </w:rPr>
+        <w:t xml:space="preserve">    fase1: 0,</w:t>
+      </w:r>
+    </w:p>
+    <w:p>
+      <w:pPr>
+        <w:pStyle w:val="Prrafodelista"/>
+        <w:rPr>
+          <w:rFonts w:ascii="Arial" w:hAnsi="Arial" w:cs="Arial"/>
+          <w:sz w:val="24"/>
+          <w:szCs w:val="24"/>
+          <w:lang w:val="es-ES"/>
+        </w:rPr>
+      </w:pPr>
+      <w:r>
+        <w:rPr>
+          <w:rFonts w:ascii="Arial" w:hAnsi="Arial" w:cs="Arial"/>
+          <w:sz w:val="24"/>
+          <w:szCs w:val="24"/>
+          <w:lang w:val="es-ES"/>
+        </w:rPr>
+        <w:t xml:space="preserve">    fase2: 0,</w:t>
+      </w:r>
+    </w:p>
+    <w:p>
+      <w:pPr>
+        <w:pStyle w:val="Prrafodelista"/>
+        <w:rPr>
+          <w:rFonts w:ascii="Arial" w:hAnsi="Arial" w:cs="Arial"/>
+          <w:sz w:val="24"/>
+          <w:szCs w:val="24"/>
+          <w:lang w:val="es-ES"/>
+        </w:rPr>
+      </w:pPr>
+      <w:r>
+        <w:rPr>
+          <w:rFonts w:ascii="Arial" w:hAnsi="Arial" w:cs="Arial"/>
+          <w:sz w:val="24"/>
+          <w:szCs w:val="24"/>
+          <w:lang w:val="es-ES"/>
+        </w:rPr>
+        <w:t xml:space="preserve">    fase3: 0,</w:t>
+      </w:r>
+    </w:p>
+    <w:p>
+      <w:pPr>
+        <w:pStyle w:val="Prrafodelista"/>
+        <w:rPr>
+          <w:rFonts w:ascii="Arial" w:hAnsi="Arial" w:cs="Arial"/>
+          <w:sz w:val="24"/>
+          <w:szCs w:val="24"/>
+          <w:lang w:val="es-ES"/>
+        </w:rPr>
+      </w:pPr>
+      <w:r>
+        <w:rPr>
+          <w:rFonts w:ascii="Arial" w:hAnsi="Arial" w:cs="Arial"/>
+          <w:sz w:val="24"/>
+          <w:szCs w:val="24"/>
+          <w:lang w:val="es-ES"/>
+        </w:rPr>
+        <w:t xml:space="preserve">    fase4: 0,</w:t>
+      </w:r>
+    </w:p>
+    <w:p>
+      <w:pPr>
+        <w:pStyle w:val="Prrafodelista"/>
+        <w:rPr>
+          <w:rFonts w:ascii="Arial" w:hAnsi="Arial" w:cs="Arial"/>
+          <w:sz w:val="24"/>
+          <w:szCs w:val="24"/>
+          <w:lang w:val="es-ES"/>
+        </w:rPr>
+      </w:pPr>
+      <w:r>
+        <w:rPr>
+          <w:rFonts w:ascii="Arial" w:hAnsi="Arial" w:cs="Arial"/>
+          <w:sz w:val="24"/>
+          <w:szCs w:val="24"/>
+          <w:lang w:val="es-ES"/>
+        </w:rPr>
+        <w:t xml:space="preserve">    fase5: 0, </w:t>
+      </w:r>
+    </w:p>
+    <w:p>
+      <w:pPr>
+        <w:pStyle w:val="Prrafodelista"/>
+        <w:rPr>
+          <w:rFonts w:ascii="Arial" w:hAnsi="Arial" w:cs="Arial"/>
+          <w:sz w:val="24"/>
+          <w:szCs w:val="24"/>
+          <w:lang w:val="es-ES"/>
+        </w:rPr>
+      </w:pPr>
+      <w:r>
+        <w:rPr>
+          <w:rFonts w:ascii="Arial" w:hAnsi="Arial" w:cs="Arial"/>
+          <w:sz w:val="24"/>
+          <w:szCs w:val="24"/>
+          <w:lang w:val="es-ES"/>
+        </w:rPr>
+        <w:t xml:space="preserve">    </w:t>
+      </w:r>
+      <w:proofErr w:type="gramStart"/>
+      <w:r>
+        <w:rPr>
+          <w:rFonts w:ascii="Arial" w:hAnsi="Arial" w:cs="Arial"/>
+          <w:sz w:val="24"/>
+          <w:szCs w:val="24"/>
+          <w:lang w:val="es-ES"/>
+        </w:rPr>
+        <w:t>final</w:t>
+      </w:r>
+      <w:proofErr w:type="gramEnd"/>
+      <w:r>
+        <w:rPr>
+          <w:rFonts w:ascii="Arial" w:hAnsi="Arial" w:cs="Arial"/>
+          <w:sz w:val="24"/>
+          <w:szCs w:val="24"/>
+          <w:lang w:val="es-ES"/>
+        </w:rPr>
+        <w:t xml:space="preserve">: 0 </w:t>
+      </w:r>
+    </w:p>
+    <w:p>
+      <w:pPr>
+        <w:pStyle w:val="Prrafodelista"/>
+        <w:rPr>
+          <w:rFonts w:ascii="Arial" w:hAnsi="Arial" w:cs="Arial"/>
+          <w:sz w:val="24"/>
+          <w:szCs w:val="24"/>
+          <w:lang w:val="es-ES"/>
+        </w:rPr>
+      </w:pPr>
+      <w:r>
+        <w:rPr>
+          <w:rFonts w:ascii="Arial" w:hAnsi="Arial" w:cs="Arial"/>
+          <w:sz w:val="24"/>
+          <w:szCs w:val="24"/>
+          <w:lang w:val="es-ES"/>
+        </w:rPr>
+        <w:t>},</w:t>
+      </w:r>
+    </w:p>
+    <w:p>
+      <w:pPr>
+        <w:pStyle w:val="Prrafodelista"/>
+        <w:rPr>
+          <w:rFonts w:ascii="Arial" w:hAnsi="Arial" w:cs="Arial"/>
+          <w:sz w:val="24"/>
+          <w:szCs w:val="24"/>
+          <w:lang w:val="es-ES"/>
+        </w:rPr>
+      </w:pPr>
+      <w:r>
+        <w:rPr>
+          <w:rFonts w:ascii="Arial" w:hAnsi="Arial" w:cs="Arial"/>
+          <w:sz w:val="24"/>
+          <w:szCs w:val="24"/>
+          <w:lang w:val="es-ES"/>
+        </w:rPr>
+        <w:t>{</w:t>
+      </w:r>
+    </w:p>
+    <w:p>
+      <w:pPr>
+        <w:pStyle w:val="Prrafodelista"/>
+        <w:rPr>
+          <w:rFonts w:ascii="Arial" w:hAnsi="Arial" w:cs="Arial"/>
+          <w:sz w:val="24"/>
+          <w:szCs w:val="24"/>
+          <w:lang w:val="es-ES"/>
+        </w:rPr>
+      </w:pPr>
+      <w:r>
+        <w:rPr>
+          <w:rFonts w:ascii="Arial" w:hAnsi="Arial" w:cs="Arial"/>
+          <w:sz w:val="24"/>
+          <w:szCs w:val="24"/>
+          <w:lang w:val="es-ES"/>
+        </w:rPr>
+        <w:t xml:space="preserve">    _id: 5,  </w:t>
+      </w:r>
+    </w:p>
+    <w:p>
+      <w:pPr>
+        <w:pStyle w:val="Prrafodelista"/>
+        <w:rPr>
+          <w:rFonts w:ascii="Arial" w:hAnsi="Arial" w:cs="Arial"/>
+          <w:sz w:val="24"/>
+          <w:szCs w:val="24"/>
+          <w:lang w:val="es-ES"/>
+        </w:rPr>
+      </w:pPr>
+      <w:r>
+        <w:rPr>
+          <w:rFonts w:ascii="Arial" w:hAnsi="Arial" w:cs="Arial"/>
+          <w:sz w:val="24"/>
+          <w:szCs w:val="24"/>
+          <w:lang w:val="es-ES"/>
+        </w:rPr>
+        <w:t xml:space="preserve">    </w:t>
+      </w:r>
+      <w:proofErr w:type="gramStart"/>
+      <w:r>
+        <w:rPr>
+          <w:rFonts w:ascii="Arial" w:hAnsi="Arial" w:cs="Arial"/>
+          <w:sz w:val="24"/>
+          <w:szCs w:val="24"/>
+          <w:lang w:val="es-ES"/>
+        </w:rPr>
+        <w:t>equipo</w:t>
+      </w:r>
+      <w:proofErr w:type="gramEnd"/>
+      <w:r>
+        <w:rPr>
+          <w:rFonts w:ascii="Arial" w:hAnsi="Arial" w:cs="Arial"/>
+          <w:sz w:val="24"/>
+          <w:szCs w:val="24"/>
+          <w:lang w:val="es-ES"/>
+        </w:rPr>
+        <w:t>: ’ Equipo E’,</w:t>
+      </w:r>
+    </w:p>
+    <w:p>
+      <w:pPr>
+        <w:pStyle w:val="Prrafodelista"/>
+        <w:rPr>
+          <w:rFonts w:ascii="Arial" w:hAnsi="Arial" w:cs="Arial"/>
+          <w:sz w:val="24"/>
+          <w:szCs w:val="24"/>
+          <w:lang w:val="es-ES"/>
+        </w:rPr>
+      </w:pPr>
+      <w:r>
+        <w:rPr>
+          <w:rFonts w:ascii="Arial" w:hAnsi="Arial" w:cs="Arial"/>
+          <w:sz w:val="24"/>
+          <w:szCs w:val="24"/>
+          <w:lang w:val="es-ES"/>
+        </w:rPr>
+        <w:t xml:space="preserve">    fase1: 0,</w:t>
+      </w:r>
+    </w:p>
+    <w:p>
+      <w:pPr>
+        <w:pStyle w:val="Prrafodelista"/>
+        <w:rPr>
+          <w:rFonts w:ascii="Arial" w:hAnsi="Arial" w:cs="Arial"/>
+          <w:sz w:val="24"/>
+          <w:szCs w:val="24"/>
+          <w:lang w:val="es-ES"/>
+        </w:rPr>
+      </w:pPr>
+      <w:r>
+        <w:rPr>
+          <w:rFonts w:ascii="Arial" w:hAnsi="Arial" w:cs="Arial"/>
+          <w:sz w:val="24"/>
+          <w:szCs w:val="24"/>
+          <w:lang w:val="es-ES"/>
+        </w:rPr>
+        <w:t xml:space="preserve">    fase2: 0,</w:t>
+      </w:r>
+    </w:p>
+    <w:p>
+      <w:pPr>
+        <w:pStyle w:val="Prrafodelista"/>
+        <w:rPr>
+          <w:rFonts w:ascii="Arial" w:hAnsi="Arial" w:cs="Arial"/>
+          <w:sz w:val="24"/>
+          <w:szCs w:val="24"/>
+          <w:lang w:val="es-ES"/>
+        </w:rPr>
+      </w:pPr>
+      <w:r>
+        <w:rPr>
+          <w:rFonts w:ascii="Arial" w:hAnsi="Arial" w:cs="Arial"/>
+          <w:sz w:val="24"/>
+          <w:szCs w:val="24"/>
+          <w:lang w:val="es-ES"/>
+        </w:rPr>
+        <w:t xml:space="preserve">    fase3: 0,</w:t>
+      </w:r>
+    </w:p>
+    <w:p>
+      <w:pPr>
+        <w:pStyle w:val="Prrafodelista"/>
+        <w:rPr>
+          <w:rFonts w:ascii="Arial" w:hAnsi="Arial" w:cs="Arial"/>
+          <w:sz w:val="24"/>
+          <w:szCs w:val="24"/>
+          <w:lang w:val="es-ES"/>
+        </w:rPr>
+      </w:pPr>
+      <w:r>
+        <w:rPr>
+          <w:rFonts w:ascii="Arial" w:hAnsi="Arial" w:cs="Arial"/>
+          <w:sz w:val="24"/>
+          <w:szCs w:val="24"/>
+          <w:lang w:val="es-ES"/>
+        </w:rPr>
+        <w:t xml:space="preserve">    fase4: 0,</w:t>
+      </w:r>
+    </w:p>
+    <w:p>
+      <w:pPr>
+        <w:pStyle w:val="Prrafodelista"/>
+        <w:rPr>
+          <w:rFonts w:ascii="Arial" w:hAnsi="Arial" w:cs="Arial"/>
+          <w:sz w:val="24"/>
+          <w:szCs w:val="24"/>
+          <w:lang w:val="es-ES"/>
+        </w:rPr>
+      </w:pPr>
+      <w:r>
+        <w:rPr>
+          <w:rFonts w:ascii="Arial" w:hAnsi="Arial" w:cs="Arial"/>
+          <w:sz w:val="24"/>
+          <w:szCs w:val="24"/>
+          <w:lang w:val="es-ES"/>
+        </w:rPr>
+        <w:t xml:space="preserve">    fase5: 0, </w:t>
+      </w:r>
+    </w:p>
+    <w:p>
+      <w:pPr>
+        <w:pStyle w:val="Prrafodelista"/>
+        <w:rPr>
+          <w:rFonts w:ascii="Arial" w:hAnsi="Arial" w:cs="Arial"/>
+          <w:sz w:val="24"/>
+          <w:szCs w:val="24"/>
+          <w:lang w:val="es-ES"/>
+        </w:rPr>
+      </w:pPr>
+      <w:r>
+        <w:rPr>
+          <w:rFonts w:ascii="Arial" w:hAnsi="Arial" w:cs="Arial"/>
+          <w:sz w:val="24"/>
+          <w:szCs w:val="24"/>
+          <w:lang w:val="es-ES"/>
+        </w:rPr>
+        <w:t xml:space="preserve">    </w:t>
+      </w:r>
+      <w:proofErr w:type="gramStart"/>
+      <w:r>
+        <w:rPr>
+          <w:rFonts w:ascii="Arial" w:hAnsi="Arial" w:cs="Arial"/>
+          <w:sz w:val="24"/>
+          <w:szCs w:val="24"/>
+          <w:lang w:val="es-ES"/>
+        </w:rPr>
+        <w:t>final</w:t>
+      </w:r>
+      <w:proofErr w:type="gramEnd"/>
+      <w:r>
+        <w:rPr>
+          <w:rFonts w:ascii="Arial" w:hAnsi="Arial" w:cs="Arial"/>
+          <w:sz w:val="24"/>
+          <w:szCs w:val="24"/>
+          <w:lang w:val="es-ES"/>
+        </w:rPr>
+        <w:t xml:space="preserve">: 0 </w:t>
+      </w:r>
+    </w:p>
+    <w:p>
+      <w:pPr>
+        <w:pStyle w:val="Prrafodelista"/>
+        <w:rPr>
+          <w:rFonts w:ascii="Arial" w:hAnsi="Arial" w:cs="Arial"/>
+          <w:sz w:val="24"/>
+          <w:szCs w:val="24"/>
+          <w:lang w:val="es-ES"/>
+        </w:rPr>
+      </w:pPr>
+      <w:r>
+        <w:rPr>
+          <w:rFonts w:ascii="Arial" w:hAnsi="Arial" w:cs="Arial"/>
+          <w:sz w:val="24"/>
+          <w:szCs w:val="24"/>
+          <w:lang w:val="es-ES"/>
+        </w:rPr>
+        <w:t>},</w:t>
+      </w:r>
+    </w:p>
+    <w:p>
+      <w:pPr>
+        <w:pStyle w:val="Prrafodelista"/>
+        <w:rPr>
+          <w:rFonts w:ascii="Arial" w:hAnsi="Arial" w:cs="Arial"/>
+          <w:sz w:val="24"/>
+          <w:szCs w:val="24"/>
+          <w:lang w:val="es-ES"/>
+        </w:rPr>
+      </w:pPr>
+      <w:r>
+        <w:rPr>
+          <w:rFonts w:ascii="Arial" w:hAnsi="Arial" w:cs="Arial"/>
+          <w:sz w:val="24"/>
+          <w:szCs w:val="24"/>
+          <w:lang w:val="es-ES"/>
+        </w:rPr>
+        <w:t xml:space="preserve">{    </w:t>
+      </w:r>
+    </w:p>
+    <w:p>
+      <w:pPr>
+        <w:pStyle w:val="Prrafodelista"/>
+        <w:rPr>
+          <w:rFonts w:ascii="Arial" w:hAnsi="Arial" w:cs="Arial"/>
+          <w:sz w:val="24"/>
+          <w:szCs w:val="24"/>
+          <w:lang w:val="es-ES"/>
+        </w:rPr>
+      </w:pPr>
+      <w:r>
+        <w:rPr>
+          <w:rFonts w:ascii="Arial" w:hAnsi="Arial" w:cs="Arial"/>
+          <w:sz w:val="24"/>
+          <w:szCs w:val="24"/>
+          <w:lang w:val="es-ES"/>
+        </w:rPr>
+        <w:t xml:space="preserve">    _id: 6,  </w:t>
+      </w:r>
+    </w:p>
+    <w:p>
+      <w:pPr>
+        <w:pStyle w:val="Prrafodelista"/>
+        <w:rPr>
+          <w:rFonts w:ascii="Arial" w:hAnsi="Arial" w:cs="Arial"/>
+          <w:sz w:val="24"/>
+          <w:szCs w:val="24"/>
+          <w:lang w:val="es-ES"/>
+        </w:rPr>
+      </w:pPr>
+      <w:r>
+        <w:rPr>
+          <w:rFonts w:ascii="Arial" w:hAnsi="Arial" w:cs="Arial"/>
+          <w:sz w:val="24"/>
+          <w:szCs w:val="24"/>
+          <w:lang w:val="es-ES"/>
+        </w:rPr>
+        <w:t xml:space="preserve">    </w:t>
+      </w:r>
+      <w:proofErr w:type="gramStart"/>
+      <w:r>
+        <w:rPr>
+          <w:rFonts w:ascii="Arial" w:hAnsi="Arial" w:cs="Arial"/>
+          <w:sz w:val="24"/>
+          <w:szCs w:val="24"/>
+          <w:lang w:val="es-ES"/>
+        </w:rPr>
+        <w:t>equipo</w:t>
+      </w:r>
+      <w:proofErr w:type="gramEnd"/>
+      <w:r>
+        <w:rPr>
+          <w:rFonts w:ascii="Arial" w:hAnsi="Arial" w:cs="Arial"/>
+          <w:sz w:val="24"/>
+          <w:szCs w:val="24"/>
+          <w:lang w:val="es-ES"/>
+        </w:rPr>
+        <w:t>: ’ Equipo F’,</w:t>
+      </w:r>
+    </w:p>
+    <w:p>
+      <w:pPr>
+        <w:pStyle w:val="Prrafodelista"/>
+        <w:rPr>
+          <w:rFonts w:ascii="Arial" w:hAnsi="Arial" w:cs="Arial"/>
+          <w:sz w:val="24"/>
+          <w:szCs w:val="24"/>
+          <w:lang w:val="es-ES"/>
+        </w:rPr>
+      </w:pPr>
+      <w:r>
+        <w:rPr>
+          <w:rFonts w:ascii="Arial" w:hAnsi="Arial" w:cs="Arial"/>
+          <w:sz w:val="24"/>
+          <w:szCs w:val="24"/>
+          <w:lang w:val="es-ES"/>
+        </w:rPr>
+        <w:t xml:space="preserve">    fase1: 0,</w:t>
+      </w:r>
+    </w:p>
+    <w:p>
+      <w:pPr>
+        <w:pStyle w:val="Prrafodelista"/>
+        <w:rPr>
+          <w:rFonts w:ascii="Arial" w:hAnsi="Arial" w:cs="Arial"/>
+          <w:sz w:val="24"/>
+          <w:szCs w:val="24"/>
+          <w:lang w:val="es-ES"/>
+        </w:rPr>
+      </w:pPr>
+      <w:r>
+        <w:rPr>
+          <w:rFonts w:ascii="Arial" w:hAnsi="Arial" w:cs="Arial"/>
+          <w:sz w:val="24"/>
+          <w:szCs w:val="24"/>
+          <w:lang w:val="es-ES"/>
+        </w:rPr>
+        <w:t xml:space="preserve">    fase2: 0,</w:t>
+      </w:r>
+    </w:p>
+    <w:p>
+      <w:pPr>
+        <w:pStyle w:val="Prrafodelista"/>
+        <w:rPr>
+          <w:rFonts w:ascii="Arial" w:hAnsi="Arial" w:cs="Arial"/>
+          <w:sz w:val="24"/>
+          <w:szCs w:val="24"/>
+          <w:lang w:val="es-ES"/>
+        </w:rPr>
+      </w:pPr>
+      <w:r>
+        <w:rPr>
+          <w:rFonts w:ascii="Arial" w:hAnsi="Arial" w:cs="Arial"/>
+          <w:sz w:val="24"/>
+          <w:szCs w:val="24"/>
+          <w:lang w:val="es-ES"/>
+        </w:rPr>
+        <w:t xml:space="preserve">    fase3: 0,</w:t>
+      </w:r>
+    </w:p>
+    <w:p>
+      <w:pPr>
+        <w:pStyle w:val="Prrafodelista"/>
+        <w:rPr>
+          <w:rFonts w:ascii="Arial" w:hAnsi="Arial" w:cs="Arial"/>
+          <w:sz w:val="24"/>
+          <w:szCs w:val="24"/>
+          <w:lang w:val="es-ES"/>
+        </w:rPr>
+      </w:pPr>
+      <w:r>
+        <w:rPr>
+          <w:rFonts w:ascii="Arial" w:hAnsi="Arial" w:cs="Arial"/>
+          <w:sz w:val="24"/>
+          <w:szCs w:val="24"/>
+          <w:lang w:val="es-ES"/>
+        </w:rPr>
+        <w:t xml:space="preserve">    fase4: 0,</w:t>
+      </w:r>
+    </w:p>
+    <w:p>
+      <w:pPr>
+        <w:pStyle w:val="Prrafodelista"/>
+        <w:rPr>
+          <w:rFonts w:ascii="Arial" w:hAnsi="Arial" w:cs="Arial"/>
+          <w:sz w:val="24"/>
+          <w:szCs w:val="24"/>
+          <w:lang w:val="es-ES"/>
+        </w:rPr>
+      </w:pPr>
+      <w:r>
+        <w:rPr>
+          <w:rFonts w:ascii="Arial" w:hAnsi="Arial" w:cs="Arial"/>
+          <w:sz w:val="24"/>
+          <w:szCs w:val="24"/>
+          <w:lang w:val="es-ES"/>
+        </w:rPr>
+        <w:t xml:space="preserve">    fase5: 0, </w:t>
+      </w:r>
+    </w:p>
+    <w:p>
+      <w:pPr>
+        <w:pStyle w:val="Prrafodelista"/>
+        <w:rPr>
+          <w:rFonts w:ascii="Arial" w:hAnsi="Arial" w:cs="Arial"/>
+          <w:sz w:val="24"/>
+          <w:szCs w:val="24"/>
+          <w:lang w:val="es-ES"/>
+        </w:rPr>
+      </w:pPr>
+      <w:r>
+        <w:rPr>
+          <w:rFonts w:ascii="Arial" w:hAnsi="Arial" w:cs="Arial"/>
+          <w:sz w:val="24"/>
+          <w:szCs w:val="24"/>
+          <w:lang w:val="es-ES"/>
+        </w:rPr>
+        <w:t xml:space="preserve">    </w:t>
+      </w:r>
+      <w:proofErr w:type="gramStart"/>
+      <w:r>
+        <w:rPr>
+          <w:rFonts w:ascii="Arial" w:hAnsi="Arial" w:cs="Arial"/>
+          <w:sz w:val="24"/>
+          <w:szCs w:val="24"/>
+          <w:lang w:val="es-ES"/>
+        </w:rPr>
+        <w:t>final</w:t>
+      </w:r>
+      <w:proofErr w:type="gramEnd"/>
+      <w:r>
+        <w:rPr>
+          <w:rFonts w:ascii="Arial" w:hAnsi="Arial" w:cs="Arial"/>
+          <w:sz w:val="24"/>
+          <w:szCs w:val="24"/>
+          <w:lang w:val="es-ES"/>
+        </w:rPr>
+        <w:t xml:space="preserve">: 0 </w:t>
+      </w:r>
+    </w:p>
+    <w:p>
+      <w:pPr>
+        <w:pStyle w:val="Prrafodelista"/>
+        <w:rPr>
+          <w:rFonts w:ascii="Arial" w:hAnsi="Arial" w:cs="Arial"/>
+          <w:sz w:val="24"/>
+          <w:szCs w:val="24"/>
+          <w:lang w:val="es-ES"/>
+        </w:rPr>
+      </w:pPr>
+      <w:r>
+        <w:rPr>
+          <w:rFonts w:ascii="Arial" w:hAnsi="Arial" w:cs="Arial"/>
+          <w:sz w:val="24"/>
+          <w:szCs w:val="24"/>
+          <w:lang w:val="es-ES"/>
+        </w:rPr>
+        <w:t>}</w:t>
+      </w:r>
+    </w:p>
+    <w:p>
+      <w:pPr>
+        <w:pStyle w:val="Prrafodelista"/>
+        <w:rPr>
+          <w:rFonts w:ascii="Arial" w:hAnsi="Arial" w:cs="Arial"/>
+          <w:sz w:val="24"/>
+          <w:szCs w:val="24"/>
+          <w:lang w:val="es-ES"/>
+        </w:rPr>
+      </w:pPr>
+      <w:r>
+        <w:rPr>
+          <w:rFonts w:ascii="Arial" w:hAnsi="Arial" w:cs="Arial"/>
+          <w:sz w:val="24"/>
+          <w:szCs w:val="24"/>
+          <w:lang w:val="es-ES"/>
+        </w:rPr>
+        <w:t xml:space="preserve"> ] );</w:t>
+      </w:r>
+    </w:p>
+    <w:p>
+      <w:pPr>
+        <w:pStyle w:val="Prrafodelista"/>
+        <w:rPr>
+          <w:rFonts w:ascii="Arial" w:hAnsi="Arial" w:cs="Arial"/>
+          <w:sz w:val="24"/>
+          <w:szCs w:val="24"/>
+          <w:lang w:val="es-ES"/>
+        </w:rPr>
+      </w:pPr>
+    </w:p>
+    <w:p>
+      <w:pPr>
+        <w:pStyle w:val="Prrafodelista"/>
+        <w:numPr>
+          <w:ilvl w:val="0"/>
+          <w:numId w:val="1"/>
+        </w:numPr>
+        <w:rPr>
+          <w:rFonts w:ascii="Arial" w:hAnsi="Arial" w:cs="Arial"/>
+          <w:sz w:val="24"/>
+          <w:szCs w:val="24"/>
+          <w:lang w:val="es-ES"/>
+        </w:rPr>
+      </w:pPr>
+      <w:proofErr w:type="spellStart"/>
+      <w:r>
+        <w:rPr>
+          <w:rFonts w:ascii="Arial" w:hAnsi="Arial" w:cs="Arial"/>
+          <w:sz w:val="24"/>
+          <w:szCs w:val="24"/>
+          <w:lang w:val="es-ES"/>
+        </w:rPr>
+        <w:t>db</w:t>
+      </w:r>
+      <w:proofErr w:type="spellEnd"/>
+      <w:r>
+        <w:rPr>
+          <w:rFonts w:ascii="Arial" w:hAnsi="Arial" w:cs="Arial"/>
+          <w:sz w:val="24"/>
+          <w:szCs w:val="24"/>
+          <w:lang w:val="es-ES"/>
+        </w:rPr>
+        <w:t>.</w:t>
+      </w:r>
+      <w:proofErr w:type="spellStart"/>
+      <w:r>
+        <w:rPr>
+          <w:rFonts w:ascii="Arial" w:hAnsi="Arial" w:cs="Arial"/>
+          <w:sz w:val="24"/>
+          <w:szCs w:val="24"/>
+        </w:rPr>
+        <w:t>tabla_posiciones</w:t>
+      </w:r>
+      <w:proofErr w:type="spellEnd"/>
+      <w:r>
+        <w:rPr>
+          <w:rFonts w:ascii="Arial" w:hAnsi="Arial" w:cs="Arial"/>
+          <w:sz w:val="24"/>
+          <w:szCs w:val="24"/>
+          <w:lang w:val="es-ES"/>
+        </w:rPr>
+        <w:t>.</w:t>
+      </w:r>
+      <w:proofErr w:type="spellStart"/>
+      <w:r>
+        <w:rPr>
+          <w:rFonts w:ascii="Arial" w:hAnsi="Arial" w:cs="Arial"/>
+          <w:sz w:val="24"/>
+          <w:szCs w:val="24"/>
+          <w:lang w:val="es-ES"/>
+        </w:rPr>
+        <w:t>updateOne</w:t>
+      </w:r>
+      <w:proofErr w:type="spellEnd"/>
+      <w:r>
+        <w:rPr>
+          <w:rFonts w:ascii="Arial" w:hAnsi="Arial" w:cs="Arial"/>
+          <w:sz w:val="24"/>
+          <w:szCs w:val="24"/>
+          <w:lang w:val="es-ES"/>
+        </w:rPr>
+        <w:t xml:space="preserve">({ </w:t>
+      </w:r>
+    </w:p>
+    <w:p>
+      <w:pPr>
+        <w:pStyle w:val="Prrafodelista"/>
+        <w:rPr>
+          <w:rFonts w:ascii="Arial" w:hAnsi="Arial" w:cs="Arial"/>
+          <w:sz w:val="24"/>
+          <w:szCs w:val="24"/>
+          <w:lang w:val="es-ES"/>
+        </w:rPr>
+      </w:pPr>
+      <w:r>
+        <w:rPr>
+          <w:rFonts w:ascii="Arial" w:hAnsi="Arial" w:cs="Arial"/>
+          <w:sz w:val="24"/>
+          <w:szCs w:val="24"/>
+          <w:lang w:val="es-ES"/>
+        </w:rPr>
+        <w:lastRenderedPageBreak/>
+        <w:tab/>
+        <w:t>_</w:t>
+      </w:r>
+      <w:proofErr w:type="gramStart"/>
+      <w:r>
+        <w:rPr>
+          <w:rFonts w:ascii="Arial" w:hAnsi="Arial" w:cs="Arial"/>
+          <w:sz w:val="24"/>
+          <w:szCs w:val="24"/>
+          <w:lang w:val="es-ES"/>
+        </w:rPr>
+        <w:t>id :</w:t>
+      </w:r>
+      <w:proofErr w:type="gramEnd"/>
+      <w:r>
+        <w:rPr>
+          <w:rFonts w:ascii="Arial" w:hAnsi="Arial" w:cs="Arial"/>
+          <w:sz w:val="24"/>
+          <w:szCs w:val="24"/>
+          <w:lang w:val="es-ES"/>
+        </w:rPr>
+        <w:t xml:space="preserve"> 1</w:t>
+      </w:r>
+    </w:p>
+    <w:p>
+      <w:pPr>
+        <w:pStyle w:val="Prrafodelista"/>
+        <w:rPr>
+          <w:rFonts w:ascii="Arial" w:hAnsi="Arial" w:cs="Arial"/>
+          <w:sz w:val="24"/>
+          <w:szCs w:val="24"/>
+          <w:lang w:val="es-ES"/>
+        </w:rPr>
+      </w:pPr>
+      <w:r>
+        <w:rPr>
+          <w:rFonts w:ascii="Arial" w:hAnsi="Arial" w:cs="Arial"/>
+          <w:sz w:val="24"/>
+          <w:szCs w:val="24"/>
+          <w:lang w:val="es-ES"/>
+        </w:rPr>
+        <w:t>},</w:t>
+      </w:r>
+    </w:p>
+    <w:p>
+      <w:pPr>
+        <w:pStyle w:val="Prrafodelista"/>
+        <w:rPr>
+          <w:rFonts w:ascii="Arial" w:hAnsi="Arial" w:cs="Arial"/>
+          <w:sz w:val="24"/>
+          <w:szCs w:val="24"/>
+          <w:lang w:val="es-ES"/>
+        </w:rPr>
+      </w:pPr>
+      <w:proofErr w:type="gramStart"/>
+      <w:r>
+        <w:rPr>
+          <w:rFonts w:ascii="Arial" w:hAnsi="Arial" w:cs="Arial"/>
+          <w:sz w:val="24"/>
+          <w:szCs w:val="24"/>
+          <w:lang w:val="es-ES"/>
+        </w:rPr>
+        <w:t>{ $</w:t>
+      </w:r>
+      <w:proofErr w:type="gramEnd"/>
+      <w:r>
+        <w:rPr>
+          <w:rFonts w:ascii="Arial" w:hAnsi="Arial" w:cs="Arial"/>
+          <w:sz w:val="24"/>
+          <w:szCs w:val="24"/>
+          <w:lang w:val="es-ES"/>
+        </w:rPr>
+        <w:t xml:space="preserve">set: { </w:t>
+      </w:r>
+    </w:p>
+    <w:p>
+      <w:pPr>
+        <w:pStyle w:val="Prrafodelista"/>
+        <w:rPr>
+          <w:rFonts w:ascii="Arial" w:hAnsi="Arial" w:cs="Arial"/>
+          <w:sz w:val="24"/>
+          <w:szCs w:val="24"/>
+          <w:lang w:val="es-ES"/>
+        </w:rPr>
+      </w:pPr>
+      <w:r>
+        <w:rPr>
+          <w:rFonts w:ascii="Arial" w:hAnsi="Arial" w:cs="Arial"/>
+          <w:sz w:val="24"/>
+          <w:szCs w:val="24"/>
+          <w:lang w:val="es-ES"/>
+        </w:rPr>
+        <w:tab/>
+      </w:r>
+      <w:proofErr w:type="gramStart"/>
+      <w:r>
+        <w:rPr>
+          <w:rFonts w:ascii="Arial" w:hAnsi="Arial" w:cs="Arial"/>
+          <w:sz w:val="24"/>
+          <w:szCs w:val="24"/>
+          <w:lang w:val="es-ES"/>
+        </w:rPr>
+        <w:t>Fase1 :</w:t>
+      </w:r>
+      <w:proofErr w:type="gramEnd"/>
+      <w:r>
+        <w:rPr>
+          <w:rFonts w:ascii="Arial" w:hAnsi="Arial" w:cs="Arial"/>
+          <w:sz w:val="24"/>
+          <w:szCs w:val="24"/>
+          <w:lang w:val="es-ES"/>
+        </w:rPr>
+        <w:t xml:space="preserve"> 1</w:t>
+      </w:r>
+    </w:p>
+    <w:p>
+      <w:pPr>
+        <w:pStyle w:val="Prrafodelista"/>
+        <w:rPr>
+          <w:rFonts w:ascii="Arial" w:hAnsi="Arial" w:cs="Arial"/>
+          <w:sz w:val="24"/>
+          <w:szCs w:val="24"/>
+          <w:lang w:val="es-ES"/>
+        </w:rPr>
+      </w:pPr>
+      <w:r>
+        <w:rPr>
+          <w:rFonts w:ascii="Arial" w:hAnsi="Arial" w:cs="Arial"/>
+          <w:sz w:val="24"/>
+          <w:szCs w:val="24"/>
+          <w:lang w:val="es-ES"/>
+        </w:rPr>
+        <w:tab/>
+        <w:t>}}</w:t>
+      </w:r>
+    </w:p>
+    <w:p>
+      <w:pPr>
+        <w:pStyle w:val="Prrafodelista"/>
+        <w:rPr>
+          <w:rFonts w:ascii="Arial" w:hAnsi="Arial" w:cs="Arial"/>
+          <w:sz w:val="24"/>
+          <w:szCs w:val="24"/>
+          <w:lang w:val="es-ES"/>
+        </w:rPr>
+      </w:pPr>
+      <w:r>
+        <w:rPr>
+          <w:rFonts w:ascii="Arial" w:hAnsi="Arial" w:cs="Arial"/>
+          <w:sz w:val="24"/>
+          <w:szCs w:val="24"/>
+          <w:lang w:val="es-ES"/>
+        </w:rPr>
+        <w:t>);</w:t>
+      </w:r>
+    </w:p>
+    <w:p>
+      <w:pPr>
+        <w:pStyle w:val="Prrafodelista"/>
+        <w:numPr>
+          <w:ilvl w:val="0"/>
+          <w:numId w:val="1"/>
+        </w:numPr>
+        <w:rPr>
+          <w:rFonts w:ascii="Arial" w:hAnsi="Arial" w:cs="Arial"/>
+          <w:sz w:val="24"/>
+          <w:szCs w:val="24"/>
+          <w:lang w:val="es-ES"/>
+        </w:rPr>
+      </w:pPr>
+      <w:proofErr w:type="spellStart"/>
+      <w:r>
+        <w:rPr>
+          <w:rFonts w:ascii="Arial" w:hAnsi="Arial" w:cs="Arial"/>
+          <w:sz w:val="24"/>
+          <w:szCs w:val="24"/>
+          <w:lang w:val="es-ES"/>
+        </w:rPr>
+        <w:t>db</w:t>
+      </w:r>
+      <w:proofErr w:type="spellEnd"/>
+      <w:r>
+        <w:rPr>
+          <w:rFonts w:ascii="Arial" w:hAnsi="Arial" w:cs="Arial"/>
+          <w:sz w:val="24"/>
+          <w:szCs w:val="24"/>
+          <w:lang w:val="es-ES"/>
+        </w:rPr>
+        <w:t>.</w:t>
+      </w:r>
+      <w:proofErr w:type="spellStart"/>
+      <w:r>
+        <w:rPr>
+          <w:rFonts w:ascii="Arial" w:hAnsi="Arial" w:cs="Arial"/>
+          <w:sz w:val="24"/>
+          <w:szCs w:val="24"/>
+        </w:rPr>
+        <w:t>tabla_posiciones</w:t>
+      </w:r>
+      <w:proofErr w:type="spellEnd"/>
+      <w:r>
+        <w:rPr>
+          <w:rFonts w:ascii="Arial" w:hAnsi="Arial" w:cs="Arial"/>
+          <w:sz w:val="24"/>
+          <w:szCs w:val="24"/>
+          <w:lang w:val="es-ES"/>
+        </w:rPr>
+        <w:t>.</w:t>
+      </w:r>
+      <w:proofErr w:type="spellStart"/>
+      <w:r>
+        <w:rPr>
+          <w:rFonts w:ascii="Arial" w:hAnsi="Arial" w:cs="Arial"/>
+          <w:sz w:val="24"/>
+          <w:szCs w:val="24"/>
+          <w:lang w:val="es-ES"/>
+        </w:rPr>
+        <w:t>deleteOne</w:t>
+      </w:r>
+      <w:proofErr w:type="spellEnd"/>
+      <w:r>
+        <w:rPr>
+          <w:rFonts w:ascii="Arial" w:hAnsi="Arial" w:cs="Arial"/>
+          <w:sz w:val="24"/>
+          <w:szCs w:val="24"/>
+          <w:lang w:val="es-ES"/>
+        </w:rPr>
+        <w:t>({_id: 1</w:t>
+      </w:r>
+      <w:r>
+        <w:rPr>
+          <w:rFonts w:ascii="Arial" w:hAnsi="Arial" w:cs="Arial"/>
+          <w:sz w:val="24"/>
+          <w:szCs w:val="24"/>
+          <w:lang w:val="es-ES"/>
+        </w:rPr>
+        <w:t>});</w:t>
+      </w:r>
+    </w:p>
+    <w:p>
+      <w:pPr>
+        <w:pStyle w:val="Prrafodelista"/>
+        <w:rPr>
+          <w:rFonts w:ascii="Arial" w:hAnsi="Arial" w:cs="Arial"/>
+          <w:sz w:val="24"/>
+          <w:szCs w:val="24"/>
+        </w:rPr>
+      </w:pPr>
+    </w:p>
+    <w:p>
+      <w:pPr>
+        <w:pStyle w:val="Prrafodelista"/>
+        <w:rPr>
+          <w:rFonts w:ascii="Arial" w:hAnsi="Arial" w:cs="Arial"/>
+          <w:b/>
+          <w:sz w:val="24"/>
+          <w:szCs w:val="24"/>
+        </w:rPr>
+      </w:pPr>
+      <w:r>
+        <w:rPr>
+          <w:rFonts w:ascii="Arial" w:hAnsi="Arial" w:cs="Arial"/>
+          <w:b/>
+          <w:sz w:val="24"/>
+          <w:szCs w:val="24"/>
+        </w:rPr>
+        <w:t>Tabla “</w:t>
+      </w:r>
+      <w:proofErr w:type="spellStart"/>
+      <w:r>
+        <w:rPr>
+          <w:rFonts w:ascii="Arial" w:hAnsi="Arial" w:cs="Arial"/>
+          <w:b/>
+          <w:sz w:val="24"/>
+          <w:szCs w:val="24"/>
+        </w:rPr>
+        <w:t>resultado_partido</w:t>
+      </w:r>
+      <w:proofErr w:type="spellEnd"/>
+      <w:r>
+        <w:rPr>
+          <w:rFonts w:ascii="Arial" w:hAnsi="Arial" w:cs="Arial"/>
+          <w:b/>
+          <w:sz w:val="24"/>
+          <w:szCs w:val="24"/>
+        </w:rPr>
+        <w:t>”</w:t>
+      </w:r>
+    </w:p>
+    <w:p>
+      <w:pPr>
+        <w:pStyle w:val="Prrafodelista"/>
+        <w:rPr>
+          <w:rFonts w:ascii="Arial" w:hAnsi="Arial" w:cs="Arial"/>
+          <w:sz w:val="24"/>
+          <w:szCs w:val="24"/>
+        </w:rPr>
+      </w:pPr>
+    </w:p>
+    <w:p>
+      <w:pPr>
+        <w:pStyle w:val="Prrafodelista"/>
+        <w:numPr>
+          <w:ilvl w:val="0"/>
+          <w:numId w:val="1"/>
+        </w:numPr>
+        <w:rPr>
+          <w:rFonts w:ascii="Arial" w:hAnsi="Arial" w:cs="Arial"/>
+          <w:sz w:val="24"/>
+          <w:szCs w:val="24"/>
+          <w:lang w:val="es-ES"/>
+        </w:rPr>
+      </w:pPr>
+      <w:proofErr w:type="spellStart"/>
+      <w:r>
+        <w:rPr>
+          <w:rFonts w:ascii="Arial" w:hAnsi="Arial" w:cs="Arial"/>
+          <w:sz w:val="24"/>
+          <w:szCs w:val="24"/>
+          <w:lang w:val="es-ES"/>
+        </w:rPr>
+        <w:t>db.createCollection</w:t>
+      </w:r>
+      <w:proofErr w:type="spellEnd"/>
+      <w:r>
+        <w:rPr>
+          <w:rFonts w:ascii="Arial" w:hAnsi="Arial" w:cs="Arial"/>
+          <w:sz w:val="24"/>
+          <w:szCs w:val="24"/>
+          <w:lang w:val="es-ES"/>
+        </w:rPr>
+        <w:t>(“</w:t>
+      </w:r>
+      <w:proofErr w:type="spellStart"/>
+      <w:r>
+        <w:rPr>
+          <w:rFonts w:ascii="Arial" w:hAnsi="Arial" w:cs="Arial"/>
+          <w:sz w:val="24"/>
+          <w:szCs w:val="24"/>
+        </w:rPr>
+        <w:t>resultado_partido</w:t>
+      </w:r>
+      <w:proofErr w:type="spellEnd"/>
+      <w:r>
+        <w:rPr>
+          <w:rFonts w:ascii="Arial" w:hAnsi="Arial" w:cs="Arial"/>
+          <w:sz w:val="24"/>
+          <w:szCs w:val="24"/>
+          <w:lang w:val="es-ES"/>
+        </w:rPr>
+        <w:t>”);</w:t>
+      </w:r>
+    </w:p>
+    <w:p>
+      <w:pPr>
+        <w:pStyle w:val="Prrafodelista"/>
+        <w:rPr>
+          <w:rFonts w:ascii="Arial" w:hAnsi="Arial" w:cs="Arial"/>
+          <w:sz w:val="24"/>
+          <w:szCs w:val="24"/>
+          <w:lang w:val="es-ES"/>
+        </w:rPr>
+      </w:pPr>
+    </w:p>
+    <w:p>
+      <w:pPr>
+        <w:pStyle w:val="Prrafodelista"/>
+        <w:numPr>
+          <w:ilvl w:val="0"/>
+          <w:numId w:val="1"/>
+        </w:numPr>
+        <w:rPr>
+          <w:rFonts w:ascii="Arial" w:hAnsi="Arial" w:cs="Arial"/>
+          <w:sz w:val="24"/>
+          <w:szCs w:val="24"/>
+          <w:lang w:val="es-ES"/>
+        </w:rPr>
+      </w:pPr>
+      <w:proofErr w:type="spellStart"/>
+      <w:r>
+        <w:rPr>
+          <w:rFonts w:ascii="Arial" w:hAnsi="Arial" w:cs="Arial"/>
+          <w:sz w:val="24"/>
+          <w:szCs w:val="24"/>
+          <w:lang w:val="es-ES"/>
+        </w:rPr>
+        <w:t>db</w:t>
+      </w:r>
+      <w:proofErr w:type="spellEnd"/>
+      <w:r>
+        <w:rPr>
+          <w:rFonts w:ascii="Arial" w:hAnsi="Arial" w:cs="Arial"/>
+          <w:sz w:val="24"/>
+          <w:szCs w:val="24"/>
+          <w:lang w:val="es-ES"/>
+        </w:rPr>
+        <w:t>.</w:t>
+      </w:r>
+      <w:proofErr w:type="spellStart"/>
+      <w:r>
+        <w:rPr>
+          <w:rFonts w:ascii="Arial" w:hAnsi="Arial" w:cs="Arial"/>
+          <w:sz w:val="24"/>
+          <w:szCs w:val="24"/>
+        </w:rPr>
+        <w:t>resultado_partido</w:t>
+      </w:r>
+      <w:proofErr w:type="spellEnd"/>
+      <w:r>
+        <w:rPr>
+          <w:rFonts w:ascii="Arial" w:hAnsi="Arial" w:cs="Arial"/>
+          <w:sz w:val="24"/>
+          <w:szCs w:val="24"/>
+          <w:lang w:val="es-ES"/>
+        </w:rPr>
+        <w:t>.</w:t>
+      </w:r>
+      <w:proofErr w:type="spellStart"/>
+      <w:r>
+        <w:rPr>
+          <w:rFonts w:ascii="Arial" w:hAnsi="Arial" w:cs="Arial"/>
+          <w:sz w:val="24"/>
+          <w:szCs w:val="24"/>
+          <w:lang w:val="es-ES"/>
+        </w:rPr>
+        <w:t>insertOne</w:t>
+      </w:r>
+      <w:proofErr w:type="spellEnd"/>
+      <w:r>
+        <w:rPr>
+          <w:rFonts w:ascii="Arial" w:hAnsi="Arial" w:cs="Arial"/>
+          <w:sz w:val="24"/>
+          <w:szCs w:val="24"/>
+          <w:lang w:val="es-ES"/>
+        </w:rPr>
+        <w:t>(</w:t>
+      </w:r>
+    </w:p>
+    <w:p>
+      <w:pPr>
+        <w:pStyle w:val="Prrafodelista"/>
+        <w:rPr>
+          <w:rFonts w:ascii="Arial" w:hAnsi="Arial" w:cs="Arial"/>
+          <w:sz w:val="24"/>
+          <w:szCs w:val="24"/>
+          <w:lang w:val="es-ES"/>
+        </w:rPr>
+      </w:pPr>
+      <w:r>
+        <w:rPr>
+          <w:rFonts w:ascii="Arial" w:hAnsi="Arial" w:cs="Arial"/>
+          <w:sz w:val="24"/>
+          <w:szCs w:val="24"/>
+          <w:lang w:val="es-ES"/>
+        </w:rPr>
+        <w:t xml:space="preserve">  {</w:t>
+      </w:r>
+    </w:p>
+    <w:p>
+      <w:pPr>
+        <w:pStyle w:val="Prrafodelista"/>
+        <w:rPr>
+          <w:rFonts w:ascii="Arial" w:hAnsi="Arial" w:cs="Arial"/>
+          <w:sz w:val="24"/>
+          <w:szCs w:val="24"/>
+          <w:lang w:val="es-ES"/>
+        </w:rPr>
+      </w:pPr>
+      <w:r>
+        <w:rPr>
+          <w:rFonts w:ascii="Arial" w:hAnsi="Arial" w:cs="Arial"/>
+          <w:sz w:val="24"/>
+          <w:szCs w:val="24"/>
+          <w:lang w:val="es-ES"/>
+        </w:rPr>
+        <w:t xml:space="preserve">    _id: 1,  </w:t>
+      </w:r>
+    </w:p>
+    <w:p>
+      <w:pPr>
+        <w:pStyle w:val="Prrafodelista"/>
+        <w:rPr>
+          <w:rFonts w:ascii="Arial" w:hAnsi="Arial" w:cs="Arial"/>
+          <w:sz w:val="24"/>
+          <w:szCs w:val="24"/>
+          <w:lang w:val="es-ES"/>
+        </w:rPr>
+      </w:pPr>
+      <w:r>
+        <w:rPr>
+          <w:rFonts w:ascii="Arial" w:hAnsi="Arial" w:cs="Arial"/>
+          <w:sz w:val="24"/>
+          <w:szCs w:val="24"/>
+          <w:lang w:val="es-ES"/>
+        </w:rPr>
+        <w:t xml:space="preserve">    Equipo_1: ’Equipo A’,</w:t>
+      </w:r>
+    </w:p>
+    <w:p>
+      <w:pPr>
+        <w:pStyle w:val="Prrafodelista"/>
+        <w:rPr>
+          <w:rFonts w:ascii="Arial" w:hAnsi="Arial" w:cs="Arial"/>
+          <w:sz w:val="24"/>
+          <w:szCs w:val="24"/>
+          <w:lang w:val="es-ES"/>
+        </w:rPr>
+      </w:pPr>
+      <w:r>
+        <w:rPr>
+          <w:rFonts w:ascii="Arial" w:hAnsi="Arial" w:cs="Arial"/>
+          <w:sz w:val="24"/>
+          <w:szCs w:val="24"/>
+          <w:lang w:val="es-ES"/>
+        </w:rPr>
+        <w:t xml:space="preserve">    Equipo_2: ‘Equipo B’,</w:t>
+      </w:r>
+    </w:p>
+    <w:p>
+      <w:pPr>
+        <w:pStyle w:val="Prrafodelista"/>
+        <w:rPr>
+          <w:rFonts w:ascii="Arial" w:hAnsi="Arial" w:cs="Arial"/>
+          <w:sz w:val="24"/>
+          <w:szCs w:val="24"/>
+          <w:lang w:val="es-ES"/>
+        </w:rPr>
+      </w:pPr>
+      <w:r>
+        <w:rPr>
+          <w:rFonts w:ascii="Arial" w:hAnsi="Arial" w:cs="Arial"/>
+          <w:sz w:val="24"/>
+          <w:szCs w:val="24"/>
+          <w:lang w:val="es-ES"/>
+        </w:rPr>
+        <w:t xml:space="preserve">    </w:t>
+      </w:r>
+      <w:proofErr w:type="spellStart"/>
+      <w:r>
+        <w:rPr>
+          <w:rFonts w:ascii="Arial" w:hAnsi="Arial" w:cs="Arial"/>
+          <w:sz w:val="24"/>
+          <w:szCs w:val="24"/>
+          <w:lang w:val="es-ES"/>
+        </w:rPr>
+        <w:t>Fecha_encuentro</w:t>
+      </w:r>
+      <w:proofErr w:type="spellEnd"/>
+      <w:r>
+        <w:rPr>
+          <w:rFonts w:ascii="Arial" w:hAnsi="Arial" w:cs="Arial"/>
+          <w:sz w:val="24"/>
+          <w:szCs w:val="24"/>
+          <w:lang w:val="es-ES"/>
+        </w:rPr>
+        <w:t>: ‘marzo 23 5:00pm’,</w:t>
+      </w:r>
+    </w:p>
+    <w:p>
+      <w:pPr>
+        <w:pStyle w:val="Prrafodelista"/>
+        <w:rPr>
+          <w:rFonts w:ascii="Arial" w:hAnsi="Arial" w:cs="Arial"/>
+          <w:sz w:val="24"/>
+          <w:szCs w:val="24"/>
+          <w:lang w:val="es-ES"/>
+        </w:rPr>
+      </w:pPr>
+      <w:r>
+        <w:rPr>
+          <w:rFonts w:ascii="Arial" w:hAnsi="Arial" w:cs="Arial"/>
+          <w:sz w:val="24"/>
+          <w:szCs w:val="24"/>
+          <w:lang w:val="es-ES"/>
+        </w:rPr>
+        <w:t xml:space="preserve">    </w:t>
+      </w:r>
+      <w:proofErr w:type="gramStart"/>
+      <w:r>
+        <w:rPr>
+          <w:rFonts w:ascii="Arial" w:hAnsi="Arial" w:cs="Arial"/>
+          <w:sz w:val="24"/>
+          <w:szCs w:val="24"/>
+          <w:lang w:val="es-ES"/>
+        </w:rPr>
+        <w:t>arbitro</w:t>
+      </w:r>
+      <w:proofErr w:type="gramEnd"/>
+      <w:r>
+        <w:rPr>
+          <w:rFonts w:ascii="Arial" w:hAnsi="Arial" w:cs="Arial"/>
+          <w:sz w:val="24"/>
+          <w:szCs w:val="24"/>
+          <w:lang w:val="es-ES"/>
+        </w:rPr>
+        <w:t>: ’</w:t>
+      </w:r>
+      <w:proofErr w:type="spellStart"/>
+      <w:r>
+        <w:rPr>
+          <w:rFonts w:ascii="Arial" w:hAnsi="Arial" w:cs="Arial"/>
+          <w:sz w:val="24"/>
+          <w:szCs w:val="24"/>
+          <w:lang w:val="es-ES"/>
+        </w:rPr>
+        <w:t>Jose</w:t>
+      </w:r>
+      <w:proofErr w:type="spellEnd"/>
+      <w:r>
+        <w:rPr>
+          <w:rFonts w:ascii="Arial" w:hAnsi="Arial" w:cs="Arial"/>
+          <w:sz w:val="24"/>
+          <w:szCs w:val="24"/>
+          <w:lang w:val="es-ES"/>
+        </w:rPr>
+        <w:t>’,</w:t>
+      </w:r>
+    </w:p>
+    <w:p>
+      <w:pPr>
+        <w:pStyle w:val="Prrafodelista"/>
+        <w:rPr>
+          <w:rFonts w:ascii="Arial" w:hAnsi="Arial" w:cs="Arial"/>
+          <w:sz w:val="24"/>
+          <w:szCs w:val="24"/>
+          <w:lang w:val="es-ES"/>
+        </w:rPr>
+      </w:pPr>
+      <w:r>
+        <w:rPr>
+          <w:rFonts w:ascii="Arial" w:hAnsi="Arial" w:cs="Arial"/>
+          <w:sz w:val="24"/>
+          <w:szCs w:val="24"/>
+          <w:lang w:val="es-ES"/>
+        </w:rPr>
+        <w:t xml:space="preserve">    </w:t>
+      </w:r>
+      <w:proofErr w:type="spellStart"/>
+      <w:r>
+        <w:rPr>
+          <w:rFonts w:ascii="Arial" w:hAnsi="Arial" w:cs="Arial"/>
+          <w:sz w:val="24"/>
+          <w:szCs w:val="24"/>
+          <w:lang w:val="es-ES"/>
+        </w:rPr>
+        <w:t>marcador_final</w:t>
+      </w:r>
+      <w:proofErr w:type="spellEnd"/>
+      <w:r>
+        <w:rPr>
+          <w:rFonts w:ascii="Arial" w:hAnsi="Arial" w:cs="Arial"/>
+          <w:sz w:val="24"/>
+          <w:szCs w:val="24"/>
+          <w:lang w:val="es-ES"/>
+        </w:rPr>
+        <w:t>: {</w:t>
+      </w:r>
+    </w:p>
+    <w:p>
+      <w:pPr>
+        <w:pStyle w:val="Prrafodelista"/>
+        <w:rPr>
+          <w:rFonts w:ascii="Arial" w:hAnsi="Arial" w:cs="Arial"/>
+          <w:sz w:val="24"/>
+          <w:szCs w:val="24"/>
+          <w:lang w:val="es-ES"/>
+        </w:rPr>
+      </w:pPr>
+      <w:r>
+        <w:rPr>
+          <w:rFonts w:ascii="Arial" w:hAnsi="Arial" w:cs="Arial"/>
+          <w:sz w:val="24"/>
+          <w:szCs w:val="24"/>
+          <w:lang w:val="es-ES"/>
+        </w:rPr>
+        <w:t xml:space="preserve">     </w:t>
+      </w:r>
+      <w:proofErr w:type="spellStart"/>
+      <w:r>
+        <w:rPr>
+          <w:rFonts w:ascii="Arial" w:hAnsi="Arial" w:cs="Arial"/>
+          <w:sz w:val="24"/>
+          <w:szCs w:val="24"/>
+          <w:lang w:val="es-ES"/>
+        </w:rPr>
+        <w:t>equipo_a</w:t>
+      </w:r>
+      <w:proofErr w:type="spellEnd"/>
+      <w:r>
+        <w:rPr>
+          <w:rFonts w:ascii="Arial" w:hAnsi="Arial" w:cs="Arial"/>
+          <w:sz w:val="24"/>
+          <w:szCs w:val="24"/>
+          <w:lang w:val="es-ES"/>
+        </w:rPr>
+        <w:t>: 3,</w:t>
+      </w:r>
+    </w:p>
+    <w:p>
+      <w:pPr>
+        <w:pStyle w:val="Prrafodelista"/>
+        <w:rPr>
+          <w:rFonts w:ascii="Arial" w:hAnsi="Arial" w:cs="Arial"/>
+          <w:sz w:val="24"/>
+          <w:szCs w:val="24"/>
+          <w:lang w:val="es-ES"/>
+        </w:rPr>
+      </w:pPr>
+      <w:r>
+        <w:rPr>
+          <w:rFonts w:ascii="Arial" w:hAnsi="Arial" w:cs="Arial"/>
+          <w:sz w:val="24"/>
+          <w:szCs w:val="24"/>
+          <w:lang w:val="es-ES"/>
+        </w:rPr>
+        <w:t xml:space="preserve">     </w:t>
+      </w:r>
+      <w:proofErr w:type="spellStart"/>
+      <w:r>
+        <w:rPr>
+          <w:rFonts w:ascii="Arial" w:hAnsi="Arial" w:cs="Arial"/>
+          <w:sz w:val="24"/>
+          <w:szCs w:val="24"/>
+          <w:lang w:val="es-ES"/>
+        </w:rPr>
+        <w:t>equipo_b</w:t>
+      </w:r>
+      <w:proofErr w:type="spellEnd"/>
+      <w:r>
+        <w:rPr>
+          <w:rFonts w:ascii="Arial" w:hAnsi="Arial" w:cs="Arial"/>
+          <w:sz w:val="24"/>
+          <w:szCs w:val="24"/>
+          <w:lang w:val="es-ES"/>
+        </w:rPr>
+        <w:t>: 2</w:t>
+      </w:r>
+      <w:r>
+        <w:rPr>
+          <w:rFonts w:ascii="Arial" w:hAnsi="Arial" w:cs="Arial"/>
+          <w:sz w:val="24"/>
+          <w:szCs w:val="24"/>
+          <w:lang w:val="es-ES"/>
+        </w:rPr>
+        <w:tab/>
+      </w:r>
+    </w:p>
+    <w:p>
+      <w:pPr>
+        <w:pStyle w:val="Prrafodelista"/>
+        <w:rPr>
+          <w:rFonts w:ascii="Arial" w:hAnsi="Arial" w:cs="Arial"/>
+          <w:sz w:val="24"/>
+          <w:szCs w:val="24"/>
+          <w:lang w:val="es-ES"/>
+        </w:rPr>
+      </w:pPr>
+      <w:r>
+        <w:rPr>
+          <w:rFonts w:ascii="Arial" w:hAnsi="Arial" w:cs="Arial"/>
+          <w:sz w:val="24"/>
+          <w:szCs w:val="24"/>
+          <w:lang w:val="es-ES"/>
+        </w:rPr>
+        <w:t xml:space="preserve">    },</w:t>
+      </w:r>
+    </w:p>
+    <w:p>
+      <w:pPr>
+        <w:pStyle w:val="Prrafodelista"/>
+        <w:rPr>
+          <w:rFonts w:ascii="Arial" w:hAnsi="Arial" w:cs="Arial"/>
+          <w:sz w:val="24"/>
+          <w:szCs w:val="24"/>
+          <w:lang w:val="es-ES"/>
+        </w:rPr>
+      </w:pPr>
+      <w:r>
+        <w:rPr>
+          <w:rFonts w:ascii="Arial" w:hAnsi="Arial" w:cs="Arial"/>
+          <w:sz w:val="24"/>
+          <w:szCs w:val="24"/>
+          <w:lang w:val="es-ES"/>
+        </w:rPr>
+        <w:t xml:space="preserve">    </w:t>
+      </w:r>
+      <w:proofErr w:type="spellStart"/>
+      <w:r>
+        <w:rPr>
+          <w:rFonts w:ascii="Arial" w:hAnsi="Arial" w:cs="Arial"/>
+          <w:sz w:val="24"/>
+          <w:szCs w:val="24"/>
+          <w:lang w:val="es-ES"/>
+        </w:rPr>
+        <w:t>Num_cancha</w:t>
+      </w:r>
+      <w:proofErr w:type="spellEnd"/>
+      <w:r>
+        <w:rPr>
+          <w:rFonts w:ascii="Arial" w:hAnsi="Arial" w:cs="Arial"/>
+          <w:sz w:val="24"/>
+          <w:szCs w:val="24"/>
+          <w:lang w:val="es-ES"/>
+        </w:rPr>
+        <w:t>: 2</w:t>
+      </w:r>
+    </w:p>
+    <w:p>
+      <w:pPr>
+        <w:pStyle w:val="Prrafodelista"/>
+        <w:rPr>
+          <w:rFonts w:ascii="Arial" w:hAnsi="Arial" w:cs="Arial"/>
+          <w:sz w:val="24"/>
+          <w:szCs w:val="24"/>
+          <w:lang w:val="es-ES"/>
+        </w:rPr>
+      </w:pPr>
+      <w:r>
+        <w:rPr>
+          <w:rFonts w:ascii="Arial" w:hAnsi="Arial" w:cs="Arial"/>
+          <w:sz w:val="24"/>
+          <w:szCs w:val="24"/>
+          <w:lang w:val="es-ES"/>
+        </w:rPr>
+        <w:t>}</w:t>
+      </w:r>
+    </w:p>
+    <w:p>
+      <w:pPr>
+        <w:pStyle w:val="Prrafodelista"/>
+        <w:rPr>
+          <w:rFonts w:ascii="Arial" w:hAnsi="Arial" w:cs="Arial"/>
+          <w:sz w:val="24"/>
+          <w:szCs w:val="24"/>
+          <w:lang w:val="es-ES"/>
+        </w:rPr>
+      </w:pPr>
+      <w:r>
+        <w:rPr>
+          <w:rFonts w:ascii="Arial" w:hAnsi="Arial" w:cs="Arial"/>
+          <w:sz w:val="24"/>
+          <w:szCs w:val="24"/>
+          <w:lang w:val="es-ES"/>
+        </w:rPr>
+        <w:t>);</w:t>
+      </w:r>
+    </w:p>
+    <w:p>
+      <w:pPr>
+        <w:rPr>
+          <w:rFonts w:ascii="Arial" w:hAnsi="Arial" w:cs="Arial"/>
+          <w:sz w:val="24"/>
+          <w:szCs w:val="24"/>
+        </w:rPr>
+      </w:pPr>
+    </w:p>
+    <w:p>
+      <w:pPr>
+        <w:pStyle w:val="Prrafodelista"/>
+        <w:numPr>
+          <w:ilvl w:val="0"/>
+          <w:numId w:val="2"/>
+        </w:numPr>
+        <w:rPr>
+          <w:rFonts w:ascii="Arial" w:hAnsi="Arial" w:cs="Arial"/>
+          <w:sz w:val="24"/>
+          <w:szCs w:val="24"/>
+          <w:lang w:val="es-ES"/>
+        </w:rPr>
+      </w:pPr>
+      <w:proofErr w:type="spellStart"/>
+      <w:r>
+        <w:rPr>
+          <w:rFonts w:ascii="Arial" w:hAnsi="Arial" w:cs="Arial"/>
+          <w:sz w:val="24"/>
+          <w:szCs w:val="24"/>
+          <w:lang w:val="es-ES"/>
+        </w:rPr>
+        <w:t>db</w:t>
+      </w:r>
+      <w:proofErr w:type="spellEnd"/>
+      <w:r>
+        <w:rPr>
+          <w:rFonts w:ascii="Arial" w:hAnsi="Arial" w:cs="Arial"/>
+          <w:sz w:val="24"/>
+          <w:szCs w:val="24"/>
+          <w:lang w:val="es-ES"/>
+        </w:rPr>
+        <w:t>.</w:t>
+      </w:r>
+      <w:proofErr w:type="spellStart"/>
+      <w:r>
+        <w:rPr>
+          <w:rFonts w:ascii="Arial" w:hAnsi="Arial" w:cs="Arial"/>
+          <w:sz w:val="24"/>
+          <w:szCs w:val="24"/>
+        </w:rPr>
+        <w:t>resultado_partido</w:t>
+      </w:r>
+      <w:proofErr w:type="spellEnd"/>
+      <w:r>
+        <w:rPr>
+          <w:rFonts w:ascii="Arial" w:hAnsi="Arial" w:cs="Arial"/>
+          <w:sz w:val="24"/>
+          <w:szCs w:val="24"/>
+          <w:lang w:val="es-ES"/>
+        </w:rPr>
+        <w:t>.</w:t>
+      </w:r>
+      <w:proofErr w:type="spellStart"/>
+      <w:r>
+        <w:rPr>
+          <w:rFonts w:ascii="Arial" w:hAnsi="Arial" w:cs="Arial"/>
+          <w:sz w:val="24"/>
+          <w:szCs w:val="24"/>
+          <w:lang w:val="es-ES"/>
+        </w:rPr>
+        <w:t>insertMany</w:t>
+      </w:r>
+      <w:proofErr w:type="spellEnd"/>
+      <w:r>
+        <w:rPr>
+          <w:rFonts w:ascii="Arial" w:hAnsi="Arial" w:cs="Arial"/>
+          <w:sz w:val="24"/>
+          <w:szCs w:val="24"/>
+          <w:lang w:val="es-ES"/>
+        </w:rPr>
+        <w:t xml:space="preserve">( [  </w:t>
+      </w:r>
+    </w:p>
+    <w:p>
+      <w:pPr>
+        <w:pStyle w:val="Prrafodelista"/>
+        <w:rPr>
+          <w:rFonts w:ascii="Arial" w:hAnsi="Arial" w:cs="Arial"/>
+          <w:sz w:val="24"/>
+          <w:szCs w:val="24"/>
+          <w:lang w:val="es-ES"/>
+        </w:rPr>
+      </w:pPr>
+      <w:r>
+        <w:rPr>
+          <w:rFonts w:ascii="Arial" w:hAnsi="Arial" w:cs="Arial"/>
+          <w:sz w:val="24"/>
+          <w:szCs w:val="24"/>
+          <w:lang w:val="es-ES"/>
+        </w:rPr>
+        <w:t>{</w:t>
+      </w:r>
+    </w:p>
+    <w:p>
+      <w:pPr>
+        <w:pStyle w:val="Prrafodelista"/>
+        <w:rPr>
+          <w:rFonts w:ascii="Arial" w:hAnsi="Arial" w:cs="Arial"/>
+          <w:sz w:val="24"/>
+          <w:szCs w:val="24"/>
+          <w:lang w:val="es-ES"/>
+        </w:rPr>
+      </w:pPr>
+      <w:r>
+        <w:rPr>
+          <w:rFonts w:ascii="Arial" w:hAnsi="Arial" w:cs="Arial"/>
+          <w:sz w:val="24"/>
+          <w:szCs w:val="24"/>
+          <w:lang w:val="es-ES"/>
+        </w:rPr>
+        <w:t xml:space="preserve">_id: 2,  </w:t>
+      </w:r>
+    </w:p>
+    <w:p>
+      <w:pPr>
+        <w:pStyle w:val="Prrafodelista"/>
+        <w:rPr>
+          <w:rFonts w:ascii="Arial" w:hAnsi="Arial" w:cs="Arial"/>
+          <w:sz w:val="24"/>
+          <w:szCs w:val="24"/>
+          <w:lang w:val="es-ES"/>
+        </w:rPr>
+      </w:pPr>
+      <w:r>
+        <w:rPr>
+          <w:rFonts w:ascii="Arial" w:hAnsi="Arial" w:cs="Arial"/>
+          <w:sz w:val="24"/>
+          <w:szCs w:val="24"/>
+          <w:lang w:val="es-ES"/>
+        </w:rPr>
+        <w:t xml:space="preserve">    Equipo_1: ’Equipo C’,</w:t>
+      </w:r>
+    </w:p>
+    <w:p>
+      <w:pPr>
+        <w:pStyle w:val="Prrafodelista"/>
+        <w:rPr>
+          <w:rFonts w:ascii="Arial" w:hAnsi="Arial" w:cs="Arial"/>
+          <w:sz w:val="24"/>
+          <w:szCs w:val="24"/>
+          <w:lang w:val="es-ES"/>
+        </w:rPr>
+      </w:pPr>
+      <w:r>
+        <w:rPr>
+          <w:rFonts w:ascii="Arial" w:hAnsi="Arial" w:cs="Arial"/>
+          <w:sz w:val="24"/>
+          <w:szCs w:val="24"/>
+          <w:lang w:val="es-ES"/>
+        </w:rPr>
+        <w:t xml:space="preserve">    Equipo_2: ‘Equipo D’,</w:t>
+      </w:r>
+    </w:p>
+    <w:p>
+      <w:pPr>
+        <w:pStyle w:val="Prrafodelista"/>
+        <w:rPr>
+          <w:rFonts w:ascii="Arial" w:hAnsi="Arial" w:cs="Arial"/>
+          <w:sz w:val="24"/>
+          <w:szCs w:val="24"/>
+          <w:lang w:val="es-ES"/>
+        </w:rPr>
+      </w:pPr>
+      <w:r>
+        <w:rPr>
+          <w:rFonts w:ascii="Arial" w:hAnsi="Arial" w:cs="Arial"/>
+          <w:sz w:val="24"/>
+          <w:szCs w:val="24"/>
+          <w:lang w:val="es-ES"/>
+        </w:rPr>
+        <w:t xml:space="preserve">    </w:t>
+      </w:r>
+      <w:proofErr w:type="spellStart"/>
+      <w:r>
+        <w:rPr>
+          <w:rFonts w:ascii="Arial" w:hAnsi="Arial" w:cs="Arial"/>
+          <w:sz w:val="24"/>
+          <w:szCs w:val="24"/>
+          <w:lang w:val="es-ES"/>
+        </w:rPr>
+        <w:t>Fecha_encuentro</w:t>
+      </w:r>
+      <w:proofErr w:type="spellEnd"/>
+      <w:r>
+        <w:rPr>
+          <w:rFonts w:ascii="Arial" w:hAnsi="Arial" w:cs="Arial"/>
+          <w:sz w:val="24"/>
+          <w:szCs w:val="24"/>
+          <w:lang w:val="es-ES"/>
+        </w:rPr>
+        <w:t>: ‘marzo 24 5:00pm’,</w:t>
+      </w:r>
+    </w:p>
+    <w:p>
+      <w:pPr>
+        <w:pStyle w:val="Prrafodelista"/>
+        <w:rPr>
+          <w:rFonts w:ascii="Arial" w:hAnsi="Arial" w:cs="Arial"/>
+          <w:sz w:val="24"/>
+          <w:szCs w:val="24"/>
+          <w:lang w:val="es-ES"/>
+        </w:rPr>
+      </w:pPr>
+      <w:r>
+        <w:rPr>
+          <w:rFonts w:ascii="Arial" w:hAnsi="Arial" w:cs="Arial"/>
+          <w:sz w:val="24"/>
+          <w:szCs w:val="24"/>
+          <w:lang w:val="es-ES"/>
+        </w:rPr>
+        <w:t xml:space="preserve">    </w:t>
+      </w:r>
+      <w:proofErr w:type="gramStart"/>
+      <w:r>
+        <w:rPr>
+          <w:rFonts w:ascii="Arial" w:hAnsi="Arial" w:cs="Arial"/>
+          <w:sz w:val="24"/>
+          <w:szCs w:val="24"/>
+          <w:lang w:val="es-ES"/>
+        </w:rPr>
+        <w:t>arbitro</w:t>
+      </w:r>
+      <w:proofErr w:type="gramEnd"/>
+      <w:r>
+        <w:rPr>
+          <w:rFonts w:ascii="Arial" w:hAnsi="Arial" w:cs="Arial"/>
+          <w:sz w:val="24"/>
+          <w:szCs w:val="24"/>
+          <w:lang w:val="es-ES"/>
+        </w:rPr>
+        <w:t>: ’Antonio’,</w:t>
+      </w:r>
+    </w:p>
+    <w:p>
+      <w:pPr>
+        <w:pStyle w:val="Prrafodelista"/>
+        <w:rPr>
+          <w:rFonts w:ascii="Arial" w:hAnsi="Arial" w:cs="Arial"/>
+          <w:sz w:val="24"/>
+          <w:szCs w:val="24"/>
+          <w:lang w:val="es-ES"/>
+        </w:rPr>
+      </w:pPr>
+      <w:r>
+        <w:rPr>
+          <w:rFonts w:ascii="Arial" w:hAnsi="Arial" w:cs="Arial"/>
+          <w:sz w:val="24"/>
+          <w:szCs w:val="24"/>
+          <w:lang w:val="es-ES"/>
+        </w:rPr>
+        <w:t xml:space="preserve">    </w:t>
+      </w:r>
+      <w:proofErr w:type="spellStart"/>
+      <w:r>
+        <w:rPr>
+          <w:rFonts w:ascii="Arial" w:hAnsi="Arial" w:cs="Arial"/>
+          <w:sz w:val="24"/>
+          <w:szCs w:val="24"/>
+          <w:lang w:val="es-ES"/>
+        </w:rPr>
+        <w:t>marcador_final</w:t>
+      </w:r>
+      <w:proofErr w:type="spellEnd"/>
+      <w:r>
+        <w:rPr>
+          <w:rFonts w:ascii="Arial" w:hAnsi="Arial" w:cs="Arial"/>
+          <w:sz w:val="24"/>
+          <w:szCs w:val="24"/>
+          <w:lang w:val="es-ES"/>
+        </w:rPr>
+        <w:t>: {</w:t>
+      </w:r>
+    </w:p>
+    <w:p>
+      <w:pPr>
+        <w:pStyle w:val="Prrafodelista"/>
+        <w:rPr>
+          <w:rFonts w:ascii="Arial" w:hAnsi="Arial" w:cs="Arial"/>
+          <w:sz w:val="24"/>
+          <w:szCs w:val="24"/>
+          <w:lang w:val="es-ES"/>
+        </w:rPr>
+      </w:pPr>
+      <w:r>
+        <w:rPr>
+          <w:rFonts w:ascii="Arial" w:hAnsi="Arial" w:cs="Arial"/>
+          <w:sz w:val="24"/>
+          <w:szCs w:val="24"/>
+          <w:lang w:val="es-ES"/>
+        </w:rPr>
+        <w:t xml:space="preserve">     </w:t>
+      </w:r>
+      <w:proofErr w:type="spellStart"/>
+      <w:r>
+        <w:rPr>
+          <w:rFonts w:ascii="Arial" w:hAnsi="Arial" w:cs="Arial"/>
+          <w:sz w:val="24"/>
+          <w:szCs w:val="24"/>
+          <w:lang w:val="es-ES"/>
+        </w:rPr>
+        <w:t>equipo_c</w:t>
+      </w:r>
+      <w:proofErr w:type="spellEnd"/>
+      <w:r>
+        <w:rPr>
+          <w:rFonts w:ascii="Arial" w:hAnsi="Arial" w:cs="Arial"/>
+          <w:sz w:val="24"/>
+          <w:szCs w:val="24"/>
+          <w:lang w:val="es-ES"/>
+        </w:rPr>
+        <w:t>: 1,</w:t>
+      </w:r>
+    </w:p>
+    <w:p>
+      <w:pPr>
+        <w:pStyle w:val="Prrafodelista"/>
+        <w:rPr>
+          <w:rFonts w:ascii="Arial" w:hAnsi="Arial" w:cs="Arial"/>
+          <w:sz w:val="24"/>
+          <w:szCs w:val="24"/>
+          <w:lang w:val="es-ES"/>
+        </w:rPr>
+      </w:pPr>
+      <w:r>
+        <w:rPr>
+          <w:rFonts w:ascii="Arial" w:hAnsi="Arial" w:cs="Arial"/>
+          <w:sz w:val="24"/>
+          <w:szCs w:val="24"/>
+          <w:lang w:val="es-ES"/>
+        </w:rPr>
+        <w:t xml:space="preserve">     </w:t>
+      </w:r>
+      <w:proofErr w:type="spellStart"/>
+      <w:r>
+        <w:rPr>
+          <w:rFonts w:ascii="Arial" w:hAnsi="Arial" w:cs="Arial"/>
+          <w:sz w:val="24"/>
+          <w:szCs w:val="24"/>
+          <w:lang w:val="es-ES"/>
+        </w:rPr>
+        <w:t>equipo_d</w:t>
+      </w:r>
+      <w:proofErr w:type="spellEnd"/>
+      <w:r>
+        <w:rPr>
+          <w:rFonts w:ascii="Arial" w:hAnsi="Arial" w:cs="Arial"/>
+          <w:sz w:val="24"/>
+          <w:szCs w:val="24"/>
+          <w:lang w:val="es-ES"/>
+        </w:rPr>
+        <w:t>: 0</w:t>
+      </w:r>
+      <w:r>
+        <w:rPr>
+          <w:rFonts w:ascii="Arial" w:hAnsi="Arial" w:cs="Arial"/>
+          <w:sz w:val="24"/>
+          <w:szCs w:val="24"/>
+          <w:lang w:val="es-ES"/>
+        </w:rPr>
+        <w:tab/>
+      </w:r>
+    </w:p>
+    <w:p>
+      <w:pPr>
+        <w:pStyle w:val="Prrafodelista"/>
+        <w:rPr>
+          <w:rFonts w:ascii="Arial" w:hAnsi="Arial" w:cs="Arial"/>
+          <w:sz w:val="24"/>
+          <w:szCs w:val="24"/>
+          <w:lang w:val="es-ES"/>
+        </w:rPr>
+      </w:pPr>
+      <w:r>
+        <w:rPr>
+          <w:rFonts w:ascii="Arial" w:hAnsi="Arial" w:cs="Arial"/>
+          <w:sz w:val="24"/>
+          <w:szCs w:val="24"/>
+          <w:lang w:val="es-ES"/>
+        </w:rPr>
+        <w:t xml:space="preserve">    },</w:t>
+      </w:r>
+    </w:p>
+    <w:p>
+      <w:pPr>
+        <w:pStyle w:val="Prrafodelista"/>
+        <w:rPr>
+          <w:rFonts w:ascii="Arial" w:hAnsi="Arial" w:cs="Arial"/>
+          <w:sz w:val="24"/>
+          <w:szCs w:val="24"/>
+          <w:lang w:val="es-ES"/>
+        </w:rPr>
+      </w:pPr>
+      <w:r>
+        <w:rPr>
+          <w:rFonts w:ascii="Arial" w:hAnsi="Arial" w:cs="Arial"/>
+          <w:sz w:val="24"/>
+          <w:szCs w:val="24"/>
+          <w:lang w:val="es-ES"/>
+        </w:rPr>
+        <w:t xml:space="preserve">    </w:t>
+      </w:r>
+      <w:proofErr w:type="spellStart"/>
+      <w:r>
+        <w:rPr>
+          <w:rFonts w:ascii="Arial" w:hAnsi="Arial" w:cs="Arial"/>
+          <w:sz w:val="24"/>
+          <w:szCs w:val="24"/>
+          <w:lang w:val="es-ES"/>
+        </w:rPr>
+        <w:t>Num_cancha</w:t>
+      </w:r>
+      <w:proofErr w:type="spellEnd"/>
+      <w:r>
+        <w:rPr>
+          <w:rFonts w:ascii="Arial" w:hAnsi="Arial" w:cs="Arial"/>
+          <w:sz w:val="24"/>
+          <w:szCs w:val="24"/>
+          <w:lang w:val="es-ES"/>
+        </w:rPr>
+        <w:t>: 1</w:t>
+      </w:r>
+    </w:p>
+    <w:p>
+      <w:pPr>
+        <w:pStyle w:val="Prrafodelista"/>
+        <w:rPr>
+          <w:rFonts w:ascii="Arial" w:hAnsi="Arial" w:cs="Arial"/>
+          <w:sz w:val="24"/>
+          <w:szCs w:val="24"/>
+          <w:lang w:val="es-ES"/>
+        </w:rPr>
+      </w:pPr>
+    </w:p>
+    <w:p>
+      <w:pPr>
+        <w:pStyle w:val="Prrafodelista"/>
+        <w:rPr>
+          <w:rFonts w:ascii="Arial" w:hAnsi="Arial" w:cs="Arial"/>
+          <w:sz w:val="24"/>
+          <w:szCs w:val="24"/>
+          <w:lang w:val="es-ES"/>
+        </w:rPr>
+      </w:pPr>
+      <w:r>
+        <w:rPr>
+          <w:rFonts w:ascii="Arial" w:hAnsi="Arial" w:cs="Arial"/>
+          <w:sz w:val="24"/>
+          <w:szCs w:val="24"/>
+          <w:lang w:val="es-ES"/>
+        </w:rPr>
+        <w:t>},</w:t>
+      </w:r>
+    </w:p>
+    <w:p>
+      <w:pPr>
+        <w:pStyle w:val="Prrafodelista"/>
+        <w:rPr>
+          <w:rFonts w:ascii="Arial" w:hAnsi="Arial" w:cs="Arial"/>
+          <w:sz w:val="24"/>
+          <w:szCs w:val="24"/>
+          <w:lang w:val="es-ES"/>
+        </w:rPr>
+      </w:pPr>
+      <w:r>
+        <w:rPr>
+          <w:rFonts w:ascii="Arial" w:hAnsi="Arial" w:cs="Arial"/>
+          <w:sz w:val="24"/>
+          <w:szCs w:val="24"/>
+          <w:lang w:val="es-ES"/>
+        </w:rPr>
+        <w:t>{</w:t>
+      </w:r>
+    </w:p>
+    <w:p>
+      <w:pPr>
+        <w:pStyle w:val="Prrafodelista"/>
+        <w:rPr>
+          <w:rFonts w:ascii="Arial" w:hAnsi="Arial" w:cs="Arial"/>
+          <w:sz w:val="24"/>
+          <w:szCs w:val="24"/>
+          <w:lang w:val="es-ES"/>
+        </w:rPr>
+      </w:pPr>
+      <w:r>
+        <w:rPr>
+          <w:rFonts w:ascii="Arial" w:hAnsi="Arial" w:cs="Arial"/>
+          <w:sz w:val="24"/>
+          <w:szCs w:val="24"/>
+          <w:lang w:val="es-ES"/>
+        </w:rPr>
+        <w:lastRenderedPageBreak/>
+        <w:t xml:space="preserve">_id: 1,  </w:t>
+      </w:r>
+    </w:p>
+    <w:p>
+      <w:pPr>
+        <w:pStyle w:val="Prrafodelista"/>
+        <w:rPr>
+          <w:rFonts w:ascii="Arial" w:hAnsi="Arial" w:cs="Arial"/>
+          <w:sz w:val="24"/>
+          <w:szCs w:val="24"/>
+          <w:lang w:val="es-ES"/>
+        </w:rPr>
+      </w:pPr>
+      <w:r>
+        <w:rPr>
+          <w:rFonts w:ascii="Arial" w:hAnsi="Arial" w:cs="Arial"/>
+          <w:sz w:val="24"/>
+          <w:szCs w:val="24"/>
+          <w:lang w:val="es-ES"/>
+        </w:rPr>
+        <w:t xml:space="preserve">    Equipo_1: ’Equipo E’,</w:t>
+      </w:r>
+    </w:p>
+    <w:p>
+      <w:pPr>
+        <w:pStyle w:val="Prrafodelista"/>
+        <w:rPr>
+          <w:rFonts w:ascii="Arial" w:hAnsi="Arial" w:cs="Arial"/>
+          <w:sz w:val="24"/>
+          <w:szCs w:val="24"/>
+          <w:lang w:val="es-ES"/>
+        </w:rPr>
+      </w:pPr>
+      <w:r>
+        <w:rPr>
+          <w:rFonts w:ascii="Arial" w:hAnsi="Arial" w:cs="Arial"/>
+          <w:sz w:val="24"/>
+          <w:szCs w:val="24"/>
+          <w:lang w:val="es-ES"/>
+        </w:rPr>
+        <w:t xml:space="preserve">    Equipo_2: ‘Equipo F’,</w:t>
+      </w:r>
+    </w:p>
+    <w:p>
+      <w:pPr>
+        <w:pStyle w:val="Prrafodelista"/>
+        <w:rPr>
+          <w:rFonts w:ascii="Arial" w:hAnsi="Arial" w:cs="Arial"/>
+          <w:sz w:val="24"/>
+          <w:szCs w:val="24"/>
+          <w:lang w:val="es-ES"/>
+        </w:rPr>
+      </w:pPr>
+      <w:r>
+        <w:rPr>
+          <w:rFonts w:ascii="Arial" w:hAnsi="Arial" w:cs="Arial"/>
+          <w:sz w:val="24"/>
+          <w:szCs w:val="24"/>
+          <w:lang w:val="es-ES"/>
+        </w:rPr>
+        <w:t xml:space="preserve">    </w:t>
+      </w:r>
+      <w:proofErr w:type="spellStart"/>
+      <w:r>
+        <w:rPr>
+          <w:rFonts w:ascii="Arial" w:hAnsi="Arial" w:cs="Arial"/>
+          <w:sz w:val="24"/>
+          <w:szCs w:val="24"/>
+          <w:lang w:val="es-ES"/>
+        </w:rPr>
+        <w:t>Fecha_encuentro</w:t>
+      </w:r>
+      <w:proofErr w:type="spellEnd"/>
+      <w:r>
+        <w:rPr>
+          <w:rFonts w:ascii="Arial" w:hAnsi="Arial" w:cs="Arial"/>
+          <w:sz w:val="24"/>
+          <w:szCs w:val="24"/>
+          <w:lang w:val="es-ES"/>
+        </w:rPr>
+        <w:t>: ‘marzo 24 7:00pm’,</w:t>
+      </w:r>
+    </w:p>
+    <w:p>
+      <w:pPr>
+        <w:pStyle w:val="Prrafodelista"/>
+        <w:rPr>
+          <w:rFonts w:ascii="Arial" w:hAnsi="Arial" w:cs="Arial"/>
+          <w:sz w:val="24"/>
+          <w:szCs w:val="24"/>
+          <w:lang w:val="es-ES"/>
+        </w:rPr>
+      </w:pPr>
+      <w:r>
+        <w:rPr>
+          <w:rFonts w:ascii="Arial" w:hAnsi="Arial" w:cs="Arial"/>
+          <w:sz w:val="24"/>
+          <w:szCs w:val="24"/>
+          <w:lang w:val="es-ES"/>
+        </w:rPr>
+        <w:t xml:space="preserve">    </w:t>
+      </w:r>
+      <w:proofErr w:type="gramStart"/>
+      <w:r>
+        <w:rPr>
+          <w:rFonts w:ascii="Arial" w:hAnsi="Arial" w:cs="Arial"/>
+          <w:sz w:val="24"/>
+          <w:szCs w:val="24"/>
+          <w:lang w:val="es-ES"/>
+        </w:rPr>
+        <w:t>arbitro</w:t>
+      </w:r>
+      <w:proofErr w:type="gramEnd"/>
+      <w:r>
+        <w:rPr>
+          <w:rFonts w:ascii="Arial" w:hAnsi="Arial" w:cs="Arial"/>
+          <w:sz w:val="24"/>
+          <w:szCs w:val="24"/>
+          <w:lang w:val="es-ES"/>
+        </w:rPr>
+        <w:t>: ’</w:t>
+      </w:r>
+      <w:proofErr w:type="spellStart"/>
+      <w:r>
+        <w:rPr>
+          <w:rFonts w:ascii="Arial" w:hAnsi="Arial" w:cs="Arial"/>
+          <w:sz w:val="24"/>
+          <w:szCs w:val="24"/>
+          <w:lang w:val="es-ES"/>
+        </w:rPr>
+        <w:t>Jose</w:t>
+      </w:r>
+      <w:proofErr w:type="spellEnd"/>
+      <w:r>
+        <w:rPr>
+          <w:rFonts w:ascii="Arial" w:hAnsi="Arial" w:cs="Arial"/>
+          <w:sz w:val="24"/>
+          <w:szCs w:val="24"/>
+          <w:lang w:val="es-ES"/>
+        </w:rPr>
+        <w:t>’,</w:t>
+      </w:r>
+    </w:p>
+    <w:p>
+      <w:pPr>
+        <w:pStyle w:val="Prrafodelista"/>
+        <w:rPr>
+          <w:rFonts w:ascii="Arial" w:hAnsi="Arial" w:cs="Arial"/>
+          <w:sz w:val="24"/>
+          <w:szCs w:val="24"/>
+          <w:lang w:val="es-ES"/>
+        </w:rPr>
+      </w:pPr>
+      <w:r>
+        <w:rPr>
+          <w:rFonts w:ascii="Arial" w:hAnsi="Arial" w:cs="Arial"/>
+          <w:sz w:val="24"/>
+          <w:szCs w:val="24"/>
+          <w:lang w:val="es-ES"/>
+        </w:rPr>
+        <w:t xml:space="preserve">    </w:t>
+      </w:r>
+      <w:proofErr w:type="spellStart"/>
+      <w:r>
+        <w:rPr>
+          <w:rFonts w:ascii="Arial" w:hAnsi="Arial" w:cs="Arial"/>
+          <w:sz w:val="24"/>
+          <w:szCs w:val="24"/>
+          <w:lang w:val="es-ES"/>
+        </w:rPr>
+        <w:t>marcador_final</w:t>
+      </w:r>
+      <w:proofErr w:type="spellEnd"/>
+      <w:r>
+        <w:rPr>
+          <w:rFonts w:ascii="Arial" w:hAnsi="Arial" w:cs="Arial"/>
+          <w:sz w:val="24"/>
+          <w:szCs w:val="24"/>
+          <w:lang w:val="es-ES"/>
+        </w:rPr>
+        <w:t>: {</w:t>
+      </w:r>
+    </w:p>
+    <w:p>
+      <w:pPr>
+        <w:pStyle w:val="Prrafodelista"/>
+        <w:rPr>
+          <w:rFonts w:ascii="Arial" w:hAnsi="Arial" w:cs="Arial"/>
+          <w:sz w:val="24"/>
+          <w:szCs w:val="24"/>
+          <w:lang w:val="es-ES"/>
+        </w:rPr>
+      </w:pPr>
+      <w:r>
+        <w:rPr>
+          <w:rFonts w:ascii="Arial" w:hAnsi="Arial" w:cs="Arial"/>
+          <w:sz w:val="24"/>
+          <w:szCs w:val="24"/>
+          <w:lang w:val="es-ES"/>
+        </w:rPr>
+        <w:t xml:space="preserve">     </w:t>
+      </w:r>
+      <w:proofErr w:type="spellStart"/>
+      <w:r>
+        <w:rPr>
+          <w:rFonts w:ascii="Arial" w:hAnsi="Arial" w:cs="Arial"/>
+          <w:sz w:val="24"/>
+          <w:szCs w:val="24"/>
+          <w:lang w:val="es-ES"/>
+        </w:rPr>
+        <w:t>equipo_e</w:t>
+      </w:r>
+      <w:proofErr w:type="spellEnd"/>
+      <w:r>
+        <w:rPr>
+          <w:rFonts w:ascii="Arial" w:hAnsi="Arial" w:cs="Arial"/>
+          <w:sz w:val="24"/>
+          <w:szCs w:val="24"/>
+          <w:lang w:val="es-ES"/>
+        </w:rPr>
+        <w:t>: 2,</w:t>
+      </w:r>
+    </w:p>
+    <w:p>
+      <w:pPr>
+        <w:pStyle w:val="Prrafodelista"/>
+        <w:rPr>
+          <w:rFonts w:ascii="Arial" w:hAnsi="Arial" w:cs="Arial"/>
+          <w:sz w:val="24"/>
+          <w:szCs w:val="24"/>
+          <w:lang w:val="es-ES"/>
+        </w:rPr>
+      </w:pPr>
+      <w:r>
+        <w:rPr>
+          <w:rFonts w:ascii="Arial" w:hAnsi="Arial" w:cs="Arial"/>
+          <w:sz w:val="24"/>
+          <w:szCs w:val="24"/>
+          <w:lang w:val="es-ES"/>
+        </w:rPr>
+        <w:t xml:space="preserve">     </w:t>
+      </w:r>
+      <w:proofErr w:type="spellStart"/>
+      <w:r>
+        <w:rPr>
+          <w:rFonts w:ascii="Arial" w:hAnsi="Arial" w:cs="Arial"/>
+          <w:sz w:val="24"/>
+          <w:szCs w:val="24"/>
+          <w:lang w:val="es-ES"/>
+        </w:rPr>
+        <w:t>equipo_f</w:t>
+      </w:r>
+      <w:proofErr w:type="spellEnd"/>
+      <w:r>
+        <w:rPr>
+          <w:rFonts w:ascii="Arial" w:hAnsi="Arial" w:cs="Arial"/>
+          <w:sz w:val="24"/>
+          <w:szCs w:val="24"/>
+          <w:lang w:val="es-ES"/>
+        </w:rPr>
+        <w:t>: 0</w:t>
+      </w:r>
+      <w:r>
+        <w:rPr>
+          <w:rFonts w:ascii="Arial" w:hAnsi="Arial" w:cs="Arial"/>
+          <w:sz w:val="24"/>
+          <w:szCs w:val="24"/>
+          <w:lang w:val="es-ES"/>
+        </w:rPr>
+        <w:tab/>
+      </w:r>
+    </w:p>
+    <w:p>
+      <w:pPr>
+        <w:pStyle w:val="Prrafodelista"/>
+        <w:rPr>
+          <w:rFonts w:ascii="Arial" w:hAnsi="Arial" w:cs="Arial"/>
+          <w:sz w:val="24"/>
+          <w:szCs w:val="24"/>
+          <w:lang w:val="es-ES"/>
+        </w:rPr>
+      </w:pPr>
+      <w:r>
+        <w:rPr>
+          <w:rFonts w:ascii="Arial" w:hAnsi="Arial" w:cs="Arial"/>
+          <w:sz w:val="24"/>
+          <w:szCs w:val="24"/>
+          <w:lang w:val="es-ES"/>
+        </w:rPr>
+        <w:t xml:space="preserve">    },</w:t>
+      </w:r>
+    </w:p>
+    <w:p>
+      <w:pPr>
+        <w:pStyle w:val="Prrafodelista"/>
+        <w:rPr>
+          <w:rFonts w:ascii="Arial" w:hAnsi="Arial" w:cs="Arial"/>
+          <w:sz w:val="24"/>
+          <w:szCs w:val="24"/>
+          <w:lang w:val="es-ES"/>
+        </w:rPr>
+      </w:pPr>
+      <w:r>
+        <w:rPr>
+          <w:rFonts w:ascii="Arial" w:hAnsi="Arial" w:cs="Arial"/>
+          <w:sz w:val="24"/>
+          <w:szCs w:val="24"/>
+          <w:lang w:val="es-ES"/>
+        </w:rPr>
+        <w:t xml:space="preserve">    </w:t>
+      </w:r>
+      <w:proofErr w:type="spellStart"/>
+      <w:r>
+        <w:rPr>
+          <w:rFonts w:ascii="Arial" w:hAnsi="Arial" w:cs="Arial"/>
+          <w:sz w:val="24"/>
+          <w:szCs w:val="24"/>
+          <w:lang w:val="es-ES"/>
+        </w:rPr>
+        <w:t>Num_cancha</w:t>
+      </w:r>
+      <w:proofErr w:type="spellEnd"/>
+      <w:r>
+        <w:rPr>
+          <w:rFonts w:ascii="Arial" w:hAnsi="Arial" w:cs="Arial"/>
+          <w:sz w:val="24"/>
+          <w:szCs w:val="24"/>
+          <w:lang w:val="es-ES"/>
+        </w:rPr>
+        <w:t>: 2</w:t>
+      </w:r>
+    </w:p>
+    <w:p>
+      <w:pPr>
+        <w:pStyle w:val="Prrafodelista"/>
+        <w:rPr>
+          <w:rFonts w:ascii="Arial" w:hAnsi="Arial" w:cs="Arial"/>
+          <w:sz w:val="24"/>
+          <w:szCs w:val="24"/>
+          <w:lang w:val="es-ES"/>
+        </w:rPr>
+      </w:pPr>
+    </w:p>
+    <w:p>
+      <w:pPr>
+        <w:pStyle w:val="Prrafodelista"/>
+        <w:rPr>
+          <w:rFonts w:ascii="Arial" w:hAnsi="Arial" w:cs="Arial"/>
+          <w:sz w:val="24"/>
+          <w:szCs w:val="24"/>
+          <w:lang w:val="es-ES"/>
+        </w:rPr>
+      </w:pPr>
+      <w:r>
+        <w:rPr>
+          <w:rFonts w:ascii="Arial" w:hAnsi="Arial" w:cs="Arial"/>
+          <w:sz w:val="24"/>
+          <w:szCs w:val="24"/>
+          <w:lang w:val="es-ES"/>
+        </w:rPr>
+        <w:t>},</w:t>
+      </w:r>
+    </w:p>
+    <w:p>
+      <w:pPr>
+        <w:pStyle w:val="Prrafodelista"/>
+        <w:rPr>
+          <w:rFonts w:ascii="Arial" w:hAnsi="Arial" w:cs="Arial"/>
+          <w:sz w:val="24"/>
+          <w:szCs w:val="24"/>
+          <w:lang w:val="es-ES"/>
+        </w:rPr>
+      </w:pPr>
+      <w:r>
+        <w:rPr>
+          <w:rFonts w:ascii="Arial" w:hAnsi="Arial" w:cs="Arial"/>
+          <w:sz w:val="24"/>
+          <w:szCs w:val="24"/>
+          <w:lang w:val="es-ES"/>
+        </w:rPr>
+        <w:t>{</w:t>
+      </w:r>
+    </w:p>
+    <w:p>
+      <w:pPr>
+        <w:pStyle w:val="Prrafodelista"/>
+        <w:rPr>
+          <w:rFonts w:ascii="Arial" w:hAnsi="Arial" w:cs="Arial"/>
+          <w:sz w:val="24"/>
+          <w:szCs w:val="24"/>
+          <w:lang w:val="es-ES"/>
+        </w:rPr>
+      </w:pPr>
+      <w:r>
+        <w:rPr>
+          <w:rFonts w:ascii="Arial" w:hAnsi="Arial" w:cs="Arial"/>
+          <w:sz w:val="24"/>
+          <w:szCs w:val="24"/>
+          <w:lang w:val="es-ES"/>
+        </w:rPr>
+        <w:t xml:space="preserve">_id: 1,  </w:t>
+      </w:r>
+    </w:p>
+    <w:p>
+      <w:pPr>
+        <w:pStyle w:val="Prrafodelista"/>
+        <w:rPr>
+          <w:rFonts w:ascii="Arial" w:hAnsi="Arial" w:cs="Arial"/>
+          <w:sz w:val="24"/>
+          <w:szCs w:val="24"/>
+          <w:lang w:val="es-ES"/>
+        </w:rPr>
+      </w:pPr>
+      <w:r>
+        <w:rPr>
+          <w:rFonts w:ascii="Arial" w:hAnsi="Arial" w:cs="Arial"/>
+          <w:sz w:val="24"/>
+          <w:szCs w:val="24"/>
+          <w:lang w:val="es-ES"/>
+        </w:rPr>
+        <w:t xml:space="preserve">    Equipo_1: ’Equipo A’,</w:t>
+      </w:r>
+    </w:p>
+    <w:p>
+      <w:pPr>
+        <w:pStyle w:val="Prrafodelista"/>
+        <w:rPr>
+          <w:rFonts w:ascii="Arial" w:hAnsi="Arial" w:cs="Arial"/>
+          <w:sz w:val="24"/>
+          <w:szCs w:val="24"/>
+          <w:lang w:val="es-ES"/>
+        </w:rPr>
+      </w:pPr>
+      <w:r>
+        <w:rPr>
+          <w:rFonts w:ascii="Arial" w:hAnsi="Arial" w:cs="Arial"/>
+          <w:sz w:val="24"/>
+          <w:szCs w:val="24"/>
+          <w:lang w:val="es-ES"/>
+        </w:rPr>
+        <w:t xml:space="preserve">    Equipo_2: ‘Equipo C’,</w:t>
+      </w:r>
+    </w:p>
+    <w:p>
+      <w:pPr>
+        <w:pStyle w:val="Prrafodelista"/>
+        <w:rPr>
+          <w:rFonts w:ascii="Arial" w:hAnsi="Arial" w:cs="Arial"/>
+          <w:sz w:val="24"/>
+          <w:szCs w:val="24"/>
+          <w:lang w:val="es-ES"/>
+        </w:rPr>
+      </w:pPr>
+      <w:r>
+        <w:rPr>
+          <w:rFonts w:ascii="Arial" w:hAnsi="Arial" w:cs="Arial"/>
+          <w:sz w:val="24"/>
+          <w:szCs w:val="24"/>
+          <w:lang w:val="es-ES"/>
+        </w:rPr>
+        <w:t xml:space="preserve">    </w:t>
+      </w:r>
+      <w:proofErr w:type="spellStart"/>
+      <w:r>
+        <w:rPr>
+          <w:rFonts w:ascii="Arial" w:hAnsi="Arial" w:cs="Arial"/>
+          <w:sz w:val="24"/>
+          <w:szCs w:val="24"/>
+          <w:lang w:val="es-ES"/>
+        </w:rPr>
+        <w:t>Fecha_encuentro</w:t>
+      </w:r>
+      <w:proofErr w:type="spellEnd"/>
+      <w:r>
+        <w:rPr>
+          <w:rFonts w:ascii="Arial" w:hAnsi="Arial" w:cs="Arial"/>
+          <w:sz w:val="24"/>
+          <w:szCs w:val="24"/>
+          <w:lang w:val="es-ES"/>
+        </w:rPr>
+        <w:t>: ‘marzo 25 5:00pm’,</w:t>
+      </w:r>
+    </w:p>
+    <w:p>
+      <w:pPr>
+        <w:pStyle w:val="Prrafodelista"/>
+        <w:rPr>
+          <w:rFonts w:ascii="Arial" w:hAnsi="Arial" w:cs="Arial"/>
+          <w:sz w:val="24"/>
+          <w:szCs w:val="24"/>
+          <w:lang w:val="es-ES"/>
+        </w:rPr>
+      </w:pPr>
+      <w:r>
+        <w:rPr>
+          <w:rFonts w:ascii="Arial" w:hAnsi="Arial" w:cs="Arial"/>
+          <w:sz w:val="24"/>
+          <w:szCs w:val="24"/>
+          <w:lang w:val="es-ES"/>
+        </w:rPr>
+        <w:t xml:space="preserve">    </w:t>
+      </w:r>
+      <w:proofErr w:type="gramStart"/>
+      <w:r>
+        <w:rPr>
+          <w:rFonts w:ascii="Arial" w:hAnsi="Arial" w:cs="Arial"/>
+          <w:sz w:val="24"/>
+          <w:szCs w:val="24"/>
+          <w:lang w:val="es-ES"/>
+        </w:rPr>
+        <w:t>arbitro</w:t>
+      </w:r>
+      <w:proofErr w:type="gramEnd"/>
+      <w:r>
+        <w:rPr>
+          <w:rFonts w:ascii="Arial" w:hAnsi="Arial" w:cs="Arial"/>
+          <w:sz w:val="24"/>
+          <w:szCs w:val="24"/>
+          <w:lang w:val="es-ES"/>
+        </w:rPr>
+        <w:t>: ’Antonio’,</w:t>
+      </w:r>
+    </w:p>
+    <w:p>
+      <w:pPr>
+        <w:pStyle w:val="Prrafodelista"/>
+        <w:rPr>
+          <w:rFonts w:ascii="Arial" w:hAnsi="Arial" w:cs="Arial"/>
+          <w:sz w:val="24"/>
+          <w:szCs w:val="24"/>
+          <w:lang w:val="es-ES"/>
+        </w:rPr>
+      </w:pPr>
+      <w:r>
+        <w:rPr>
+          <w:rFonts w:ascii="Arial" w:hAnsi="Arial" w:cs="Arial"/>
+          <w:sz w:val="24"/>
+          <w:szCs w:val="24"/>
+          <w:lang w:val="es-ES"/>
+        </w:rPr>
+        <w:t xml:space="preserve">    </w:t>
+      </w:r>
+      <w:proofErr w:type="spellStart"/>
+      <w:r>
+        <w:rPr>
+          <w:rFonts w:ascii="Arial" w:hAnsi="Arial" w:cs="Arial"/>
+          <w:sz w:val="24"/>
+          <w:szCs w:val="24"/>
+          <w:lang w:val="es-ES"/>
+        </w:rPr>
+        <w:t>marcador_final</w:t>
+      </w:r>
+      <w:proofErr w:type="spellEnd"/>
+      <w:r>
+        <w:rPr>
+          <w:rFonts w:ascii="Arial" w:hAnsi="Arial" w:cs="Arial"/>
+          <w:sz w:val="24"/>
+          <w:szCs w:val="24"/>
+          <w:lang w:val="es-ES"/>
+        </w:rPr>
+        <w:t>: {</w:t>
+      </w:r>
+    </w:p>
+    <w:p>
+      <w:pPr>
+        <w:pStyle w:val="Prrafodelista"/>
+        <w:rPr>
+          <w:rFonts w:ascii="Arial" w:hAnsi="Arial" w:cs="Arial"/>
+          <w:sz w:val="24"/>
+          <w:szCs w:val="24"/>
+          <w:lang w:val="es-ES"/>
+        </w:rPr>
+      </w:pPr>
+      <w:r>
+        <w:rPr>
+          <w:rFonts w:ascii="Arial" w:hAnsi="Arial" w:cs="Arial"/>
+          <w:sz w:val="24"/>
+          <w:szCs w:val="24"/>
+          <w:lang w:val="es-ES"/>
+        </w:rPr>
+        <w:t xml:space="preserve">     </w:t>
+      </w:r>
+      <w:proofErr w:type="spellStart"/>
+      <w:r>
+        <w:rPr>
+          <w:rFonts w:ascii="Arial" w:hAnsi="Arial" w:cs="Arial"/>
+          <w:sz w:val="24"/>
+          <w:szCs w:val="24"/>
+          <w:lang w:val="es-ES"/>
+        </w:rPr>
+        <w:t>equipo_a</w:t>
+      </w:r>
+      <w:proofErr w:type="spellEnd"/>
+      <w:r>
+        <w:rPr>
+          <w:rFonts w:ascii="Arial" w:hAnsi="Arial" w:cs="Arial"/>
+          <w:sz w:val="24"/>
+          <w:szCs w:val="24"/>
+          <w:lang w:val="es-ES"/>
+        </w:rPr>
+        <w:t>: 5,</w:t>
+      </w:r>
+    </w:p>
+    <w:p>
+      <w:pPr>
+        <w:pStyle w:val="Prrafodelista"/>
+        <w:rPr>
+          <w:rFonts w:ascii="Arial" w:hAnsi="Arial" w:cs="Arial"/>
+          <w:sz w:val="24"/>
+          <w:szCs w:val="24"/>
+          <w:lang w:val="es-ES"/>
+        </w:rPr>
+      </w:pPr>
+      <w:r>
+        <w:rPr>
+          <w:rFonts w:ascii="Arial" w:hAnsi="Arial" w:cs="Arial"/>
+          <w:sz w:val="24"/>
+          <w:szCs w:val="24"/>
+          <w:lang w:val="es-ES"/>
+        </w:rPr>
+        <w:t xml:space="preserve">     </w:t>
+      </w:r>
+      <w:proofErr w:type="spellStart"/>
+      <w:r>
+        <w:rPr>
+          <w:rFonts w:ascii="Arial" w:hAnsi="Arial" w:cs="Arial"/>
+          <w:sz w:val="24"/>
+          <w:szCs w:val="24"/>
+          <w:lang w:val="es-ES"/>
+        </w:rPr>
+        <w:t>equipo_c</w:t>
+      </w:r>
+      <w:proofErr w:type="spellEnd"/>
+      <w:r>
+        <w:rPr>
+          <w:rFonts w:ascii="Arial" w:hAnsi="Arial" w:cs="Arial"/>
+          <w:sz w:val="24"/>
+          <w:szCs w:val="24"/>
+          <w:lang w:val="es-ES"/>
+        </w:rPr>
+        <w:t>: 2</w:t>
+      </w:r>
+      <w:r>
+        <w:rPr>
+          <w:rFonts w:ascii="Arial" w:hAnsi="Arial" w:cs="Arial"/>
+          <w:sz w:val="24"/>
+          <w:szCs w:val="24"/>
+          <w:lang w:val="es-ES"/>
+        </w:rPr>
+        <w:tab/>
+      </w:r>
+    </w:p>
+    <w:p>
+      <w:pPr>
+        <w:pStyle w:val="Prrafodelista"/>
+        <w:rPr>
+          <w:rFonts w:ascii="Arial" w:hAnsi="Arial" w:cs="Arial"/>
+          <w:sz w:val="24"/>
+          <w:szCs w:val="24"/>
+          <w:lang w:val="es-ES"/>
+        </w:rPr>
+      </w:pPr>
+      <w:r>
+        <w:rPr>
+          <w:rFonts w:ascii="Arial" w:hAnsi="Arial" w:cs="Arial"/>
+          <w:sz w:val="24"/>
+          <w:szCs w:val="24"/>
+          <w:lang w:val="es-ES"/>
+        </w:rPr>
+        <w:t xml:space="preserve">    },</w:t>
+      </w:r>
+    </w:p>
+    <w:p>
+      <w:pPr>
+        <w:pStyle w:val="Prrafodelista"/>
+        <w:rPr>
+          <w:rFonts w:ascii="Arial" w:hAnsi="Arial" w:cs="Arial"/>
+          <w:sz w:val="24"/>
+          <w:szCs w:val="24"/>
+          <w:lang w:val="es-ES"/>
+        </w:rPr>
+      </w:pPr>
+      <w:r>
+        <w:rPr>
+          <w:rFonts w:ascii="Arial" w:hAnsi="Arial" w:cs="Arial"/>
+          <w:sz w:val="24"/>
+          <w:szCs w:val="24"/>
+          <w:lang w:val="es-ES"/>
+        </w:rPr>
+        <w:t xml:space="preserve">    </w:t>
+      </w:r>
+      <w:proofErr w:type="spellStart"/>
+      <w:r>
+        <w:rPr>
+          <w:rFonts w:ascii="Arial" w:hAnsi="Arial" w:cs="Arial"/>
+          <w:sz w:val="24"/>
+          <w:szCs w:val="24"/>
+          <w:lang w:val="es-ES"/>
+        </w:rPr>
+        <w:t>Num_cancha</w:t>
+      </w:r>
+      <w:proofErr w:type="spellEnd"/>
+      <w:r>
+        <w:rPr>
+          <w:rFonts w:ascii="Arial" w:hAnsi="Arial" w:cs="Arial"/>
+          <w:sz w:val="24"/>
+          <w:szCs w:val="24"/>
+          <w:lang w:val="es-ES"/>
+        </w:rPr>
+        <w:t>: 2</w:t>
+      </w:r>
+    </w:p>
+    <w:p>
+      <w:pPr>
+        <w:pStyle w:val="Prrafodelista"/>
+        <w:rPr>
+          <w:rFonts w:ascii="Arial" w:hAnsi="Arial" w:cs="Arial"/>
+          <w:sz w:val="24"/>
+          <w:szCs w:val="24"/>
+          <w:lang w:val="es-ES"/>
+        </w:rPr>
+      </w:pPr>
+    </w:p>
+    <w:p>
+      <w:pPr>
+        <w:pStyle w:val="Prrafodelista"/>
+        <w:rPr>
+          <w:rFonts w:ascii="Arial" w:hAnsi="Arial" w:cs="Arial"/>
+          <w:sz w:val="24"/>
+          <w:szCs w:val="24"/>
+          <w:lang w:val="es-ES"/>
+        </w:rPr>
+      </w:pPr>
+      <w:r>
+        <w:rPr>
+          <w:rFonts w:ascii="Arial" w:hAnsi="Arial" w:cs="Arial"/>
+          <w:sz w:val="24"/>
+          <w:szCs w:val="24"/>
+          <w:lang w:val="es-ES"/>
+        </w:rPr>
+        <w:t>},</w:t>
+      </w:r>
+    </w:p>
+    <w:p>
+      <w:pPr>
+        <w:pStyle w:val="Prrafodelista"/>
+        <w:rPr>
+          <w:rFonts w:ascii="Arial" w:hAnsi="Arial" w:cs="Arial"/>
+          <w:sz w:val="24"/>
+          <w:szCs w:val="24"/>
+          <w:lang w:val="es-ES"/>
+        </w:rPr>
+      </w:pPr>
+      <w:r>
+        <w:rPr>
+          <w:rFonts w:ascii="Arial" w:hAnsi="Arial" w:cs="Arial"/>
+          <w:sz w:val="24"/>
+          <w:szCs w:val="24"/>
+          <w:lang w:val="es-ES"/>
+        </w:rPr>
+        <w:t>{</w:t>
+      </w:r>
+    </w:p>
+    <w:p>
+      <w:pPr>
+        <w:pStyle w:val="Prrafodelista"/>
+        <w:rPr>
+          <w:rFonts w:ascii="Arial" w:hAnsi="Arial" w:cs="Arial"/>
+          <w:sz w:val="24"/>
+          <w:szCs w:val="24"/>
+          <w:lang w:val="es-ES"/>
+        </w:rPr>
+      </w:pPr>
+      <w:r>
+        <w:rPr>
+          <w:rFonts w:ascii="Arial" w:hAnsi="Arial" w:cs="Arial"/>
+          <w:sz w:val="24"/>
+          <w:szCs w:val="24"/>
+          <w:lang w:val="es-ES"/>
+        </w:rPr>
+        <w:t xml:space="preserve">_id: 1,  </w:t>
+      </w:r>
+    </w:p>
+    <w:p>
+      <w:pPr>
+        <w:pStyle w:val="Prrafodelista"/>
+        <w:rPr>
+          <w:rFonts w:ascii="Arial" w:hAnsi="Arial" w:cs="Arial"/>
+          <w:sz w:val="24"/>
+          <w:szCs w:val="24"/>
+          <w:lang w:val="es-ES"/>
+        </w:rPr>
+      </w:pPr>
+      <w:r>
+        <w:rPr>
+          <w:rFonts w:ascii="Arial" w:hAnsi="Arial" w:cs="Arial"/>
+          <w:sz w:val="24"/>
+          <w:szCs w:val="24"/>
+          <w:lang w:val="es-ES"/>
+        </w:rPr>
+        <w:t xml:space="preserve">    Equipo_1: ’Equipo D’,</w:t>
+      </w:r>
+    </w:p>
+    <w:p>
+      <w:pPr>
+        <w:pStyle w:val="Prrafodelista"/>
+        <w:rPr>
+          <w:rFonts w:ascii="Arial" w:hAnsi="Arial" w:cs="Arial"/>
+          <w:sz w:val="24"/>
+          <w:szCs w:val="24"/>
+          <w:lang w:val="es-ES"/>
+        </w:rPr>
+      </w:pPr>
+      <w:r>
+        <w:rPr>
+          <w:rFonts w:ascii="Arial" w:hAnsi="Arial" w:cs="Arial"/>
+          <w:sz w:val="24"/>
+          <w:szCs w:val="24"/>
+          <w:lang w:val="es-ES"/>
+        </w:rPr>
+        <w:t xml:space="preserve">    Equipo_2: ‘Equipo F’,</w:t>
+      </w:r>
+    </w:p>
+    <w:p>
+      <w:pPr>
+        <w:pStyle w:val="Prrafodelista"/>
+        <w:rPr>
+          <w:rFonts w:ascii="Arial" w:hAnsi="Arial" w:cs="Arial"/>
+          <w:sz w:val="24"/>
+          <w:szCs w:val="24"/>
+          <w:lang w:val="es-ES"/>
+        </w:rPr>
+      </w:pPr>
+      <w:r>
+        <w:rPr>
+          <w:rFonts w:ascii="Arial" w:hAnsi="Arial" w:cs="Arial"/>
+          <w:sz w:val="24"/>
+          <w:szCs w:val="24"/>
+          <w:lang w:val="es-ES"/>
+        </w:rPr>
+        <w:t xml:space="preserve">    </w:t>
+      </w:r>
+      <w:proofErr w:type="spellStart"/>
+      <w:r>
+        <w:rPr>
+          <w:rFonts w:ascii="Arial" w:hAnsi="Arial" w:cs="Arial"/>
+          <w:sz w:val="24"/>
+          <w:szCs w:val="24"/>
+          <w:lang w:val="es-ES"/>
+        </w:rPr>
+        <w:t>Fecha_encuentro</w:t>
+      </w:r>
+      <w:proofErr w:type="spellEnd"/>
+      <w:r>
+        <w:rPr>
+          <w:rFonts w:ascii="Arial" w:hAnsi="Arial" w:cs="Arial"/>
+          <w:sz w:val="24"/>
+          <w:szCs w:val="24"/>
+          <w:lang w:val="es-ES"/>
+        </w:rPr>
+        <w:t>: ‘marzo 26 5:00pm’’,</w:t>
+      </w:r>
+    </w:p>
+    <w:p>
+      <w:pPr>
+        <w:pStyle w:val="Prrafodelista"/>
+        <w:rPr>
+          <w:rFonts w:ascii="Arial" w:hAnsi="Arial" w:cs="Arial"/>
+          <w:sz w:val="24"/>
+          <w:szCs w:val="24"/>
+          <w:lang w:val="es-ES"/>
+        </w:rPr>
+      </w:pPr>
+      <w:r>
+        <w:rPr>
+          <w:rFonts w:ascii="Arial" w:hAnsi="Arial" w:cs="Arial"/>
+          <w:sz w:val="24"/>
+          <w:szCs w:val="24"/>
+          <w:lang w:val="es-ES"/>
+        </w:rPr>
+        <w:t xml:space="preserve">    </w:t>
+      </w:r>
+      <w:proofErr w:type="gramStart"/>
+      <w:r>
+        <w:rPr>
+          <w:rFonts w:ascii="Arial" w:hAnsi="Arial" w:cs="Arial"/>
+          <w:sz w:val="24"/>
+          <w:szCs w:val="24"/>
+          <w:lang w:val="es-ES"/>
+        </w:rPr>
+        <w:t>arbitro</w:t>
+      </w:r>
+      <w:proofErr w:type="gramEnd"/>
+      <w:r>
+        <w:rPr>
+          <w:rFonts w:ascii="Arial" w:hAnsi="Arial" w:cs="Arial"/>
+          <w:sz w:val="24"/>
+          <w:szCs w:val="24"/>
+          <w:lang w:val="es-ES"/>
+        </w:rPr>
+        <w:t>: ’</w:t>
+      </w:r>
+      <w:proofErr w:type="spellStart"/>
+      <w:r>
+        <w:rPr>
+          <w:rFonts w:ascii="Arial" w:hAnsi="Arial" w:cs="Arial"/>
+          <w:sz w:val="24"/>
+          <w:szCs w:val="24"/>
+          <w:lang w:val="es-ES"/>
+        </w:rPr>
+        <w:t>Jose</w:t>
+      </w:r>
+      <w:proofErr w:type="spellEnd"/>
+      <w:r>
+        <w:rPr>
+          <w:rFonts w:ascii="Arial" w:hAnsi="Arial" w:cs="Arial"/>
+          <w:sz w:val="24"/>
+          <w:szCs w:val="24"/>
+          <w:lang w:val="es-ES"/>
+        </w:rPr>
+        <w:t>’,</w:t>
+      </w:r>
+    </w:p>
+    <w:p>
+      <w:pPr>
+        <w:pStyle w:val="Prrafodelista"/>
+        <w:rPr>
+          <w:rFonts w:ascii="Arial" w:hAnsi="Arial" w:cs="Arial"/>
+          <w:sz w:val="24"/>
+          <w:szCs w:val="24"/>
+          <w:lang w:val="es-ES"/>
+        </w:rPr>
+      </w:pPr>
+      <w:r>
+        <w:rPr>
+          <w:rFonts w:ascii="Arial" w:hAnsi="Arial" w:cs="Arial"/>
+          <w:sz w:val="24"/>
+          <w:szCs w:val="24"/>
+          <w:lang w:val="es-ES"/>
+        </w:rPr>
+        <w:t xml:space="preserve">    </w:t>
+      </w:r>
+      <w:proofErr w:type="spellStart"/>
+      <w:r>
+        <w:rPr>
+          <w:rFonts w:ascii="Arial" w:hAnsi="Arial" w:cs="Arial"/>
+          <w:sz w:val="24"/>
+          <w:szCs w:val="24"/>
+          <w:lang w:val="es-ES"/>
+        </w:rPr>
+        <w:t>marcador_final</w:t>
+      </w:r>
+      <w:proofErr w:type="spellEnd"/>
+      <w:r>
+        <w:rPr>
+          <w:rFonts w:ascii="Arial" w:hAnsi="Arial" w:cs="Arial"/>
+          <w:sz w:val="24"/>
+          <w:szCs w:val="24"/>
+          <w:lang w:val="es-ES"/>
+        </w:rPr>
+        <w:t>: {</w:t>
+      </w:r>
+    </w:p>
+    <w:p>
+      <w:pPr>
+        <w:pStyle w:val="Prrafodelista"/>
+        <w:rPr>
+          <w:rFonts w:ascii="Arial" w:hAnsi="Arial" w:cs="Arial"/>
+          <w:sz w:val="24"/>
+          <w:szCs w:val="24"/>
+          <w:lang w:val="es-ES"/>
+        </w:rPr>
+      </w:pPr>
+      <w:r>
+        <w:rPr>
+          <w:rFonts w:ascii="Arial" w:hAnsi="Arial" w:cs="Arial"/>
+          <w:sz w:val="24"/>
+          <w:szCs w:val="24"/>
+          <w:lang w:val="es-ES"/>
+        </w:rPr>
+        <w:t xml:space="preserve">     </w:t>
+      </w:r>
+      <w:proofErr w:type="spellStart"/>
+      <w:r>
+        <w:rPr>
+          <w:rFonts w:ascii="Arial" w:hAnsi="Arial" w:cs="Arial"/>
+          <w:sz w:val="24"/>
+          <w:szCs w:val="24"/>
+          <w:lang w:val="es-ES"/>
+        </w:rPr>
+        <w:t>equipo_d</w:t>
+      </w:r>
+      <w:proofErr w:type="spellEnd"/>
+      <w:r>
+        <w:rPr>
+          <w:rFonts w:ascii="Arial" w:hAnsi="Arial" w:cs="Arial"/>
+          <w:sz w:val="24"/>
+          <w:szCs w:val="24"/>
+          <w:lang w:val="es-ES"/>
+        </w:rPr>
+        <w:t>: 6,</w:t>
+      </w:r>
+    </w:p>
+    <w:p>
+      <w:pPr>
+        <w:pStyle w:val="Prrafodelista"/>
+        <w:rPr>
+          <w:rFonts w:ascii="Arial" w:hAnsi="Arial" w:cs="Arial"/>
+          <w:sz w:val="24"/>
+          <w:szCs w:val="24"/>
+          <w:lang w:val="es-ES"/>
+        </w:rPr>
+      </w:pPr>
+      <w:r>
+        <w:rPr>
+          <w:rFonts w:ascii="Arial" w:hAnsi="Arial" w:cs="Arial"/>
+          <w:sz w:val="24"/>
+          <w:szCs w:val="24"/>
+          <w:lang w:val="es-ES"/>
+        </w:rPr>
+        <w:t xml:space="preserve">     </w:t>
+      </w:r>
+      <w:proofErr w:type="spellStart"/>
+      <w:r>
+        <w:rPr>
+          <w:rFonts w:ascii="Arial" w:hAnsi="Arial" w:cs="Arial"/>
+          <w:sz w:val="24"/>
+          <w:szCs w:val="24"/>
+          <w:lang w:val="es-ES"/>
+        </w:rPr>
+        <w:t>equipo_f</w:t>
+      </w:r>
+      <w:proofErr w:type="spellEnd"/>
+      <w:r>
+        <w:rPr>
+          <w:rFonts w:ascii="Arial" w:hAnsi="Arial" w:cs="Arial"/>
+          <w:sz w:val="24"/>
+          <w:szCs w:val="24"/>
+          <w:lang w:val="es-ES"/>
+        </w:rPr>
+        <w:t>: 2</w:t>
+      </w:r>
+      <w:r>
+        <w:rPr>
+          <w:rFonts w:ascii="Arial" w:hAnsi="Arial" w:cs="Arial"/>
+          <w:sz w:val="24"/>
+          <w:szCs w:val="24"/>
+          <w:lang w:val="es-ES"/>
+        </w:rPr>
+        <w:tab/>
+      </w:r>
+    </w:p>
+    <w:p>
+      <w:pPr>
+        <w:pStyle w:val="Prrafodelista"/>
+        <w:rPr>
+          <w:rFonts w:ascii="Arial" w:hAnsi="Arial" w:cs="Arial"/>
+          <w:sz w:val="24"/>
+          <w:szCs w:val="24"/>
+          <w:lang w:val="es-ES"/>
+        </w:rPr>
+      </w:pPr>
+      <w:r>
+        <w:rPr>
+          <w:rFonts w:ascii="Arial" w:hAnsi="Arial" w:cs="Arial"/>
+          <w:sz w:val="24"/>
+          <w:szCs w:val="24"/>
+          <w:lang w:val="es-ES"/>
+        </w:rPr>
+        <w:t xml:space="preserve">    },</w:t>
+      </w:r>
+    </w:p>
+    <w:p>
+      <w:pPr>
+        <w:pStyle w:val="Prrafodelista"/>
+        <w:rPr>
+          <w:rFonts w:ascii="Arial" w:hAnsi="Arial" w:cs="Arial"/>
+          <w:sz w:val="24"/>
+          <w:szCs w:val="24"/>
+          <w:lang w:val="es-ES"/>
+        </w:rPr>
+      </w:pPr>
+      <w:r>
+        <w:rPr>
+          <w:rFonts w:ascii="Arial" w:hAnsi="Arial" w:cs="Arial"/>
+          <w:sz w:val="24"/>
+          <w:szCs w:val="24"/>
+          <w:lang w:val="es-ES"/>
+        </w:rPr>
+        <w:t xml:space="preserve">    </w:t>
+      </w:r>
+      <w:proofErr w:type="spellStart"/>
+      <w:r>
+        <w:rPr>
+          <w:rFonts w:ascii="Arial" w:hAnsi="Arial" w:cs="Arial"/>
+          <w:sz w:val="24"/>
+          <w:szCs w:val="24"/>
+          <w:lang w:val="es-ES"/>
+        </w:rPr>
+        <w:t>Num_cancha</w:t>
+      </w:r>
+      <w:proofErr w:type="spellEnd"/>
+      <w:r>
+        <w:rPr>
+          <w:rFonts w:ascii="Arial" w:hAnsi="Arial" w:cs="Arial"/>
+          <w:sz w:val="24"/>
+          <w:szCs w:val="24"/>
+          <w:lang w:val="es-ES"/>
+        </w:rPr>
+        <w:t>: 2</w:t>
+      </w:r>
+    </w:p>
+    <w:p>
+      <w:pPr>
+        <w:pStyle w:val="Prrafodelista"/>
+        <w:rPr>
+          <w:rFonts w:ascii="Arial" w:hAnsi="Arial" w:cs="Arial"/>
+          <w:sz w:val="24"/>
+          <w:szCs w:val="24"/>
+          <w:lang w:val="es-ES"/>
+        </w:rPr>
+      </w:pPr>
+    </w:p>
+    <w:p>
+      <w:pPr>
+        <w:pStyle w:val="Prrafodelista"/>
+        <w:rPr>
+          <w:rFonts w:ascii="Arial" w:hAnsi="Arial" w:cs="Arial"/>
+          <w:sz w:val="24"/>
+          <w:szCs w:val="24"/>
+          <w:lang w:val="es-ES"/>
+        </w:rPr>
+      </w:pPr>
+      <w:r>
+        <w:rPr>
+          <w:rFonts w:ascii="Arial" w:hAnsi="Arial" w:cs="Arial"/>
+          <w:sz w:val="24"/>
+          <w:szCs w:val="24"/>
+          <w:lang w:val="es-ES"/>
+        </w:rPr>
+        <w:t>}</w:t>
+      </w:r>
+    </w:p>
+    <w:p>
+      <w:pPr>
+        <w:pStyle w:val="Prrafodelista"/>
+        <w:rPr>
+          <w:rFonts w:ascii="Arial" w:hAnsi="Arial" w:cs="Arial"/>
+          <w:sz w:val="24"/>
+          <w:szCs w:val="24"/>
+          <w:lang w:val="es-ES"/>
+        </w:rPr>
+      </w:pPr>
+      <w:r>
+        <w:rPr>
+          <w:rFonts w:ascii="Arial" w:hAnsi="Arial" w:cs="Arial"/>
+          <w:sz w:val="24"/>
+          <w:szCs w:val="24"/>
+          <w:lang w:val="es-ES"/>
+        </w:rPr>
+        <w:t>] );</w:t>
+      </w:r>
+    </w:p>
+    <w:p>
+      <w:pPr>
+        <w:pStyle w:val="Prrafodelista"/>
+        <w:rPr>
+          <w:rFonts w:ascii="Arial" w:hAnsi="Arial" w:cs="Arial"/>
+          <w:sz w:val="24"/>
+          <w:szCs w:val="24"/>
+          <w:lang w:val="es-ES"/>
+        </w:rPr>
+      </w:pPr>
+    </w:p>
+    <w:p>
+      <w:pPr>
+        <w:pStyle w:val="Prrafodelista"/>
+        <w:numPr>
+          <w:ilvl w:val="0"/>
+          <w:numId w:val="1"/>
+        </w:numPr>
+        <w:rPr>
+          <w:rFonts w:ascii="Arial" w:hAnsi="Arial" w:cs="Arial"/>
+          <w:sz w:val="24"/>
+          <w:szCs w:val="24"/>
+          <w:lang w:val="es-ES"/>
+        </w:rPr>
+      </w:pPr>
+      <w:proofErr w:type="spellStart"/>
+      <w:r>
+        <w:rPr>
+          <w:rFonts w:ascii="Arial" w:hAnsi="Arial" w:cs="Arial"/>
+          <w:sz w:val="24"/>
+          <w:szCs w:val="24"/>
+          <w:lang w:val="es-ES"/>
+        </w:rPr>
+        <w:t>db</w:t>
+      </w:r>
+      <w:proofErr w:type="spellEnd"/>
+      <w:r>
+        <w:rPr>
+          <w:rFonts w:ascii="Arial" w:hAnsi="Arial" w:cs="Arial"/>
+          <w:sz w:val="24"/>
+          <w:szCs w:val="24"/>
+          <w:lang w:val="es-ES"/>
+        </w:rPr>
+        <w:t>.</w:t>
+      </w:r>
+      <w:proofErr w:type="spellStart"/>
+      <w:r>
+        <w:rPr>
+          <w:rFonts w:ascii="Arial" w:hAnsi="Arial" w:cs="Arial"/>
+          <w:sz w:val="24"/>
+          <w:szCs w:val="24"/>
+        </w:rPr>
+        <w:t>resultado_partido</w:t>
+      </w:r>
+      <w:proofErr w:type="spellEnd"/>
+      <w:r>
+        <w:rPr>
+          <w:rFonts w:ascii="Arial" w:hAnsi="Arial" w:cs="Arial"/>
+          <w:sz w:val="24"/>
+          <w:szCs w:val="24"/>
+          <w:lang w:val="es-ES"/>
+        </w:rPr>
+        <w:t>.</w:t>
+      </w:r>
+      <w:proofErr w:type="spellStart"/>
+      <w:r>
+        <w:rPr>
+          <w:rFonts w:ascii="Arial" w:hAnsi="Arial" w:cs="Arial"/>
+          <w:sz w:val="24"/>
+          <w:szCs w:val="24"/>
+          <w:lang w:val="es-ES"/>
+        </w:rPr>
+        <w:t>updateOne</w:t>
+      </w:r>
+      <w:proofErr w:type="spellEnd"/>
+      <w:r>
+        <w:rPr>
+          <w:rFonts w:ascii="Arial" w:hAnsi="Arial" w:cs="Arial"/>
+          <w:sz w:val="24"/>
+          <w:szCs w:val="24"/>
+          <w:lang w:val="es-ES"/>
+        </w:rPr>
+        <w:t xml:space="preserve">({ </w:t>
+      </w:r>
+    </w:p>
+    <w:p>
+      <w:pPr>
+        <w:pStyle w:val="Prrafodelista"/>
+        <w:rPr>
+          <w:rFonts w:ascii="Arial" w:hAnsi="Arial" w:cs="Arial"/>
+          <w:sz w:val="24"/>
+          <w:szCs w:val="24"/>
+          <w:lang w:val="es-ES"/>
+        </w:rPr>
+      </w:pPr>
+      <w:r>
+        <w:rPr>
+          <w:rFonts w:ascii="Arial" w:hAnsi="Arial" w:cs="Arial"/>
+          <w:sz w:val="24"/>
+          <w:szCs w:val="24"/>
+          <w:lang w:val="es-ES"/>
+        </w:rPr>
+        <w:tab/>
+        <w:t>_</w:t>
+      </w:r>
+      <w:proofErr w:type="gramStart"/>
+      <w:r>
+        <w:rPr>
+          <w:rFonts w:ascii="Arial" w:hAnsi="Arial" w:cs="Arial"/>
+          <w:sz w:val="24"/>
+          <w:szCs w:val="24"/>
+          <w:lang w:val="es-ES"/>
+        </w:rPr>
+        <w:t>id :</w:t>
+      </w:r>
+      <w:proofErr w:type="gramEnd"/>
+      <w:r>
+        <w:rPr>
+          <w:rFonts w:ascii="Arial" w:hAnsi="Arial" w:cs="Arial"/>
+          <w:sz w:val="24"/>
+          <w:szCs w:val="24"/>
+          <w:lang w:val="es-ES"/>
+        </w:rPr>
+        <w:t xml:space="preserve"> 1</w:t>
+      </w:r>
+    </w:p>
+    <w:p>
+      <w:pPr>
+        <w:pStyle w:val="Prrafodelista"/>
+        <w:rPr>
+          <w:rFonts w:ascii="Arial" w:hAnsi="Arial" w:cs="Arial"/>
+          <w:sz w:val="24"/>
+          <w:szCs w:val="24"/>
+          <w:lang w:val="es-ES"/>
+        </w:rPr>
+      </w:pPr>
+      <w:r>
+        <w:rPr>
+          <w:rFonts w:ascii="Arial" w:hAnsi="Arial" w:cs="Arial"/>
+          <w:sz w:val="24"/>
+          <w:szCs w:val="24"/>
+          <w:lang w:val="es-ES"/>
+        </w:rPr>
+        <w:t>},</w:t>
+      </w:r>
+    </w:p>
+    <w:p>
+      <w:pPr>
+        <w:pStyle w:val="Prrafodelista"/>
+        <w:rPr>
+          <w:rFonts w:ascii="Arial" w:hAnsi="Arial" w:cs="Arial"/>
+          <w:sz w:val="24"/>
+          <w:szCs w:val="24"/>
+          <w:lang w:val="es-ES"/>
+        </w:rPr>
+      </w:pPr>
+      <w:proofErr w:type="gramStart"/>
+      <w:r>
+        <w:rPr>
+          <w:rFonts w:ascii="Arial" w:hAnsi="Arial" w:cs="Arial"/>
+          <w:sz w:val="24"/>
+          <w:szCs w:val="24"/>
+          <w:lang w:val="es-ES"/>
+        </w:rPr>
+        <w:lastRenderedPageBreak/>
+        <w:t>{ $</w:t>
+      </w:r>
+      <w:proofErr w:type="gramEnd"/>
+      <w:r>
+        <w:rPr>
+          <w:rFonts w:ascii="Arial" w:hAnsi="Arial" w:cs="Arial"/>
+          <w:sz w:val="24"/>
+          <w:szCs w:val="24"/>
+          <w:lang w:val="es-ES"/>
+        </w:rPr>
+        <w:t xml:space="preserve">set: { </w:t>
+      </w:r>
+    </w:p>
+    <w:p>
+      <w:pPr>
+        <w:pStyle w:val="Prrafodelista"/>
+        <w:rPr>
+          <w:rFonts w:ascii="Arial" w:hAnsi="Arial" w:cs="Arial"/>
+          <w:sz w:val="24"/>
+          <w:szCs w:val="24"/>
+          <w:lang w:val="es-ES"/>
+        </w:rPr>
+      </w:pPr>
+      <w:r>
+        <w:rPr>
+          <w:rFonts w:ascii="Arial" w:hAnsi="Arial" w:cs="Arial"/>
+          <w:sz w:val="24"/>
+          <w:szCs w:val="24"/>
+          <w:lang w:val="es-ES"/>
+        </w:rPr>
+        <w:tab/>
+      </w:r>
+      <w:proofErr w:type="spellStart"/>
+      <w:r>
+        <w:rPr>
+          <w:rFonts w:ascii="Arial" w:hAnsi="Arial" w:cs="Arial"/>
+          <w:sz w:val="24"/>
+          <w:szCs w:val="24"/>
+          <w:lang w:val="es-ES"/>
+        </w:rPr>
+        <w:t>Num_cancha</w:t>
+      </w:r>
+      <w:proofErr w:type="spellEnd"/>
+      <w:r>
+        <w:rPr>
+          <w:rFonts w:ascii="Arial" w:hAnsi="Arial" w:cs="Arial"/>
+          <w:sz w:val="24"/>
+          <w:szCs w:val="24"/>
+          <w:lang w:val="es-ES"/>
+        </w:rPr>
+        <w:t>: 1</w:t>
+      </w:r>
+    </w:p>
+    <w:p>
+      <w:pPr>
+        <w:pStyle w:val="Prrafodelista"/>
+        <w:rPr>
+          <w:rFonts w:ascii="Arial" w:hAnsi="Arial" w:cs="Arial"/>
+          <w:sz w:val="24"/>
+          <w:szCs w:val="24"/>
+          <w:lang w:val="es-ES"/>
+        </w:rPr>
+      </w:pPr>
+      <w:r>
+        <w:rPr>
+          <w:rFonts w:ascii="Arial" w:hAnsi="Arial" w:cs="Arial"/>
+          <w:sz w:val="24"/>
+          <w:szCs w:val="24"/>
+          <w:lang w:val="es-ES"/>
+        </w:rPr>
+        <w:tab/>
+        <w:t>}}</w:t>
+      </w:r>
+    </w:p>
+    <w:p>
+      <w:pPr>
+        <w:pStyle w:val="Prrafodelista"/>
+        <w:rPr>
+          <w:rFonts w:ascii="Arial" w:hAnsi="Arial" w:cs="Arial"/>
+          <w:sz w:val="24"/>
+          <w:szCs w:val="24"/>
+          <w:lang w:val="es-ES"/>
+        </w:rPr>
+      </w:pPr>
+      <w:r>
+        <w:rPr>
+          <w:rFonts w:ascii="Arial" w:hAnsi="Arial" w:cs="Arial"/>
+          <w:sz w:val="24"/>
+          <w:szCs w:val="24"/>
+          <w:lang w:val="es-ES"/>
+        </w:rPr>
+        <w:t>);</w:t>
+      </w:r>
+    </w:p>
+    <w:p>
+      <w:pPr>
+        <w:pStyle w:val="Prrafodelista"/>
+        <w:numPr>
+          <w:ilvl w:val="0"/>
+          <w:numId w:val="1"/>
+        </w:numPr>
+        <w:rPr>
+          <w:rFonts w:ascii="Arial" w:hAnsi="Arial" w:cs="Arial"/>
+          <w:sz w:val="24"/>
+          <w:szCs w:val="24"/>
+          <w:lang w:val="es-ES"/>
+        </w:rPr>
+      </w:pPr>
+      <w:proofErr w:type="spellStart"/>
+      <w:r>
+        <w:rPr>
+          <w:rFonts w:ascii="Arial" w:hAnsi="Arial" w:cs="Arial"/>
+          <w:sz w:val="24"/>
+          <w:szCs w:val="24"/>
+          <w:lang w:val="es-ES"/>
+        </w:rPr>
+        <w:t>db</w:t>
+      </w:r>
+      <w:proofErr w:type="spellEnd"/>
+      <w:r>
+        <w:rPr>
+          <w:rFonts w:ascii="Arial" w:hAnsi="Arial" w:cs="Arial"/>
+          <w:sz w:val="24"/>
+          <w:szCs w:val="24"/>
+          <w:lang w:val="es-ES"/>
+        </w:rPr>
+        <w:t>.</w:t>
+      </w:r>
+      <w:proofErr w:type="spellStart"/>
+      <w:r>
+        <w:rPr>
+          <w:rFonts w:ascii="Arial" w:hAnsi="Arial" w:cs="Arial"/>
+          <w:sz w:val="24"/>
+          <w:szCs w:val="24"/>
+        </w:rPr>
+        <w:t>resultado_partido</w:t>
+      </w:r>
+      <w:proofErr w:type="spellEnd"/>
+      <w:r>
+        <w:rPr>
+          <w:rFonts w:ascii="Arial" w:hAnsi="Arial" w:cs="Arial"/>
+          <w:sz w:val="24"/>
+          <w:szCs w:val="24"/>
+          <w:lang w:val="es-ES"/>
+        </w:rPr>
+        <w:t>.</w:t>
+      </w:r>
+      <w:proofErr w:type="spellStart"/>
+      <w:r>
+        <w:rPr>
+          <w:rFonts w:ascii="Arial" w:hAnsi="Arial" w:cs="Arial"/>
+          <w:sz w:val="24"/>
+          <w:szCs w:val="24"/>
+          <w:lang w:val="es-ES"/>
+        </w:rPr>
+        <w:t>deleteOne</w:t>
+      </w:r>
+      <w:proofErr w:type="spellEnd"/>
+      <w:r>
+        <w:rPr>
+          <w:rFonts w:ascii="Arial" w:hAnsi="Arial" w:cs="Arial"/>
+          <w:sz w:val="24"/>
+          <w:szCs w:val="24"/>
+          <w:lang w:val="es-ES"/>
+        </w:rPr>
+        <w:t>({_id: 4</w:t>
+      </w:r>
+      <w:r>
+        <w:rPr>
+          <w:rFonts w:ascii="Arial" w:hAnsi="Arial" w:cs="Arial"/>
+          <w:sz w:val="24"/>
+          <w:szCs w:val="24"/>
+          <w:lang w:val="es-ES"/>
+        </w:rPr>
+        <w:t>});</w:t>
+      </w:r>
+      <w:bookmarkStart w:id="0" w:name="_GoBack"/>
+      <w:bookmarkEnd w:id="0"/>
+    </w:p>
+    <w:p>
+      <w:pPr>
+        <w:rPr>
+          <w:rFonts w:ascii="Arial" w:hAnsi="Arial" w:cs="Arial"/>
+          <w:sz w:val="24"/>
+          <w:szCs w:val="24"/>
+          <w:lang w:val="es-ES"/>
+        </w:rPr>
+      </w:pPr>
     </w:p>
     <w:p>
       <w:pPr>
@@ -3665,8 +8374,123 @@
       </w:rPr>
     </w:lvl>
   </w:abstractNum>
+  <w:abstractNum w:abstractNumId="1" w15:restartNumberingAfterBreak="0">
+    <w:nsid w:val="783F5984"/>
+    <w:multiLevelType w:val="hybridMultilevel"/>
+    <w:tmpl w:val="BDC6D6F4"/>
+    <w:lvl w:ilvl="0" w:tplc="E7006994">
+      <w:numFmt w:val="bullet"/>
+      <w:lvlText w:val="-"/>
+      <w:lvlJc w:val="left"/>
+      <w:pPr>
+        <w:ind w:left="720" w:hanging="360"/>
+      </w:pPr>
+      <w:rPr>
+        <w:rFonts w:ascii="Calibri" w:eastAsiaTheme="minorHAnsi" w:hAnsi="Calibri" w:cs="Calibri" w:hint="default"/>
+      </w:rPr>
+    </w:lvl>
+    <w:lvl w:ilvl="1" w:tplc="240A0003" w:tentative="1">
+      <w:start w:val="1"/>
+      <w:numFmt w:val="bullet"/>
+      <w:lvlText w:val="o"/>
+      <w:lvlJc w:val="left"/>
+      <w:pPr>
+        <w:ind w:left="1440" w:hanging="360"/>
+      </w:pPr>
+      <w:rPr>
+        <w:rFonts w:ascii="Courier New" w:hAnsi="Courier New" w:cs="Courier New" w:hint="default"/>
+      </w:rPr>
+    </w:lvl>
+    <w:lvl w:ilvl="2" w:tplc="240A0005" w:tentative="1">
+      <w:start w:val="1"/>
+      <w:numFmt w:val="bullet"/>
+      <w:lvlText w:val=""/>
+      <w:lvlJc w:val="left"/>
+      <w:pPr>
+        <w:ind w:left="2160" w:hanging="360"/>
+      </w:pPr>
+      <w:rPr>
+        <w:rFonts w:ascii="Wingdings" w:hAnsi="Wingdings" w:hint="default"/>
+      </w:rPr>
+    </w:lvl>
+    <w:lvl w:ilvl="3" w:tplc="240A0001" w:tentative="1">
+      <w:start w:val="1"/>
+      <w:numFmt w:val="bullet"/>
+      <w:lvlText w:val=""/>
+      <w:lvlJc w:val="left"/>
+      <w:pPr>
+        <w:ind w:left="2880" w:hanging="360"/>
+      </w:pPr>
+      <w:rPr>
+        <w:rFonts w:ascii="Symbol" w:hAnsi="Symbol" w:hint="default"/>
+      </w:rPr>
+    </w:lvl>
+    <w:lvl w:ilvl="4" w:tplc="240A0003" w:tentative="1">
+      <w:start w:val="1"/>
+      <w:numFmt w:val="bullet"/>
+      <w:lvlText w:val="o"/>
+      <w:lvlJc w:val="left"/>
+      <w:pPr>
+        <w:ind w:left="3600" w:hanging="360"/>
+      </w:pPr>
+      <w:rPr>
+        <w:rFonts w:ascii="Courier New" w:hAnsi="Courier New" w:cs="Courier New" w:hint="default"/>
+      </w:rPr>
+    </w:lvl>
+    <w:lvl w:ilvl="5" w:tplc="240A0005" w:tentative="1">
+      <w:start w:val="1"/>
+      <w:numFmt w:val="bullet"/>
+      <w:lvlText w:val=""/>
+      <w:lvlJc w:val="left"/>
+      <w:pPr>
+        <w:ind w:left="4320" w:hanging="360"/>
+      </w:pPr>
+      <w:rPr>
+        <w:rFonts w:ascii="Wingdings" w:hAnsi="Wingdings" w:hint="default"/>
+      </w:rPr>
+    </w:lvl>
+    <w:lvl w:ilvl="6" w:tplc="240A0001" w:tentative="1">
+      <w:start w:val="1"/>
+      <w:numFmt w:val="bullet"/>
+      <w:lvlText w:val=""/>
+      <w:lvlJc w:val="left"/>
+      <w:pPr>
+        <w:ind w:left="5040" w:hanging="360"/>
+      </w:pPr>
+      <w:rPr>
+        <w:rFonts w:ascii="Symbol" w:hAnsi="Symbol" w:hint="default"/>
+      </w:rPr>
+    </w:lvl>
+    <w:lvl w:ilvl="7" w:tplc="240A0003" w:tentative="1">
+      <w:start w:val="1"/>
+      <w:numFmt w:val="bullet"/>
+      <w:lvlText w:val="o"/>
+      <w:lvlJc w:val="left"/>
+      <w:pPr>
+        <w:ind w:left="5760" w:hanging="360"/>
+      </w:pPr>
+      <w:rPr>
+        <w:rFonts w:ascii="Courier New" w:hAnsi="Courier New" w:cs="Courier New" w:hint="default"/>
+      </w:rPr>
+    </w:lvl>
+    <w:lvl w:ilvl="8" w:tplc="240A0005" w:tentative="1">
+      <w:start w:val="1"/>
+      <w:numFmt w:val="bullet"/>
+      <w:lvlText w:val=""/>
+      <w:lvlJc w:val="left"/>
+      <w:pPr>
+        <w:ind w:left="6480" w:hanging="360"/>
+      </w:pPr>
+      <w:rPr>
+        <w:rFonts w:ascii="Wingdings" w:hAnsi="Wingdings" w:hint="default"/>
+      </w:rPr>
+    </w:lvl>
+  </w:abstractNum>
   <w:num w:numId="1">
     <w:abstractNumId w:val="0"/>
+  </w:num>
+  <w:num w:numId="2">
+    <w:abstractNumId w:val="1"/>
   </w:num>
 </w:numbering>
 </file>

</xml_diff>

<commit_message>
se creo el query collection equipo y premiacion
</commit_message>
<xml_diff>
--- a/Actividad2/Actividad 2.docx
+++ b/Actividad2/Actividad 2.docx
@@ -1,6 +1,6 @@
 
 <file path=word/document.xml><?xml version="1.0" encoding="utf-8"?>
-<w:document xmlns:wpc="http://schemas.microsoft.com/office/word/2010/wordprocessingCanvas" xmlns:mc="http://schemas.openxmlformats.org/markup-compatibility/2006" xmlns:o="urn:schemas-microsoft-com:office:office" xmlns:r="http://schemas.openxmlformats.org/officeDocument/2006/relationships" xmlns:m="http://schemas.openxmlformats.org/officeDocument/2006/math" xmlns:v="urn:schemas-microsoft-com:vml" xmlns:wp14="http://schemas.microsoft.com/office/word/2010/wordprocessingDrawing" xmlns:wp="http://schemas.openxmlformats.org/drawingml/2006/wordprocessingDrawing" xmlns:w10="urn:schemas-microsoft-com:office:word" xmlns:w="http://schemas.openxmlformats.org/wordprocessingml/2006/main" xmlns:w14="http://schemas.microsoft.com/office/word/2010/wordml" xmlns:w15="http://schemas.microsoft.com/office/word/2012/wordml" xmlns:wpg="http://schemas.microsoft.com/office/word/2010/wordprocessingGroup" xmlns:wpi="http://schemas.microsoft.com/office/word/2010/wordprocessingInk" xmlns:wne="http://schemas.microsoft.com/office/word/2006/wordml" xmlns:wps="http://schemas.microsoft.com/office/word/2010/wordprocessingShape" mc:Ignorable="w14 w15 wp14">
+<w:document xmlns:wpc="http://schemas.microsoft.com/office/word/2010/wordprocessingCanvas" xmlns:cx="http://schemas.microsoft.com/office/drawing/2014/chartex" xmlns:cx1="http://schemas.microsoft.com/office/drawing/2015/9/8/chartex" xmlns:cx2="http://schemas.microsoft.com/office/drawing/2015/10/21/chartex" xmlns:cx3="http://schemas.microsoft.com/office/drawing/2016/5/9/chartex" xmlns:cx4="http://schemas.microsoft.com/office/drawing/2016/5/10/chartex" xmlns:cx5="http://schemas.microsoft.com/office/drawing/2016/5/11/chartex" xmlns:cx6="http://schemas.microsoft.com/office/drawing/2016/5/12/chartex" xmlns:cx7="http://schemas.microsoft.com/office/drawing/2016/5/13/chartex" xmlns:cx8="http://schemas.microsoft.com/office/drawing/2016/5/14/chartex" xmlns:mc="http://schemas.openxmlformats.org/markup-compatibility/2006" xmlns:aink="http://schemas.microsoft.com/office/drawing/2016/ink" xmlns:am3d="http://schemas.microsoft.com/office/drawing/2017/model3d" xmlns:o="urn:schemas-microsoft-com:office:office" xmlns:r="http://schemas.openxmlformats.org/officeDocument/2006/relationships" xmlns:m="http://schemas.openxmlformats.org/officeDocument/2006/math" xmlns:v="urn:schemas-microsoft-com:vml" xmlns:wp14="http://schemas.microsoft.com/office/word/2010/wordprocessingDrawing" xmlns:wp="http://schemas.openxmlformats.org/drawingml/2006/wordprocessingDrawing" xmlns:w10="urn:schemas-microsoft-com:office:word" xmlns:w="http://schemas.openxmlformats.org/wordprocessingml/2006/main" xmlns:w14="http://schemas.microsoft.com/office/word/2010/wordml" xmlns:w15="http://schemas.microsoft.com/office/word/2012/wordml" xmlns:w16cex="http://schemas.microsoft.com/office/word/2018/wordml/cex" xmlns:w16cid="http://schemas.microsoft.com/office/word/2016/wordml/cid" xmlns:w16="http://schemas.microsoft.com/office/word/2018/wordml" xmlns:w16sdtdh="http://schemas.microsoft.com/office/word/2020/wordml/sdtdatahash" xmlns:w16se="http://schemas.microsoft.com/office/word/2015/wordml/symex" xmlns:wpg="http://schemas.microsoft.com/office/word/2010/wordprocessingGroup" xmlns:wpi="http://schemas.microsoft.com/office/word/2010/wordprocessingInk" xmlns:wne="http://schemas.microsoft.com/office/word/2006/wordml" xmlns:wps="http://schemas.microsoft.com/office/word/2010/wordprocessingShape" mc:Ignorable="w14 w15 w16se w16cid w16 w16cex w16sdtdh wp14">
   <w:body>
     <w:sdt>
       <w:sdtPr>
@@ -40,7 +40,7 @@
             <mc:AlternateContent>
               <mc:Choice Requires="wpg">
                 <w:drawing>
-                  <wp:anchor distT="0" distB="0" distL="114300" distR="114300" simplePos="0" relativeHeight="251662336" behindDoc="0" locked="0" layoutInCell="1" allowOverlap="1">
+                  <wp:anchor distT="0" distB="0" distL="114300" distR="114300" simplePos="0" relativeHeight="251662336" behindDoc="0" locked="0" layoutInCell="1" allowOverlap="1" wp14:anchorId="1896BD9E" wp14:editId="1896BD9F">
                     <wp:simplePos x="0" y="0"/>
                     <wp:positionH relativeFrom="page">
                       <wp:align>center</wp:align>
@@ -312,7 +312,7 @@
             <mc:AlternateContent>
               <mc:Choice Requires="wps">
                 <w:drawing>
-                  <wp:anchor distT="0" distB="0" distL="114300" distR="114300" simplePos="0" relativeHeight="251660288" behindDoc="0" locked="0" layoutInCell="1" allowOverlap="1">
+                  <wp:anchor distT="0" distB="0" distL="114300" distR="114300" simplePos="0" relativeHeight="251660288" behindDoc="0" locked="0" layoutInCell="1" allowOverlap="1" wp14:anchorId="1896BDA0" wp14:editId="1896BDA1">
                     <wp:simplePos x="0" y="0"/>
                     <wp:positionH relativeFrom="page">
                       <wp:align>center</wp:align>
@@ -463,11 +463,11 @@
               </mc:Choice>
               <mc:Fallback>
                 <w:pict>
-                  <v:shapetype id="_x0000_t202" coordsize="21600,21600" o:spt="202" path="m,l,21600r21600,l21600,xe">
+                  <v:shapetype w14:anchorId="1896BDA0" id="_x0000_t202" coordsize="21600,21600" o:spt="202" path="m,l,21600r21600,l21600,xe">
                     <v:stroke joinstyle="miter"/>
                     <v:path gradientshapeok="t" o:connecttype="rect"/>
                   </v:shapetype>
-                  <v:shape id="Cuadro de texto 152" o:spid="_x0000_s1026" type="#_x0000_t202" style="position:absolute;margin-left:0;margin-top:0;width:8in;height:1in;z-index:251660288;visibility:visible;mso-wrap-style:square;mso-width-percent:941;mso-height-percent:92;mso-top-percent:818;mso-wrap-distance-left:9pt;mso-wrap-distance-top:0;mso-wrap-distance-right:9pt;mso-wrap-distance-bottom:0;mso-position-horizontal:center;mso-position-horizontal-relative:page;mso-position-vertical-relative:page;mso-width-percent:941;mso-height-percent:92;mso-top-percent:818;mso-width-relative:page;mso-height-relative:page;v-text-anchor:bottom" o:gfxdata="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" filled="f" stroked="f" strokeweight=".5pt">
+                  <v:shape id="Cuadro de texto 152" o:spid="_x0000_s1026" type="#_x0000_t202" style="position:absolute;margin-left:0;margin-top:0;width:8in;height:1in;z-index:251660288;visibility:visible;mso-wrap-style:square;mso-width-percent:941;mso-height-percent:92;mso-top-percent:818;mso-wrap-distance-left:9pt;mso-wrap-distance-top:0;mso-wrap-distance-right:9pt;mso-wrap-distance-bottom:0;mso-position-horizontal:center;mso-position-horizontal-relative:page;mso-position-vertical-relative:page;mso-width-percent:941;mso-height-percent:92;mso-top-percent:818;mso-width-relative:page;mso-height-relative:page;v-text-anchor:bottom" o:gfxdata="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" filled="f" stroked="f" strokeweight=".5pt">
                     <v:textbox inset="126pt,0,54pt,0">
                       <w:txbxContent>
                         <w:sdt>
@@ -562,7 +562,7 @@
             <mc:AlternateContent>
               <mc:Choice Requires="wps">
                 <w:drawing>
-                  <wp:anchor distT="0" distB="0" distL="114300" distR="114300" simplePos="0" relativeHeight="251661312" behindDoc="0" locked="0" layoutInCell="1" allowOverlap="1">
+                  <wp:anchor distT="0" distB="0" distL="114300" distR="114300" simplePos="0" relativeHeight="251661312" behindDoc="0" locked="0" layoutInCell="1" allowOverlap="1" wp14:anchorId="1896BDA2" wp14:editId="1896BDA3">
                     <wp:simplePos x="0" y="0"/>
                     <wp:positionH relativeFrom="page">
                       <wp:align>center</wp:align>
@@ -722,7 +722,7 @@
               </mc:Choice>
               <mc:Fallback>
                 <w:pict>
-                  <v:shape id="Cuadro de texto 153" o:spid="_x0000_s1027" type="#_x0000_t202" style="position:absolute;margin-left:0;margin-top:0;width:8in;height:79.5pt;z-index:251661312;visibility:visible;mso-wrap-style:square;mso-width-percent:941;mso-height-percent:100;mso-top-percent:700;mso-wrap-distance-left:9pt;mso-wrap-distance-top:0;mso-wrap-distance-right:9pt;mso-wrap-distance-bottom:0;mso-position-horizontal:center;mso-position-horizontal-relative:page;mso-position-vertical-relative:page;mso-width-percent:941;mso-height-percent:100;mso-top-percent:700;mso-width-relative:page;mso-height-relative:page;v-text-anchor:top" o:gfxdata="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" filled="f" stroked="f" strokeweight=".5pt">
+                  <v:shape w14:anchorId="1896BDA2" id="Cuadro de texto 153" o:spid="_x0000_s1027" type="#_x0000_t202" style="position:absolute;margin-left:0;margin-top:0;width:8in;height:79.5pt;z-index:251661312;visibility:visible;mso-wrap-style:square;mso-width-percent:941;mso-height-percent:100;mso-top-percent:700;mso-wrap-distance-left:9pt;mso-wrap-distance-top:0;mso-wrap-distance-right:9pt;mso-wrap-distance-bottom:0;mso-position-horizontal:center;mso-position-horizontal-relative:page;mso-position-vertical-relative:page;mso-width-percent:941;mso-height-percent:100;mso-top-percent:700;mso-width-relative:page;mso-height-relative:page;v-text-anchor:top" o:gfxdata="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" filled="f" stroked="f" strokeweight=".5pt">
                     <v:textbox style="mso-fit-shape-to-text:t" inset="126pt,0,54pt,0">
                       <w:txbxContent>
                         <w:p>
@@ -826,7 +826,7 @@
             <mc:AlternateContent>
               <mc:Choice Requires="wps">
                 <w:drawing>
-                  <wp:anchor distT="0" distB="0" distL="114300" distR="114300" simplePos="0" relativeHeight="251659264" behindDoc="0" locked="0" layoutInCell="1" allowOverlap="1">
+                  <wp:anchor distT="0" distB="0" distL="114300" distR="114300" simplePos="0" relativeHeight="251659264" behindDoc="0" locked="0" layoutInCell="1" allowOverlap="1" wp14:anchorId="1896BDA4" wp14:editId="1896BDA5">
                     <wp:simplePos x="0" y="0"/>
                     <wp:positionH relativeFrom="page">
                       <wp:align>center</wp:align>
@@ -960,7 +960,7 @@
               </mc:Choice>
               <mc:Fallback>
                 <w:pict>
-                  <v:shape id="Cuadro de texto 154" o:spid="_x0000_s1028" type="#_x0000_t202" style="position:absolute;margin-left:0;margin-top:0;width:8in;height:286.5pt;z-index:251659264;visibility:visible;mso-wrap-style:square;mso-width-percent:941;mso-height-percent:363;mso-top-percent:300;mso-wrap-distance-left:9pt;mso-wrap-distance-top:0;mso-wrap-distance-right:9pt;mso-wrap-distance-bottom:0;mso-position-horizontal:center;mso-position-horizontal-relative:page;mso-position-vertical-relative:page;mso-width-percent:941;mso-height-percent:363;mso-top-percent:300;mso-width-relative:page;mso-height-relative:page;v-text-anchor:bottom" o:gfxdata="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" filled="f" stroked="f" strokeweight=".5pt">
+                  <v:shape w14:anchorId="1896BDA4" id="Cuadro de texto 154" o:spid="_x0000_s1028" type="#_x0000_t202" style="position:absolute;margin-left:0;margin-top:0;width:8in;height:286.5pt;z-index:251659264;visibility:visible;mso-wrap-style:square;mso-width-percent:941;mso-height-percent:363;mso-top-percent:300;mso-wrap-distance-left:9pt;mso-wrap-distance-top:0;mso-wrap-distance-right:9pt;mso-wrap-distance-bottom:0;mso-position-horizontal:center;mso-position-horizontal-relative:page;mso-position-vertical-relative:page;mso-width-percent:941;mso-height-percent:363;mso-top-percent:300;mso-width-relative:page;mso-height-relative:page;v-text-anchor:bottom" o:gfxdata="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" filled="f" stroked="f" strokeweight=".5pt">
                     <v:textbox inset="126pt,0,54pt,0">
                       <w:txbxContent>
                         <w:p>
@@ -1084,19 +1084,8 @@
           <w:szCs w:val="24"/>
           <w:lang w:val="es-ES"/>
         </w:rPr>
-        <w:t xml:space="preserve">de los comandos realizados en </w:t>
-      </w:r>
-      <w:proofErr w:type="spellStart"/>
-      <w:r>
-        <w:rPr>
-          <w:rFonts w:ascii="Arial" w:hAnsi="Arial" w:cs="Arial"/>
-          <w:sz w:val="24"/>
-          <w:szCs w:val="24"/>
-          <w:lang w:val="es-ES"/>
-        </w:rPr>
-        <w:t>MongoDB</w:t>
-      </w:r>
-      <w:proofErr w:type="spellEnd"/>
+        <w:t>de los comandos realizados en MongoDB</w:t>
+      </w:r>
       <w:r>
         <w:rPr>
           <w:rFonts w:ascii="Arial" w:hAnsi="Arial" w:cs="Arial"/>
@@ -1304,7 +1293,6 @@
         </w:rPr>
         <w:t xml:space="preserve">    </w:t>
       </w:r>
-      <w:proofErr w:type="gramStart"/>
       <w:r>
         <w:rPr>
           <w:rFonts w:ascii="Arial" w:hAnsi="Arial" w:cs="Arial"/>
@@ -1314,7 +1302,6 @@
         </w:rPr>
         <w:t>documento</w:t>
       </w:r>
-      <w:proofErr w:type="gramEnd"/>
       <w:r>
         <w:rPr>
           <w:rFonts w:ascii="Arial" w:hAnsi="Arial" w:cs="Arial"/>
@@ -1452,7 +1439,6 @@
         <w:t xml:space="preserve">    </w:t>
       </w:r>
       <w:proofErr w:type="spellStart"/>
-      <w:proofErr w:type="gramStart"/>
       <w:r>
         <w:rPr>
           <w:rFonts w:ascii="Arial" w:hAnsi="Arial" w:cs="Arial"/>
@@ -1463,7 +1449,6 @@
         <w:t>telefono</w:t>
       </w:r>
       <w:proofErr w:type="spellEnd"/>
-      <w:proofErr w:type="gramEnd"/>
       <w:r>
         <w:rPr>
           <w:rFonts w:ascii="Arial" w:hAnsi="Arial" w:cs="Arial"/>
@@ -1529,25 +1514,7 @@
           <w:szCs w:val="24"/>
           <w:lang w:val="es-ES"/>
         </w:rPr>
-        <w:t>: '</w:t>
-      </w:r>
-      <w:r>
-        <w:rPr>
-          <w:rFonts w:ascii="Arial" w:hAnsi="Arial" w:cs="Arial"/>
-          <w:sz w:val="24"/>
-          <w:szCs w:val="24"/>
-          <w:lang w:val="es-ES"/>
-        </w:rPr>
-        <w:t>jugador</w:t>
-      </w:r>
-      <w:r>
-        <w:rPr>
-          <w:rFonts w:ascii="Arial" w:hAnsi="Arial" w:cs="Arial"/>
-          <w:sz w:val="24"/>
-          <w:szCs w:val="24"/>
-          <w:lang w:val="es-ES"/>
-        </w:rPr>
-        <w:t>',</w:t>
+        <w:t>: 'jugador',</w:t>
       </w:r>
     </w:p>
     <w:p>
@@ -1587,25 +1554,7 @@
           <w:szCs w:val="24"/>
           <w:lang w:val="es-ES"/>
         </w:rPr>
-        <w:t>: '</w:t>
-      </w:r>
-      <w:r>
-        <w:rPr>
-          <w:rFonts w:ascii="Arial" w:hAnsi="Arial" w:cs="Arial"/>
-          <w:sz w:val="24"/>
-          <w:szCs w:val="24"/>
-          <w:lang w:val="es-ES"/>
-        </w:rPr>
-        <w:t>22-06-2002</w:t>
-      </w:r>
-      <w:r>
-        <w:rPr>
-          <w:rFonts w:ascii="Arial" w:hAnsi="Arial" w:cs="Arial"/>
-          <w:sz w:val="24"/>
-          <w:szCs w:val="24"/>
-          <w:lang w:val="es-ES"/>
-        </w:rPr>
-        <w:t>',</w:t>
+        <w:t>: '22-06-2002',</w:t>
       </w:r>
     </w:p>
     <w:p>
@@ -1645,16 +1594,7 @@
           <w:szCs w:val="24"/>
           <w:lang w:val="es-ES"/>
         </w:rPr>
-        <w:t xml:space="preserve">: </w:t>
-      </w:r>
-      <w:r>
-        <w:rPr>
-          <w:rFonts w:ascii="Arial" w:hAnsi="Arial" w:cs="Arial"/>
-          <w:sz w:val="24"/>
-          <w:szCs w:val="24"/>
-          <w:lang w:val="es-ES"/>
-        </w:rPr>
-        <w:t xml:space="preserve">0 </w:t>
+        <w:t xml:space="preserve">: 0 </w:t>
       </w:r>
     </w:p>
     <w:p>
@@ -1781,16 +1721,27 @@
           <w:szCs w:val="24"/>
           <w:lang w:val="es-ES"/>
         </w:rPr>
-        <w:t>_id: 2</w:t>
-      </w:r>
-      <w:r>
-        <w:rPr>
-          <w:rFonts w:ascii="Arial" w:hAnsi="Arial" w:cs="Arial"/>
-          <w:sz w:val="24"/>
-          <w:szCs w:val="24"/>
-          <w:lang w:val="es-ES"/>
-        </w:rPr>
-        <w:t xml:space="preserve">,  </w:t>
+        <w:t xml:space="preserve">_id: 2,  </w:t>
+      </w:r>
+    </w:p>
+    <w:p>
+      <w:pPr>
+        <w:pStyle w:val="Prrafodelista"/>
+        <w:rPr>
+          <w:rFonts w:ascii="Arial" w:hAnsi="Arial" w:cs="Arial"/>
+          <w:sz w:val="24"/>
+          <w:szCs w:val="24"/>
+          <w:lang w:val="es-ES"/>
+        </w:rPr>
+      </w:pPr>
+      <w:r>
+        <w:rPr>
+          <w:rFonts w:ascii="Arial" w:hAnsi="Arial" w:cs="Arial"/>
+          <w:sz w:val="24"/>
+          <w:szCs w:val="24"/>
+          <w:lang w:val="es-ES"/>
+        </w:rPr>
+        <w:t xml:space="preserve">    documento: 127656789,</w:t>
       </w:r>
     </w:p>
     <w:p>
@@ -1812,17 +1763,97 @@
         </w:rPr>
         <w:t xml:space="preserve">    </w:t>
       </w:r>
-      <w:proofErr w:type="gramStart"/>
-      <w:r>
-        <w:rPr>
-          <w:rFonts w:ascii="Arial" w:hAnsi="Arial" w:cs="Arial"/>
-          <w:sz w:val="24"/>
-          <w:szCs w:val="24"/>
-          <w:lang w:val="es-ES"/>
-        </w:rPr>
-        <w:t>documento</w:t>
-      </w:r>
-      <w:proofErr w:type="gramEnd"/>
+      <w:proofErr w:type="spellStart"/>
+      <w:r>
+        <w:rPr>
+          <w:rFonts w:ascii="Arial" w:hAnsi="Arial" w:cs="Arial"/>
+          <w:sz w:val="24"/>
+          <w:szCs w:val="24"/>
+          <w:lang w:val="es-ES"/>
+        </w:rPr>
+        <w:t>nombre_apellido</w:t>
+      </w:r>
+      <w:proofErr w:type="spellEnd"/>
+      <w:r>
+        <w:rPr>
+          <w:rFonts w:ascii="Arial" w:hAnsi="Arial" w:cs="Arial"/>
+          <w:sz w:val="24"/>
+          <w:szCs w:val="24"/>
+          <w:lang w:val="es-ES"/>
+        </w:rPr>
+        <w:t>: '</w:t>
+      </w:r>
+      <w:proofErr w:type="spellStart"/>
+      <w:r>
+        <w:rPr>
+          <w:rFonts w:ascii="Arial" w:hAnsi="Arial" w:cs="Arial"/>
+          <w:sz w:val="24"/>
+          <w:szCs w:val="24"/>
+          <w:lang w:val="es-ES"/>
+        </w:rPr>
+        <w:t>Jhon</w:t>
+      </w:r>
+      <w:proofErr w:type="spellEnd"/>
+      <w:r>
+        <w:rPr>
+          <w:rFonts w:ascii="Arial" w:hAnsi="Arial" w:cs="Arial"/>
+          <w:sz w:val="24"/>
+          <w:szCs w:val="24"/>
+          <w:lang w:val="es-ES"/>
+        </w:rPr>
+        <w:t xml:space="preserve"> Fredy </w:t>
+      </w:r>
+      <w:proofErr w:type="spellStart"/>
+      <w:r>
+        <w:rPr>
+          <w:rFonts w:ascii="Arial" w:hAnsi="Arial" w:cs="Arial"/>
+          <w:sz w:val="24"/>
+          <w:szCs w:val="24"/>
+          <w:lang w:val="es-ES"/>
+        </w:rPr>
+        <w:t>Alarcon</w:t>
+      </w:r>
+      <w:proofErr w:type="spellEnd"/>
+      <w:r>
+        <w:rPr>
+          <w:rFonts w:ascii="Arial" w:hAnsi="Arial" w:cs="Arial"/>
+          <w:sz w:val="24"/>
+          <w:szCs w:val="24"/>
+          <w:lang w:val="es-ES"/>
+        </w:rPr>
+        <w:t>',</w:t>
+      </w:r>
+    </w:p>
+    <w:p>
+      <w:pPr>
+        <w:pStyle w:val="Prrafodelista"/>
+        <w:rPr>
+          <w:rFonts w:ascii="Arial" w:hAnsi="Arial" w:cs="Arial"/>
+          <w:sz w:val="24"/>
+          <w:szCs w:val="24"/>
+          <w:lang w:val="es-ES"/>
+        </w:rPr>
+      </w:pPr>
+      <w:r>
+        <w:rPr>
+          <w:rFonts w:ascii="Arial" w:hAnsi="Arial" w:cs="Arial"/>
+          <w:sz w:val="24"/>
+          <w:szCs w:val="24"/>
+          <w:lang w:val="es-ES"/>
+        </w:rPr>
+        <w:t xml:space="preserve">    </w:t>
+      </w:r>
+      <w:proofErr w:type="spellStart"/>
+      <w:r>
+        <w:rPr>
+          <w:rFonts w:ascii="Arial" w:hAnsi="Arial" w:cs="Arial"/>
+          <w:sz w:val="24"/>
+          <w:szCs w:val="24"/>
+          <w:lang w:val="es-ES"/>
+        </w:rPr>
+        <w:t>telefono</w:t>
+      </w:r>
+      <w:proofErr w:type="spellEnd"/>
       <w:r>
         <w:rPr>
           <w:rFonts w:ascii="Arial" w:hAnsi="Arial" w:cs="Arial"/>
@@ -1839,16 +1870,16 @@
           <w:szCs w:val="24"/>
           <w:lang w:val="es-ES"/>
         </w:rPr>
-        <w:t>12765</w:t>
-      </w:r>
-      <w:r>
-        <w:rPr>
-          <w:rFonts w:ascii="Arial" w:hAnsi="Arial" w:cs="Arial"/>
-          <w:sz w:val="24"/>
-          <w:szCs w:val="24"/>
-          <w:lang w:val="es-ES"/>
-        </w:rPr>
-        <w:t>6789,</w:t>
+        <w:t>311</w:t>
+      </w:r>
+      <w:r>
+        <w:rPr>
+          <w:rFonts w:ascii="Arial" w:hAnsi="Arial" w:cs="Arial"/>
+          <w:sz w:val="24"/>
+          <w:szCs w:val="24"/>
+          <w:lang w:val="es-ES"/>
+        </w:rPr>
+        <w:t>2874578,</w:t>
       </w:r>
     </w:p>
     <w:p>
@@ -1878,6 +1909,252 @@
           <w:szCs w:val="24"/>
           <w:lang w:val="es-ES"/>
         </w:rPr>
+        <w:t>tipo_persona</w:t>
+      </w:r>
+      <w:proofErr w:type="spellEnd"/>
+      <w:r>
+        <w:rPr>
+          <w:rFonts w:ascii="Arial" w:hAnsi="Arial" w:cs="Arial"/>
+          <w:sz w:val="24"/>
+          <w:szCs w:val="24"/>
+          <w:lang w:val="es-ES"/>
+        </w:rPr>
+        <w:t>: 'jugador',</w:t>
+      </w:r>
+    </w:p>
+    <w:p>
+      <w:pPr>
+        <w:pStyle w:val="Prrafodelista"/>
+        <w:rPr>
+          <w:rFonts w:ascii="Arial" w:hAnsi="Arial" w:cs="Arial"/>
+          <w:sz w:val="24"/>
+          <w:szCs w:val="24"/>
+          <w:lang w:val="es-ES"/>
+        </w:rPr>
+      </w:pPr>
+      <w:r>
+        <w:rPr>
+          <w:rFonts w:ascii="Arial" w:hAnsi="Arial" w:cs="Arial"/>
+          <w:sz w:val="24"/>
+          <w:szCs w:val="24"/>
+          <w:lang w:val="es-ES"/>
+        </w:rPr>
+        <w:t xml:space="preserve">    </w:t>
+      </w:r>
+      <w:proofErr w:type="spellStart"/>
+      <w:r>
+        <w:rPr>
+          <w:rFonts w:ascii="Arial" w:hAnsi="Arial" w:cs="Arial"/>
+          <w:sz w:val="24"/>
+          <w:szCs w:val="24"/>
+          <w:lang w:val="es-ES"/>
+        </w:rPr>
+        <w:t>fecha_nacimiento</w:t>
+      </w:r>
+      <w:proofErr w:type="spellEnd"/>
+      <w:r>
+        <w:rPr>
+          <w:rFonts w:ascii="Arial" w:hAnsi="Arial" w:cs="Arial"/>
+          <w:sz w:val="24"/>
+          <w:szCs w:val="24"/>
+          <w:lang w:val="es-ES"/>
+        </w:rPr>
+        <w:t>: '</w:t>
+      </w:r>
+      <w:r>
+        <w:rPr>
+          <w:rFonts w:ascii="Arial" w:hAnsi="Arial" w:cs="Arial"/>
+          <w:sz w:val="24"/>
+          <w:szCs w:val="24"/>
+          <w:lang w:val="es-ES"/>
+        </w:rPr>
+        <w:t>22-09</w:t>
+      </w:r>
+      <w:r>
+        <w:rPr>
+          <w:rFonts w:ascii="Arial" w:hAnsi="Arial" w:cs="Arial"/>
+          <w:sz w:val="24"/>
+          <w:szCs w:val="24"/>
+          <w:lang w:val="es-ES"/>
+        </w:rPr>
+        <w:t>-</w:t>
+      </w:r>
+      <w:r>
+        <w:rPr>
+          <w:rFonts w:ascii="Arial" w:hAnsi="Arial" w:cs="Arial"/>
+          <w:sz w:val="24"/>
+          <w:szCs w:val="24"/>
+          <w:lang w:val="es-ES"/>
+        </w:rPr>
+        <w:t>1996</w:t>
+      </w:r>
+      <w:r>
+        <w:rPr>
+          <w:rFonts w:ascii="Arial" w:hAnsi="Arial" w:cs="Arial"/>
+          <w:sz w:val="24"/>
+          <w:szCs w:val="24"/>
+          <w:lang w:val="es-ES"/>
+        </w:rPr>
+        <w:t>',</w:t>
+      </w:r>
+    </w:p>
+    <w:p>
+      <w:pPr>
+        <w:pStyle w:val="Prrafodelista"/>
+        <w:rPr>
+          <w:rFonts w:ascii="Arial" w:hAnsi="Arial" w:cs="Arial"/>
+          <w:sz w:val="24"/>
+          <w:szCs w:val="24"/>
+          <w:lang w:val="es-ES"/>
+        </w:rPr>
+      </w:pPr>
+      <w:r>
+        <w:rPr>
+          <w:rFonts w:ascii="Arial" w:hAnsi="Arial" w:cs="Arial"/>
+          <w:sz w:val="24"/>
+          <w:szCs w:val="24"/>
+          <w:lang w:val="es-ES"/>
+        </w:rPr>
+        <w:t xml:space="preserve">    </w:t>
+      </w:r>
+      <w:proofErr w:type="spellStart"/>
+      <w:r>
+        <w:rPr>
+          <w:rFonts w:ascii="Arial" w:hAnsi="Arial" w:cs="Arial"/>
+          <w:sz w:val="24"/>
+          <w:szCs w:val="24"/>
+          <w:lang w:val="es-ES"/>
+        </w:rPr>
+        <w:t>cantidad_goles</w:t>
+      </w:r>
+      <w:proofErr w:type="spellEnd"/>
+      <w:r>
+        <w:rPr>
+          <w:rFonts w:ascii="Arial" w:hAnsi="Arial" w:cs="Arial"/>
+          <w:sz w:val="24"/>
+          <w:szCs w:val="24"/>
+          <w:lang w:val="es-ES"/>
+        </w:rPr>
+        <w:t xml:space="preserve">: 0 </w:t>
+      </w:r>
+    </w:p>
+    <w:p>
+      <w:pPr>
+        <w:pStyle w:val="Prrafodelista"/>
+        <w:rPr>
+          <w:rFonts w:ascii="Arial" w:hAnsi="Arial" w:cs="Arial"/>
+          <w:sz w:val="24"/>
+          <w:szCs w:val="24"/>
+          <w:lang w:val="es-ES"/>
+        </w:rPr>
+      </w:pPr>
+      <w:r>
+        <w:rPr>
+          <w:rFonts w:ascii="Arial" w:hAnsi="Arial" w:cs="Arial"/>
+          <w:sz w:val="24"/>
+          <w:szCs w:val="24"/>
+          <w:lang w:val="es-ES"/>
+        </w:rPr>
+        <w:t xml:space="preserve"> },</w:t>
+      </w:r>
+    </w:p>
+    <w:p>
+      <w:pPr>
+        <w:pStyle w:val="Prrafodelista"/>
+        <w:rPr>
+          <w:rFonts w:ascii="Arial" w:hAnsi="Arial" w:cs="Arial"/>
+          <w:sz w:val="24"/>
+          <w:szCs w:val="24"/>
+          <w:lang w:val="es-ES"/>
+        </w:rPr>
+      </w:pPr>
+      <w:r>
+        <w:rPr>
+          <w:rFonts w:ascii="Arial" w:hAnsi="Arial" w:cs="Arial"/>
+          <w:sz w:val="24"/>
+          <w:szCs w:val="24"/>
+          <w:lang w:val="es-ES"/>
+        </w:rPr>
+        <w:t xml:space="preserve">      {</w:t>
+      </w:r>
+    </w:p>
+    <w:p>
+      <w:pPr>
+        <w:pStyle w:val="Prrafodelista"/>
+        <w:ind w:firstLine="696"/>
+        <w:rPr>
+          <w:rFonts w:ascii="Arial" w:hAnsi="Arial" w:cs="Arial"/>
+          <w:sz w:val="24"/>
+          <w:szCs w:val="24"/>
+          <w:lang w:val="es-ES"/>
+        </w:rPr>
+      </w:pPr>
+      <w:r>
+        <w:rPr>
+          <w:rFonts w:ascii="Arial" w:hAnsi="Arial" w:cs="Arial"/>
+          <w:sz w:val="24"/>
+          <w:szCs w:val="24"/>
+          <w:lang w:val="es-ES"/>
+        </w:rPr>
+        <w:t xml:space="preserve"> </w:t>
+      </w:r>
+      <w:r>
+        <w:rPr>
+          <w:rFonts w:ascii="Arial" w:hAnsi="Arial" w:cs="Arial"/>
+          <w:sz w:val="24"/>
+          <w:szCs w:val="24"/>
+          <w:lang w:val="es-ES"/>
+        </w:rPr>
+        <w:t xml:space="preserve">_id: 3,  </w:t>
+      </w:r>
+    </w:p>
+    <w:p>
+      <w:pPr>
+        <w:pStyle w:val="Prrafodelista"/>
+        <w:rPr>
+          <w:rFonts w:ascii="Arial" w:hAnsi="Arial" w:cs="Arial"/>
+          <w:sz w:val="24"/>
+          <w:szCs w:val="24"/>
+          <w:lang w:val="es-ES"/>
+        </w:rPr>
+      </w:pPr>
+      <w:r>
+        <w:rPr>
+          <w:rFonts w:ascii="Arial" w:hAnsi="Arial" w:cs="Arial"/>
+          <w:sz w:val="24"/>
+          <w:szCs w:val="24"/>
+          <w:lang w:val="es-ES"/>
+        </w:rPr>
+        <w:t xml:space="preserve">    documento: 98723234,</w:t>
+      </w:r>
+    </w:p>
+    <w:p>
+      <w:pPr>
+        <w:pStyle w:val="Prrafodelista"/>
+        <w:rPr>
+          <w:rFonts w:ascii="Arial" w:hAnsi="Arial" w:cs="Arial"/>
+          <w:sz w:val="24"/>
+          <w:szCs w:val="24"/>
+          <w:lang w:val="es-ES"/>
+        </w:rPr>
+      </w:pPr>
+      <w:r>
+        <w:rPr>
+          <w:rFonts w:ascii="Arial" w:hAnsi="Arial" w:cs="Arial"/>
+          <w:sz w:val="24"/>
+          <w:szCs w:val="24"/>
+          <w:lang w:val="es-ES"/>
+        </w:rPr>
+        <w:t xml:space="preserve">    </w:t>
+      </w:r>
+      <w:proofErr w:type="spellStart"/>
+      <w:r>
+        <w:rPr>
+          <w:rFonts w:ascii="Arial" w:hAnsi="Arial" w:cs="Arial"/>
+          <w:sz w:val="24"/>
+          <w:szCs w:val="24"/>
+          <w:lang w:val="es-ES"/>
+        </w:rPr>
         <w:t>nombre_apellido</w:t>
       </w:r>
       <w:proofErr w:type="spellEnd"/>
@@ -1888,27 +2165,7 @@
           <w:szCs w:val="24"/>
           <w:lang w:val="es-ES"/>
         </w:rPr>
-        <w:t>: '</w:t>
-      </w:r>
-      <w:proofErr w:type="spellStart"/>
-      <w:r>
-        <w:rPr>
-          <w:rFonts w:ascii="Arial" w:hAnsi="Arial" w:cs="Arial"/>
-          <w:sz w:val="24"/>
-          <w:szCs w:val="24"/>
-          <w:lang w:val="es-ES"/>
-        </w:rPr>
-        <w:t>Jhon</w:t>
-      </w:r>
-      <w:proofErr w:type="spellEnd"/>
-      <w:r>
-        <w:rPr>
-          <w:rFonts w:ascii="Arial" w:hAnsi="Arial" w:cs="Arial"/>
-          <w:sz w:val="24"/>
-          <w:szCs w:val="24"/>
-          <w:lang w:val="es-ES"/>
-        </w:rPr>
-        <w:t xml:space="preserve"> Fredy </w:t>
+        <w:t xml:space="preserve">: 'Yesid </w:t>
       </w:r>
       <w:proofErr w:type="spellStart"/>
       <w:r>
@@ -1951,7 +2208,6 @@
         <w:t xml:space="preserve">    </w:t>
       </w:r>
       <w:proofErr w:type="spellStart"/>
-      <w:proofErr w:type="gramStart"/>
       <w:r>
         <w:rPr>
           <w:rFonts w:ascii="Arial" w:hAnsi="Arial" w:cs="Arial"/>
@@ -1962,33 +2218,14 @@
         <w:t>telefono</w:t>
       </w:r>
       <w:proofErr w:type="spellEnd"/>
-      <w:proofErr w:type="gramEnd"/>
-      <w:r>
-        <w:rPr>
-          <w:rFonts w:ascii="Arial" w:hAnsi="Arial" w:cs="Arial"/>
-          <w:sz w:val="24"/>
-          <w:szCs w:val="24"/>
-          <w:lang w:val="es-ES"/>
-        </w:rPr>
-        <w:t xml:space="preserve">: </w:t>
-      </w:r>
-      <w:r>
-        <w:rPr>
-          <w:rFonts w:ascii="Arial" w:hAnsi="Arial" w:cs="Arial"/>
-          <w:sz w:val="24"/>
-          <w:szCs w:val="24"/>
-          <w:lang w:val="es-ES"/>
-        </w:rPr>
-        <w:t>311</w:t>
-      </w:r>
-      <w:r>
-        <w:rPr>
-          <w:rFonts w:ascii="Arial" w:hAnsi="Arial" w:cs="Arial"/>
-          <w:sz w:val="24"/>
-          <w:szCs w:val="24"/>
-          <w:lang w:val="es-ES"/>
-        </w:rPr>
-        <w:t>2874578,</w:t>
+      <w:r>
+        <w:rPr>
+          <w:rFonts w:ascii="Arial" w:hAnsi="Arial" w:cs="Arial"/>
+          <w:sz w:val="24"/>
+          <w:szCs w:val="24"/>
+          <w:lang w:val="es-ES"/>
+        </w:rPr>
+        <w:t>: 3112823578,</w:t>
       </w:r>
     </w:p>
     <w:p>
@@ -2068,35 +2305,180 @@
           <w:szCs w:val="24"/>
           <w:lang w:val="es-ES"/>
         </w:rPr>
-        <w:t>: '</w:t>
-      </w:r>
-      <w:r>
-        <w:rPr>
-          <w:rFonts w:ascii="Arial" w:hAnsi="Arial" w:cs="Arial"/>
-          <w:sz w:val="24"/>
-          <w:szCs w:val="24"/>
-          <w:lang w:val="es-ES"/>
-        </w:rPr>
-        <w:t>22-09</w:t>
-      </w:r>
-      <w:r>
-        <w:rPr>
-          <w:rFonts w:ascii="Arial" w:hAnsi="Arial" w:cs="Arial"/>
-          <w:sz w:val="24"/>
-          <w:szCs w:val="24"/>
-          <w:lang w:val="es-ES"/>
-        </w:rPr>
-        <w:t>-</w:t>
-      </w:r>
-      <w:r>
-        <w:rPr>
-          <w:rFonts w:ascii="Arial" w:hAnsi="Arial" w:cs="Arial"/>
-          <w:sz w:val="24"/>
-          <w:szCs w:val="24"/>
-          <w:lang w:val="es-ES"/>
-        </w:rPr>
-        <w:t>1996</w:t>
-      </w:r>
+        <w:t>: '2-06-1995',</w:t>
+      </w:r>
+    </w:p>
+    <w:p>
+      <w:pPr>
+        <w:pStyle w:val="Prrafodelista"/>
+        <w:rPr>
+          <w:rFonts w:ascii="Arial" w:hAnsi="Arial" w:cs="Arial"/>
+          <w:sz w:val="24"/>
+          <w:szCs w:val="24"/>
+          <w:lang w:val="es-ES"/>
+        </w:rPr>
+      </w:pPr>
+      <w:r>
+        <w:rPr>
+          <w:rFonts w:ascii="Arial" w:hAnsi="Arial" w:cs="Arial"/>
+          <w:sz w:val="24"/>
+          <w:szCs w:val="24"/>
+          <w:lang w:val="es-ES"/>
+        </w:rPr>
+        <w:t xml:space="preserve">    </w:t>
+      </w:r>
+      <w:proofErr w:type="spellStart"/>
+      <w:r>
+        <w:rPr>
+          <w:rFonts w:ascii="Arial" w:hAnsi="Arial" w:cs="Arial"/>
+          <w:sz w:val="24"/>
+          <w:szCs w:val="24"/>
+          <w:lang w:val="es-ES"/>
+        </w:rPr>
+        <w:t>cantidad_goles</w:t>
+      </w:r>
+      <w:proofErr w:type="spellEnd"/>
+      <w:r>
+        <w:rPr>
+          <w:rFonts w:ascii="Arial" w:hAnsi="Arial" w:cs="Arial"/>
+          <w:sz w:val="24"/>
+          <w:szCs w:val="24"/>
+          <w:lang w:val="es-ES"/>
+        </w:rPr>
+        <w:t xml:space="preserve">: 0 </w:t>
+      </w:r>
+    </w:p>
+    <w:p>
+      <w:pPr>
+        <w:pStyle w:val="Prrafodelista"/>
+        <w:rPr>
+          <w:rFonts w:ascii="Arial" w:hAnsi="Arial" w:cs="Arial"/>
+          <w:sz w:val="24"/>
+          <w:szCs w:val="24"/>
+          <w:lang w:val="es-ES"/>
+        </w:rPr>
+      </w:pPr>
+      <w:r>
+        <w:rPr>
+          <w:rFonts w:ascii="Arial" w:hAnsi="Arial" w:cs="Arial"/>
+          <w:sz w:val="24"/>
+          <w:szCs w:val="24"/>
+          <w:lang w:val="es-ES"/>
+        </w:rPr>
+        <w:t xml:space="preserve"> },</w:t>
+      </w:r>
+    </w:p>
+    <w:p>
+      <w:pPr>
+        <w:pStyle w:val="Prrafodelista"/>
+        <w:rPr>
+          <w:rFonts w:ascii="Arial" w:hAnsi="Arial" w:cs="Arial"/>
+          <w:sz w:val="24"/>
+          <w:szCs w:val="24"/>
+          <w:lang w:val="es-ES"/>
+        </w:rPr>
+      </w:pPr>
+      <w:r>
+        <w:rPr>
+          <w:rFonts w:ascii="Arial" w:hAnsi="Arial" w:cs="Arial"/>
+          <w:sz w:val="24"/>
+          <w:szCs w:val="24"/>
+          <w:lang w:val="es-ES"/>
+        </w:rPr>
+        <w:t xml:space="preserve">      { </w:t>
+      </w:r>
+    </w:p>
+    <w:p>
+      <w:pPr>
+        <w:pStyle w:val="Prrafodelista"/>
+        <w:ind w:firstLine="696"/>
+        <w:rPr>
+          <w:rFonts w:ascii="Arial" w:hAnsi="Arial" w:cs="Arial"/>
+          <w:sz w:val="24"/>
+          <w:szCs w:val="24"/>
+          <w:lang w:val="es-ES"/>
+        </w:rPr>
+      </w:pPr>
+      <w:r>
+        <w:rPr>
+          <w:rFonts w:ascii="Arial" w:hAnsi="Arial" w:cs="Arial"/>
+          <w:sz w:val="24"/>
+          <w:szCs w:val="24"/>
+          <w:lang w:val="es-ES"/>
+        </w:rPr>
+        <w:t xml:space="preserve">_id: 4,  </w:t>
+      </w:r>
+    </w:p>
+    <w:p>
+      <w:pPr>
+        <w:pStyle w:val="Prrafodelista"/>
+        <w:rPr>
+          <w:rFonts w:ascii="Arial" w:hAnsi="Arial" w:cs="Arial"/>
+          <w:sz w:val="24"/>
+          <w:szCs w:val="24"/>
+          <w:lang w:val="es-ES"/>
+        </w:rPr>
+      </w:pPr>
+      <w:r>
+        <w:rPr>
+          <w:rFonts w:ascii="Arial" w:hAnsi="Arial" w:cs="Arial"/>
+          <w:sz w:val="24"/>
+          <w:szCs w:val="24"/>
+          <w:lang w:val="es-ES"/>
+        </w:rPr>
+        <w:t xml:space="preserve">    documento: 127686512,</w:t>
+      </w:r>
+    </w:p>
+    <w:p>
+      <w:pPr>
+        <w:pStyle w:val="Prrafodelista"/>
+        <w:rPr>
+          <w:rFonts w:ascii="Arial" w:hAnsi="Arial" w:cs="Arial"/>
+          <w:sz w:val="24"/>
+          <w:szCs w:val="24"/>
+          <w:lang w:val="es-ES"/>
+        </w:rPr>
+      </w:pPr>
+      <w:r>
+        <w:rPr>
+          <w:rFonts w:ascii="Arial" w:hAnsi="Arial" w:cs="Arial"/>
+          <w:sz w:val="24"/>
+          <w:szCs w:val="24"/>
+          <w:lang w:val="es-ES"/>
+        </w:rPr>
+        <w:t xml:space="preserve">    </w:t>
+      </w:r>
+      <w:proofErr w:type="spellStart"/>
+      <w:r>
+        <w:rPr>
+          <w:rFonts w:ascii="Arial" w:hAnsi="Arial" w:cs="Arial"/>
+          <w:sz w:val="24"/>
+          <w:szCs w:val="24"/>
+          <w:lang w:val="es-ES"/>
+        </w:rPr>
+        <w:t>nombre_apellido</w:t>
+      </w:r>
+      <w:proofErr w:type="spellEnd"/>
+      <w:r>
+        <w:rPr>
+          <w:rFonts w:ascii="Arial" w:hAnsi="Arial" w:cs="Arial"/>
+          <w:sz w:val="24"/>
+          <w:szCs w:val="24"/>
+          <w:lang w:val="es-ES"/>
+        </w:rPr>
+        <w:t xml:space="preserve">: 'Santiago </w:t>
+      </w:r>
+      <w:proofErr w:type="spellStart"/>
+      <w:r>
+        <w:rPr>
+          <w:rFonts w:ascii="Arial" w:hAnsi="Arial" w:cs="Arial"/>
+          <w:sz w:val="24"/>
+          <w:szCs w:val="24"/>
+          <w:lang w:val="es-ES"/>
+        </w:rPr>
+        <w:t>matias</w:t>
+      </w:r>
+      <w:proofErr w:type="spellEnd"/>
       <w:r>
         <w:rPr>
           <w:rFonts w:ascii="Arial" w:hAnsi="Arial" w:cs="Arial"/>
@@ -2134,96 +2516,17 @@
           <w:szCs w:val="24"/>
           <w:lang w:val="es-ES"/>
         </w:rPr>
-        <w:t>cantidad_goles</w:t>
-      </w:r>
-      <w:proofErr w:type="spellEnd"/>
-      <w:r>
-        <w:rPr>
-          <w:rFonts w:ascii="Arial" w:hAnsi="Arial" w:cs="Arial"/>
-          <w:sz w:val="24"/>
-          <w:szCs w:val="24"/>
-          <w:lang w:val="es-ES"/>
-        </w:rPr>
-        <w:t xml:space="preserve">: 0 </w:t>
-      </w:r>
-    </w:p>
-    <w:p>
-      <w:pPr>
-        <w:pStyle w:val="Prrafodelista"/>
-        <w:rPr>
-          <w:rFonts w:ascii="Arial" w:hAnsi="Arial" w:cs="Arial"/>
-          <w:sz w:val="24"/>
-          <w:szCs w:val="24"/>
-          <w:lang w:val="es-ES"/>
-        </w:rPr>
-      </w:pPr>
-      <w:r>
-        <w:rPr>
-          <w:rFonts w:ascii="Arial" w:hAnsi="Arial" w:cs="Arial"/>
-          <w:sz w:val="24"/>
-          <w:szCs w:val="24"/>
-          <w:lang w:val="es-ES"/>
-        </w:rPr>
-        <w:t xml:space="preserve"> },</w:t>
-      </w:r>
-    </w:p>
-    <w:p>
-      <w:pPr>
-        <w:pStyle w:val="Prrafodelista"/>
-        <w:rPr>
-          <w:rFonts w:ascii="Arial" w:hAnsi="Arial" w:cs="Arial"/>
-          <w:sz w:val="24"/>
-          <w:szCs w:val="24"/>
-          <w:lang w:val="es-ES"/>
-        </w:rPr>
-      </w:pPr>
-      <w:r>
-        <w:rPr>
-          <w:rFonts w:ascii="Arial" w:hAnsi="Arial" w:cs="Arial"/>
-          <w:sz w:val="24"/>
-          <w:szCs w:val="24"/>
-          <w:lang w:val="es-ES"/>
-        </w:rPr>
-        <w:t xml:space="preserve">      {</w:t>
-      </w:r>
-    </w:p>
-    <w:p>
-      <w:pPr>
-        <w:pStyle w:val="Prrafodelista"/>
-        <w:ind w:firstLine="696"/>
-        <w:rPr>
-          <w:rFonts w:ascii="Arial" w:hAnsi="Arial" w:cs="Arial"/>
-          <w:sz w:val="24"/>
-          <w:szCs w:val="24"/>
-          <w:lang w:val="es-ES"/>
-        </w:rPr>
-      </w:pPr>
-      <w:r>
-        <w:rPr>
-          <w:rFonts w:ascii="Arial" w:hAnsi="Arial" w:cs="Arial"/>
-          <w:sz w:val="24"/>
-          <w:szCs w:val="24"/>
-          <w:lang w:val="es-ES"/>
-        </w:rPr>
-        <w:t xml:space="preserve"> </w:t>
-      </w:r>
-      <w:r>
-        <w:rPr>
-          <w:rFonts w:ascii="Arial" w:hAnsi="Arial" w:cs="Arial"/>
-          <w:sz w:val="24"/>
-          <w:szCs w:val="24"/>
-          <w:lang w:val="es-ES"/>
-        </w:rPr>
-        <w:t>_id: 3</w:t>
-      </w:r>
-      <w:r>
-        <w:rPr>
-          <w:rFonts w:ascii="Arial" w:hAnsi="Arial" w:cs="Arial"/>
-          <w:sz w:val="24"/>
-          <w:szCs w:val="24"/>
-          <w:lang w:val="es-ES"/>
-        </w:rPr>
-        <w:t xml:space="preserve">,  </w:t>
+        <w:t>telefono</w:t>
+      </w:r>
+      <w:proofErr w:type="spellEnd"/>
+      <w:r>
+        <w:rPr>
+          <w:rFonts w:ascii="Arial" w:hAnsi="Arial" w:cs="Arial"/>
+          <w:sz w:val="24"/>
+          <w:szCs w:val="24"/>
+          <w:lang w:val="es-ES"/>
+        </w:rPr>
+        <w:t>: 3142274578,</w:t>
       </w:r>
     </w:p>
     <w:p>
@@ -2245,202 +2548,6 @@
         </w:rPr>
         <w:t xml:space="preserve">    </w:t>
       </w:r>
-      <w:proofErr w:type="gramStart"/>
-      <w:r>
-        <w:rPr>
-          <w:rFonts w:ascii="Arial" w:hAnsi="Arial" w:cs="Arial"/>
-          <w:sz w:val="24"/>
-          <w:szCs w:val="24"/>
-          <w:lang w:val="es-ES"/>
-        </w:rPr>
-        <w:t>documento</w:t>
-      </w:r>
-      <w:proofErr w:type="gramEnd"/>
-      <w:r>
-        <w:rPr>
-          <w:rFonts w:ascii="Arial" w:hAnsi="Arial" w:cs="Arial"/>
-          <w:sz w:val="24"/>
-          <w:szCs w:val="24"/>
-          <w:lang w:val="es-ES"/>
-        </w:rPr>
-        <w:t xml:space="preserve">: </w:t>
-      </w:r>
-      <w:r>
-        <w:rPr>
-          <w:rFonts w:ascii="Arial" w:hAnsi="Arial" w:cs="Arial"/>
-          <w:sz w:val="24"/>
-          <w:szCs w:val="24"/>
-          <w:lang w:val="es-ES"/>
-        </w:rPr>
-        <w:t>98723234</w:t>
-      </w:r>
-      <w:r>
-        <w:rPr>
-          <w:rFonts w:ascii="Arial" w:hAnsi="Arial" w:cs="Arial"/>
-          <w:sz w:val="24"/>
-          <w:szCs w:val="24"/>
-          <w:lang w:val="es-ES"/>
-        </w:rPr>
-        <w:t>,</w:t>
-      </w:r>
-    </w:p>
-    <w:p>
-      <w:pPr>
-        <w:pStyle w:val="Prrafodelista"/>
-        <w:rPr>
-          <w:rFonts w:ascii="Arial" w:hAnsi="Arial" w:cs="Arial"/>
-          <w:sz w:val="24"/>
-          <w:szCs w:val="24"/>
-          <w:lang w:val="es-ES"/>
-        </w:rPr>
-      </w:pPr>
-      <w:r>
-        <w:rPr>
-          <w:rFonts w:ascii="Arial" w:hAnsi="Arial" w:cs="Arial"/>
-          <w:sz w:val="24"/>
-          <w:szCs w:val="24"/>
-          <w:lang w:val="es-ES"/>
-        </w:rPr>
-        <w:t xml:space="preserve">    </w:t>
-      </w:r>
-      <w:proofErr w:type="spellStart"/>
-      <w:r>
-        <w:rPr>
-          <w:rFonts w:ascii="Arial" w:hAnsi="Arial" w:cs="Arial"/>
-          <w:sz w:val="24"/>
-          <w:szCs w:val="24"/>
-          <w:lang w:val="es-ES"/>
-        </w:rPr>
-        <w:t>nombre_apellido</w:t>
-      </w:r>
-      <w:proofErr w:type="spellEnd"/>
-      <w:r>
-        <w:rPr>
-          <w:rFonts w:ascii="Arial" w:hAnsi="Arial" w:cs="Arial"/>
-          <w:sz w:val="24"/>
-          <w:szCs w:val="24"/>
-          <w:lang w:val="es-ES"/>
-        </w:rPr>
-        <w:t>: '</w:t>
-      </w:r>
-      <w:r>
-        <w:rPr>
-          <w:rFonts w:ascii="Arial" w:hAnsi="Arial" w:cs="Arial"/>
-          <w:sz w:val="24"/>
-          <w:szCs w:val="24"/>
-          <w:lang w:val="es-ES"/>
-        </w:rPr>
-        <w:t>Yesid</w:t>
-      </w:r>
-      <w:r>
-        <w:rPr>
-          <w:rFonts w:ascii="Arial" w:hAnsi="Arial" w:cs="Arial"/>
-          <w:sz w:val="24"/>
-          <w:szCs w:val="24"/>
-          <w:lang w:val="es-ES"/>
-        </w:rPr>
-        <w:t xml:space="preserve"> </w:t>
-      </w:r>
-      <w:proofErr w:type="spellStart"/>
-      <w:r>
-        <w:rPr>
-          <w:rFonts w:ascii="Arial" w:hAnsi="Arial" w:cs="Arial"/>
-          <w:sz w:val="24"/>
-          <w:szCs w:val="24"/>
-          <w:lang w:val="es-ES"/>
-        </w:rPr>
-        <w:t>Alarcon</w:t>
-      </w:r>
-      <w:proofErr w:type="spellEnd"/>
-      <w:r>
-        <w:rPr>
-          <w:rFonts w:ascii="Arial" w:hAnsi="Arial" w:cs="Arial"/>
-          <w:sz w:val="24"/>
-          <w:szCs w:val="24"/>
-          <w:lang w:val="es-ES"/>
-        </w:rPr>
-        <w:t>',</w:t>
-      </w:r>
-    </w:p>
-    <w:p>
-      <w:pPr>
-        <w:pStyle w:val="Prrafodelista"/>
-        <w:rPr>
-          <w:rFonts w:ascii="Arial" w:hAnsi="Arial" w:cs="Arial"/>
-          <w:sz w:val="24"/>
-          <w:szCs w:val="24"/>
-          <w:lang w:val="es-ES"/>
-        </w:rPr>
-      </w:pPr>
-      <w:r>
-        <w:rPr>
-          <w:rFonts w:ascii="Arial" w:hAnsi="Arial" w:cs="Arial"/>
-          <w:sz w:val="24"/>
-          <w:szCs w:val="24"/>
-          <w:lang w:val="es-ES"/>
-        </w:rPr>
-        <w:t xml:space="preserve">    </w:t>
-      </w:r>
-      <w:proofErr w:type="spellStart"/>
-      <w:proofErr w:type="gramStart"/>
-      <w:r>
-        <w:rPr>
-          <w:rFonts w:ascii="Arial" w:hAnsi="Arial" w:cs="Arial"/>
-          <w:sz w:val="24"/>
-          <w:szCs w:val="24"/>
-          <w:lang w:val="es-ES"/>
-        </w:rPr>
-        <w:t>telefono</w:t>
-      </w:r>
-      <w:proofErr w:type="spellEnd"/>
-      <w:proofErr w:type="gramEnd"/>
-      <w:r>
-        <w:rPr>
-          <w:rFonts w:ascii="Arial" w:hAnsi="Arial" w:cs="Arial"/>
-          <w:sz w:val="24"/>
-          <w:szCs w:val="24"/>
-          <w:lang w:val="es-ES"/>
-        </w:rPr>
-        <w:t>: 311</w:t>
-      </w:r>
-      <w:r>
-        <w:rPr>
-          <w:rFonts w:ascii="Arial" w:hAnsi="Arial" w:cs="Arial"/>
-          <w:sz w:val="24"/>
-          <w:szCs w:val="24"/>
-          <w:lang w:val="es-ES"/>
-        </w:rPr>
-        <w:t>2823</w:t>
-      </w:r>
-      <w:r>
-        <w:rPr>
-          <w:rFonts w:ascii="Arial" w:hAnsi="Arial" w:cs="Arial"/>
-          <w:sz w:val="24"/>
-          <w:szCs w:val="24"/>
-          <w:lang w:val="es-ES"/>
-        </w:rPr>
-        <w:t>578,</w:t>
-      </w:r>
-    </w:p>
-    <w:p>
-      <w:pPr>
-        <w:pStyle w:val="Prrafodelista"/>
-        <w:rPr>
-          <w:rFonts w:ascii="Arial" w:hAnsi="Arial" w:cs="Arial"/>
-          <w:sz w:val="24"/>
-          <w:szCs w:val="24"/>
-          <w:lang w:val="es-ES"/>
-        </w:rPr>
-      </w:pPr>
-      <w:r>
-        <w:rPr>
-          <w:rFonts w:ascii="Arial" w:hAnsi="Arial" w:cs="Arial"/>
-          <w:sz w:val="24"/>
-          <w:szCs w:val="24"/>
-          <w:lang w:val="es-ES"/>
-        </w:rPr>
-        <w:t xml:space="preserve">    </w:t>
-      </w:r>
       <w:proofErr w:type="spellStart"/>
       <w:r>
         <w:rPr>
@@ -2459,456 +2566,7 @@
           <w:szCs w:val="24"/>
           <w:lang w:val="es-ES"/>
         </w:rPr>
-        <w:t>: 'jugador',</w:t>
-      </w:r>
-    </w:p>
-    <w:p>
-      <w:pPr>
-        <w:pStyle w:val="Prrafodelista"/>
-        <w:rPr>
-          <w:rFonts w:ascii="Arial" w:hAnsi="Arial" w:cs="Arial"/>
-          <w:sz w:val="24"/>
-          <w:szCs w:val="24"/>
-          <w:lang w:val="es-ES"/>
-        </w:rPr>
-      </w:pPr>
-      <w:r>
-        <w:rPr>
-          <w:rFonts w:ascii="Arial" w:hAnsi="Arial" w:cs="Arial"/>
-          <w:sz w:val="24"/>
-          <w:szCs w:val="24"/>
-          <w:lang w:val="es-ES"/>
-        </w:rPr>
-        <w:t xml:space="preserve">    </w:t>
-      </w:r>
-      <w:proofErr w:type="spellStart"/>
-      <w:r>
-        <w:rPr>
-          <w:rFonts w:ascii="Arial" w:hAnsi="Arial" w:cs="Arial"/>
-          <w:sz w:val="24"/>
-          <w:szCs w:val="24"/>
-          <w:lang w:val="es-ES"/>
-        </w:rPr>
-        <w:t>fecha_nacimiento</w:t>
-      </w:r>
-      <w:proofErr w:type="spellEnd"/>
-      <w:r>
-        <w:rPr>
-          <w:rFonts w:ascii="Arial" w:hAnsi="Arial" w:cs="Arial"/>
-          <w:sz w:val="24"/>
-          <w:szCs w:val="24"/>
-          <w:lang w:val="es-ES"/>
-        </w:rPr>
-        <w:t>: '</w:t>
-      </w:r>
-      <w:r>
-        <w:rPr>
-          <w:rFonts w:ascii="Arial" w:hAnsi="Arial" w:cs="Arial"/>
-          <w:sz w:val="24"/>
-          <w:szCs w:val="24"/>
-          <w:lang w:val="es-ES"/>
-        </w:rPr>
-        <w:t>2</w:t>
-      </w:r>
-      <w:r>
-        <w:rPr>
-          <w:rFonts w:ascii="Arial" w:hAnsi="Arial" w:cs="Arial"/>
-          <w:sz w:val="24"/>
-          <w:szCs w:val="24"/>
-          <w:lang w:val="es-ES"/>
-        </w:rPr>
-        <w:t>-06-</w:t>
-      </w:r>
-      <w:r>
-        <w:rPr>
-          <w:rFonts w:ascii="Arial" w:hAnsi="Arial" w:cs="Arial"/>
-          <w:sz w:val="24"/>
-          <w:szCs w:val="24"/>
-          <w:lang w:val="es-ES"/>
-        </w:rPr>
-        <w:t>1995</w:t>
-      </w:r>
-      <w:r>
-        <w:rPr>
-          <w:rFonts w:ascii="Arial" w:hAnsi="Arial" w:cs="Arial"/>
-          <w:sz w:val="24"/>
-          <w:szCs w:val="24"/>
-          <w:lang w:val="es-ES"/>
-        </w:rPr>
-        <w:t>',</w:t>
-      </w:r>
-    </w:p>
-    <w:p>
-      <w:pPr>
-        <w:pStyle w:val="Prrafodelista"/>
-        <w:rPr>
-          <w:rFonts w:ascii="Arial" w:hAnsi="Arial" w:cs="Arial"/>
-          <w:sz w:val="24"/>
-          <w:szCs w:val="24"/>
-          <w:lang w:val="es-ES"/>
-        </w:rPr>
-      </w:pPr>
-      <w:r>
-        <w:rPr>
-          <w:rFonts w:ascii="Arial" w:hAnsi="Arial" w:cs="Arial"/>
-          <w:sz w:val="24"/>
-          <w:szCs w:val="24"/>
-          <w:lang w:val="es-ES"/>
-        </w:rPr>
-        <w:t xml:space="preserve">    </w:t>
-      </w:r>
-      <w:proofErr w:type="spellStart"/>
-      <w:r>
-        <w:rPr>
-          <w:rFonts w:ascii="Arial" w:hAnsi="Arial" w:cs="Arial"/>
-          <w:sz w:val="24"/>
-          <w:szCs w:val="24"/>
-          <w:lang w:val="es-ES"/>
-        </w:rPr>
-        <w:t>cantidad_goles</w:t>
-      </w:r>
-      <w:proofErr w:type="spellEnd"/>
-      <w:r>
-        <w:rPr>
-          <w:rFonts w:ascii="Arial" w:hAnsi="Arial" w:cs="Arial"/>
-          <w:sz w:val="24"/>
-          <w:szCs w:val="24"/>
-          <w:lang w:val="es-ES"/>
-        </w:rPr>
-        <w:t xml:space="preserve">: 0 </w:t>
-      </w:r>
-    </w:p>
-    <w:p>
-      <w:pPr>
-        <w:pStyle w:val="Prrafodelista"/>
-        <w:rPr>
-          <w:rFonts w:ascii="Arial" w:hAnsi="Arial" w:cs="Arial"/>
-          <w:sz w:val="24"/>
-          <w:szCs w:val="24"/>
-          <w:lang w:val="es-ES"/>
-        </w:rPr>
-      </w:pPr>
-      <w:r>
-        <w:rPr>
-          <w:rFonts w:ascii="Arial" w:hAnsi="Arial" w:cs="Arial"/>
-          <w:sz w:val="24"/>
-          <w:szCs w:val="24"/>
-          <w:lang w:val="es-ES"/>
-        </w:rPr>
-        <w:t xml:space="preserve"> },</w:t>
-      </w:r>
-    </w:p>
-    <w:p>
-      <w:pPr>
-        <w:pStyle w:val="Prrafodelista"/>
-        <w:rPr>
-          <w:rFonts w:ascii="Arial" w:hAnsi="Arial" w:cs="Arial"/>
-          <w:sz w:val="24"/>
-          <w:szCs w:val="24"/>
-          <w:lang w:val="es-ES"/>
-        </w:rPr>
-      </w:pPr>
-      <w:r>
-        <w:rPr>
-          <w:rFonts w:ascii="Arial" w:hAnsi="Arial" w:cs="Arial"/>
-          <w:sz w:val="24"/>
-          <w:szCs w:val="24"/>
-          <w:lang w:val="es-ES"/>
-        </w:rPr>
-        <w:t xml:space="preserve">      { </w:t>
-      </w:r>
-    </w:p>
-    <w:p>
-      <w:pPr>
-        <w:pStyle w:val="Prrafodelista"/>
-        <w:ind w:firstLine="696"/>
-        <w:rPr>
-          <w:rFonts w:ascii="Arial" w:hAnsi="Arial" w:cs="Arial"/>
-          <w:sz w:val="24"/>
-          <w:szCs w:val="24"/>
-          <w:lang w:val="es-ES"/>
-        </w:rPr>
-      </w:pPr>
-      <w:r>
-        <w:rPr>
-          <w:rFonts w:ascii="Arial" w:hAnsi="Arial" w:cs="Arial"/>
-          <w:sz w:val="24"/>
-          <w:szCs w:val="24"/>
-          <w:lang w:val="es-ES"/>
-        </w:rPr>
-        <w:t>_id: 4</w:t>
-      </w:r>
-      <w:r>
-        <w:rPr>
-          <w:rFonts w:ascii="Arial" w:hAnsi="Arial" w:cs="Arial"/>
-          <w:sz w:val="24"/>
-          <w:szCs w:val="24"/>
-          <w:lang w:val="es-ES"/>
-        </w:rPr>
-        <w:t xml:space="preserve">,  </w:t>
-      </w:r>
-    </w:p>
-    <w:p>
-      <w:pPr>
-        <w:pStyle w:val="Prrafodelista"/>
-        <w:rPr>
-          <w:rFonts w:ascii="Arial" w:hAnsi="Arial" w:cs="Arial"/>
-          <w:sz w:val="24"/>
-          <w:szCs w:val="24"/>
-          <w:lang w:val="es-ES"/>
-        </w:rPr>
-      </w:pPr>
-      <w:r>
-        <w:rPr>
-          <w:rFonts w:ascii="Arial" w:hAnsi="Arial" w:cs="Arial"/>
-          <w:sz w:val="24"/>
-          <w:szCs w:val="24"/>
-          <w:lang w:val="es-ES"/>
-        </w:rPr>
-        <w:t xml:space="preserve">    </w:t>
-      </w:r>
-      <w:proofErr w:type="gramStart"/>
-      <w:r>
-        <w:rPr>
-          <w:rFonts w:ascii="Arial" w:hAnsi="Arial" w:cs="Arial"/>
-          <w:sz w:val="24"/>
-          <w:szCs w:val="24"/>
-          <w:lang w:val="es-ES"/>
-        </w:rPr>
-        <w:t>documento</w:t>
-      </w:r>
-      <w:proofErr w:type="gramEnd"/>
-      <w:r>
-        <w:rPr>
-          <w:rFonts w:ascii="Arial" w:hAnsi="Arial" w:cs="Arial"/>
-          <w:sz w:val="24"/>
-          <w:szCs w:val="24"/>
-          <w:lang w:val="es-ES"/>
-        </w:rPr>
-        <w:t>: 1276</w:t>
-      </w:r>
-      <w:r>
-        <w:rPr>
-          <w:rFonts w:ascii="Arial" w:hAnsi="Arial" w:cs="Arial"/>
-          <w:sz w:val="24"/>
-          <w:szCs w:val="24"/>
-          <w:lang w:val="es-ES"/>
-        </w:rPr>
-        <w:t>86512</w:t>
-      </w:r>
-      <w:r>
-        <w:rPr>
-          <w:rFonts w:ascii="Arial" w:hAnsi="Arial" w:cs="Arial"/>
-          <w:sz w:val="24"/>
-          <w:szCs w:val="24"/>
-          <w:lang w:val="es-ES"/>
-        </w:rPr>
-        <w:t>,</w:t>
-      </w:r>
-    </w:p>
-    <w:p>
-      <w:pPr>
-        <w:pStyle w:val="Prrafodelista"/>
-        <w:rPr>
-          <w:rFonts w:ascii="Arial" w:hAnsi="Arial" w:cs="Arial"/>
-          <w:sz w:val="24"/>
-          <w:szCs w:val="24"/>
-          <w:lang w:val="es-ES"/>
-        </w:rPr>
-      </w:pPr>
-      <w:r>
-        <w:rPr>
-          <w:rFonts w:ascii="Arial" w:hAnsi="Arial" w:cs="Arial"/>
-          <w:sz w:val="24"/>
-          <w:szCs w:val="24"/>
-          <w:lang w:val="es-ES"/>
-        </w:rPr>
-        <w:t xml:space="preserve">    </w:t>
-      </w:r>
-      <w:proofErr w:type="spellStart"/>
-      <w:r>
-        <w:rPr>
-          <w:rFonts w:ascii="Arial" w:hAnsi="Arial" w:cs="Arial"/>
-          <w:sz w:val="24"/>
-          <w:szCs w:val="24"/>
-          <w:lang w:val="es-ES"/>
-        </w:rPr>
-        <w:t>nombre_apellido</w:t>
-      </w:r>
-      <w:proofErr w:type="spellEnd"/>
-      <w:r>
-        <w:rPr>
-          <w:rFonts w:ascii="Arial" w:hAnsi="Arial" w:cs="Arial"/>
-          <w:sz w:val="24"/>
-          <w:szCs w:val="24"/>
-          <w:lang w:val="es-ES"/>
-        </w:rPr>
-        <w:t>: '</w:t>
-      </w:r>
-      <w:r>
-        <w:rPr>
-          <w:rFonts w:ascii="Arial" w:hAnsi="Arial" w:cs="Arial"/>
-          <w:sz w:val="24"/>
-          <w:szCs w:val="24"/>
-          <w:lang w:val="es-ES"/>
-        </w:rPr>
-        <w:t xml:space="preserve">Santiago </w:t>
-      </w:r>
-      <w:proofErr w:type="spellStart"/>
-      <w:r>
-        <w:rPr>
-          <w:rFonts w:ascii="Arial" w:hAnsi="Arial" w:cs="Arial"/>
-          <w:sz w:val="24"/>
-          <w:szCs w:val="24"/>
-          <w:lang w:val="es-ES"/>
-        </w:rPr>
-        <w:t>matias</w:t>
-      </w:r>
-      <w:proofErr w:type="spellEnd"/>
-      <w:r>
-        <w:rPr>
-          <w:rFonts w:ascii="Arial" w:hAnsi="Arial" w:cs="Arial"/>
-          <w:sz w:val="24"/>
-          <w:szCs w:val="24"/>
-          <w:lang w:val="es-ES"/>
-        </w:rPr>
-        <w:t>',</w:t>
-      </w:r>
-    </w:p>
-    <w:p>
-      <w:pPr>
-        <w:pStyle w:val="Prrafodelista"/>
-        <w:rPr>
-          <w:rFonts w:ascii="Arial" w:hAnsi="Arial" w:cs="Arial"/>
-          <w:sz w:val="24"/>
-          <w:szCs w:val="24"/>
-          <w:lang w:val="es-ES"/>
-        </w:rPr>
-      </w:pPr>
-      <w:r>
-        <w:rPr>
-          <w:rFonts w:ascii="Arial" w:hAnsi="Arial" w:cs="Arial"/>
-          <w:sz w:val="24"/>
-          <w:szCs w:val="24"/>
-          <w:lang w:val="es-ES"/>
-        </w:rPr>
-        <w:t xml:space="preserve">    </w:t>
-      </w:r>
-      <w:proofErr w:type="spellStart"/>
-      <w:proofErr w:type="gramStart"/>
-      <w:r>
-        <w:rPr>
-          <w:rFonts w:ascii="Arial" w:hAnsi="Arial" w:cs="Arial"/>
-          <w:sz w:val="24"/>
-          <w:szCs w:val="24"/>
-          <w:lang w:val="es-ES"/>
-        </w:rPr>
-        <w:t>telefono</w:t>
-      </w:r>
-      <w:proofErr w:type="spellEnd"/>
-      <w:proofErr w:type="gramEnd"/>
-      <w:r>
-        <w:rPr>
-          <w:rFonts w:ascii="Arial" w:hAnsi="Arial" w:cs="Arial"/>
-          <w:sz w:val="24"/>
-          <w:szCs w:val="24"/>
-          <w:lang w:val="es-ES"/>
-        </w:rPr>
-        <w:t>: 31</w:t>
-      </w:r>
-      <w:r>
-        <w:rPr>
-          <w:rFonts w:ascii="Arial" w:hAnsi="Arial" w:cs="Arial"/>
-          <w:sz w:val="24"/>
-          <w:szCs w:val="24"/>
-          <w:lang w:val="es-ES"/>
-        </w:rPr>
-        <w:t>4</w:t>
-      </w:r>
-      <w:r>
-        <w:rPr>
-          <w:rFonts w:ascii="Arial" w:hAnsi="Arial" w:cs="Arial"/>
-          <w:sz w:val="24"/>
-          <w:szCs w:val="24"/>
-          <w:lang w:val="es-ES"/>
-        </w:rPr>
-        <w:t>2</w:t>
-      </w:r>
-      <w:r>
-        <w:rPr>
-          <w:rFonts w:ascii="Arial" w:hAnsi="Arial" w:cs="Arial"/>
-          <w:sz w:val="24"/>
-          <w:szCs w:val="24"/>
-          <w:lang w:val="es-ES"/>
-        </w:rPr>
-        <w:t>2</w:t>
-      </w:r>
-      <w:r>
-        <w:rPr>
-          <w:rFonts w:ascii="Arial" w:hAnsi="Arial" w:cs="Arial"/>
-          <w:sz w:val="24"/>
-          <w:szCs w:val="24"/>
-          <w:lang w:val="es-ES"/>
-        </w:rPr>
-        <w:t>74578,</w:t>
-      </w:r>
-    </w:p>
-    <w:p>
-      <w:pPr>
-        <w:pStyle w:val="Prrafodelista"/>
-        <w:rPr>
-          <w:rFonts w:ascii="Arial" w:hAnsi="Arial" w:cs="Arial"/>
-          <w:sz w:val="24"/>
-          <w:szCs w:val="24"/>
-          <w:lang w:val="es-ES"/>
-        </w:rPr>
-      </w:pPr>
-      <w:r>
-        <w:rPr>
-          <w:rFonts w:ascii="Arial" w:hAnsi="Arial" w:cs="Arial"/>
-          <w:sz w:val="24"/>
-          <w:szCs w:val="24"/>
-          <w:lang w:val="es-ES"/>
-        </w:rPr>
-        <w:t xml:space="preserve">    </w:t>
-      </w:r>
-      <w:proofErr w:type="spellStart"/>
-      <w:r>
-        <w:rPr>
-          <w:rFonts w:ascii="Arial" w:hAnsi="Arial" w:cs="Arial"/>
-          <w:sz w:val="24"/>
-          <w:szCs w:val="24"/>
-          <w:lang w:val="es-ES"/>
-        </w:rPr>
-        <w:t>tipo_persona</w:t>
-      </w:r>
-      <w:proofErr w:type="spellEnd"/>
-      <w:r>
-        <w:rPr>
-          <w:rFonts w:ascii="Arial" w:hAnsi="Arial" w:cs="Arial"/>
-          <w:sz w:val="24"/>
-          <w:szCs w:val="24"/>
-          <w:lang w:val="es-ES"/>
-        </w:rPr>
-        <w:t>: '</w:t>
-      </w:r>
-      <w:r>
-        <w:rPr>
-          <w:rFonts w:ascii="Arial" w:hAnsi="Arial" w:cs="Arial"/>
-          <w:sz w:val="24"/>
-          <w:szCs w:val="24"/>
-          <w:lang w:val="es-ES"/>
-        </w:rPr>
-        <w:t>Arbitro</w:t>
-      </w:r>
-      <w:r>
-        <w:rPr>
-          <w:rFonts w:ascii="Arial" w:hAnsi="Arial" w:cs="Arial"/>
-          <w:sz w:val="24"/>
-          <w:szCs w:val="24"/>
-          <w:lang w:val="es-ES"/>
-        </w:rPr>
-        <w:t>',</w:t>
+        <w:t>: 'Arbitro',</w:t>
       </w:r>
     </w:p>
     <w:p>
@@ -2949,43 +2607,7 @@
           <w:szCs w:val="24"/>
           <w:lang w:val="es-ES"/>
         </w:rPr>
-        <w:t>: '</w:t>
-      </w:r>
-      <w:r>
-        <w:rPr>
-          <w:rFonts w:ascii="Arial" w:hAnsi="Arial" w:cs="Arial"/>
-          <w:sz w:val="24"/>
-          <w:szCs w:val="24"/>
-          <w:lang w:val="es-ES"/>
-        </w:rPr>
-        <w:t>12-03</w:t>
-      </w:r>
-      <w:r>
-        <w:rPr>
-          <w:rFonts w:ascii="Arial" w:hAnsi="Arial" w:cs="Arial"/>
-          <w:sz w:val="24"/>
-          <w:szCs w:val="24"/>
-          <w:lang w:val="es-ES"/>
-        </w:rPr>
-        <w:t>-</w:t>
-      </w:r>
-      <w:r>
-        <w:rPr>
-          <w:rFonts w:ascii="Arial" w:hAnsi="Arial" w:cs="Arial"/>
-          <w:sz w:val="24"/>
-          <w:szCs w:val="24"/>
-          <w:lang w:val="es-ES"/>
-        </w:rPr>
-        <w:t>1993</w:t>
-      </w:r>
-      <w:r>
-        <w:rPr>
-          <w:rFonts w:ascii="Arial" w:hAnsi="Arial" w:cs="Arial"/>
-          <w:sz w:val="24"/>
-          <w:szCs w:val="24"/>
-          <w:lang w:val="es-ES"/>
-        </w:rPr>
-        <w:t>',</w:t>
+        <w:t>: '12-03-1993',</w:t>
       </w:r>
     </w:p>
     <w:p>
@@ -3161,27 +2783,7 @@
           <w:lang w:val="es-ES"/>
         </w:rPr>
         <w:tab/>
-        <w:t>_</w:t>
-      </w:r>
-      <w:proofErr w:type="gramStart"/>
-      <w:r>
-        <w:rPr>
-          <w:rFonts w:ascii="Arial" w:hAnsi="Arial" w:cs="Arial"/>
-          <w:sz w:val="24"/>
-          <w:szCs w:val="24"/>
-          <w:lang w:val="es-ES"/>
-        </w:rPr>
-        <w:t>id :</w:t>
-      </w:r>
-      <w:proofErr w:type="gramEnd"/>
-      <w:r>
-        <w:rPr>
-          <w:rFonts w:ascii="Arial" w:hAnsi="Arial" w:cs="Arial"/>
-          <w:sz w:val="24"/>
-          <w:szCs w:val="24"/>
-          <w:lang w:val="es-ES"/>
-        </w:rPr>
-        <w:t xml:space="preserve"> 1</w:t>
+        <w:t>_id : 1</w:t>
       </w:r>
     </w:p>
     <w:p>
@@ -3214,7 +2816,6 @@
           <w:lang w:val="es-ES"/>
         </w:rPr>
       </w:pPr>
-      <w:proofErr w:type="gramStart"/>
       <w:r>
         <w:rPr>
           <w:rFonts w:ascii="Arial" w:hAnsi="Arial" w:cs="Arial"/>
@@ -3240,17 +2841,7 @@
           <w:szCs w:val="24"/>
           <w:lang w:val="es-ES"/>
         </w:rPr>
-        <w:t>$</w:t>
-      </w:r>
-      <w:proofErr w:type="gramEnd"/>
-      <w:r>
-        <w:rPr>
-          <w:rFonts w:ascii="Arial" w:hAnsi="Arial" w:cs="Arial"/>
-          <w:sz w:val="24"/>
-          <w:szCs w:val="24"/>
-          <w:lang w:val="es-ES"/>
-        </w:rPr>
-        <w:t xml:space="preserve">set: { </w:t>
+        <w:t xml:space="preserve">$set: { </w:t>
       </w:r>
     </w:p>
     <w:p>
@@ -3280,37 +2871,17 @@
           <w:szCs w:val="24"/>
           <w:lang w:val="es-ES"/>
         </w:rPr>
-        <w:t>cantidad_</w:t>
-      </w:r>
-      <w:proofErr w:type="gramStart"/>
-      <w:r>
-        <w:rPr>
-          <w:rFonts w:ascii="Arial" w:hAnsi="Arial" w:cs="Arial"/>
-          <w:sz w:val="24"/>
-          <w:szCs w:val="24"/>
-          <w:lang w:val="es-ES"/>
-        </w:rPr>
-        <w:t>goles</w:t>
-      </w:r>
-      <w:proofErr w:type="spellEnd"/>
-      <w:r>
-        <w:rPr>
-          <w:rFonts w:ascii="Arial" w:hAnsi="Arial" w:cs="Arial"/>
-          <w:sz w:val="24"/>
-          <w:szCs w:val="24"/>
-          <w:lang w:val="es-ES"/>
-        </w:rPr>
-        <w:t xml:space="preserve"> :</w:t>
-      </w:r>
-      <w:proofErr w:type="gramEnd"/>
-      <w:r>
-        <w:rPr>
-          <w:rFonts w:ascii="Arial" w:hAnsi="Arial" w:cs="Arial"/>
-          <w:sz w:val="24"/>
-          <w:szCs w:val="24"/>
-          <w:lang w:val="es-ES"/>
-        </w:rPr>
-        <w:t xml:space="preserve"> 3 </w:t>
+        <w:t>cantidad_goles</w:t>
+      </w:r>
+      <w:proofErr w:type="spellEnd"/>
+      <w:r>
+        <w:rPr>
+          <w:rFonts w:ascii="Arial" w:hAnsi="Arial" w:cs="Arial"/>
+          <w:sz w:val="24"/>
+          <w:szCs w:val="24"/>
+          <w:lang w:val="es-ES"/>
+        </w:rPr>
+        <w:t xml:space="preserve"> : 3 </w:t>
       </w:r>
     </w:p>
     <w:p>
@@ -3663,27 +3234,7 @@
           <w:szCs w:val="24"/>
           <w:lang w:val="es-ES"/>
         </w:rPr>
-        <w:t xml:space="preserve">    </w:t>
-      </w:r>
-      <w:proofErr w:type="gramStart"/>
-      <w:r>
-        <w:rPr>
-          <w:rFonts w:ascii="Arial" w:hAnsi="Arial" w:cs="Arial"/>
-          <w:sz w:val="24"/>
-          <w:szCs w:val="24"/>
-          <w:lang w:val="es-ES"/>
-        </w:rPr>
-        <w:t>equipo</w:t>
-      </w:r>
-      <w:proofErr w:type="gramEnd"/>
-      <w:r>
-        <w:rPr>
-          <w:rFonts w:ascii="Arial" w:hAnsi="Arial" w:cs="Arial"/>
-          <w:sz w:val="24"/>
-          <w:szCs w:val="24"/>
-          <w:lang w:val="es-ES"/>
-        </w:rPr>
-        <w:t>: ’Equipo A’,</w:t>
+        <w:t xml:space="preserve">    equipo: ’Equipo A’,</w:t>
       </w:r>
     </w:p>
     <w:p>
@@ -3803,27 +3354,7 @@
           <w:szCs w:val="24"/>
           <w:lang w:val="es-ES"/>
         </w:rPr>
-        <w:t xml:space="preserve">    </w:t>
-      </w:r>
-      <w:proofErr w:type="gramStart"/>
-      <w:r>
-        <w:rPr>
-          <w:rFonts w:ascii="Arial" w:hAnsi="Arial" w:cs="Arial"/>
-          <w:sz w:val="24"/>
-          <w:szCs w:val="24"/>
-          <w:lang w:val="es-ES"/>
-        </w:rPr>
-        <w:t>final</w:t>
-      </w:r>
-      <w:proofErr w:type="gramEnd"/>
-      <w:r>
-        <w:rPr>
-          <w:rFonts w:ascii="Arial" w:hAnsi="Arial" w:cs="Arial"/>
-          <w:sz w:val="24"/>
-          <w:szCs w:val="24"/>
-          <w:lang w:val="es-ES"/>
-        </w:rPr>
-        <w:t xml:space="preserve">: 0 </w:t>
+        <w:t xml:space="preserve">    final: 0 </w:t>
       </w:r>
     </w:p>
     <w:p>
@@ -3997,27 +3528,7 @@
           <w:szCs w:val="24"/>
           <w:lang w:val="es-ES"/>
         </w:rPr>
-        <w:t xml:space="preserve">    </w:t>
-      </w:r>
-      <w:proofErr w:type="gramStart"/>
-      <w:r>
-        <w:rPr>
-          <w:rFonts w:ascii="Arial" w:hAnsi="Arial" w:cs="Arial"/>
-          <w:sz w:val="24"/>
-          <w:szCs w:val="24"/>
-          <w:lang w:val="es-ES"/>
-        </w:rPr>
-        <w:t>equipo</w:t>
-      </w:r>
-      <w:proofErr w:type="gramEnd"/>
-      <w:r>
-        <w:rPr>
-          <w:rFonts w:ascii="Arial" w:hAnsi="Arial" w:cs="Arial"/>
-          <w:sz w:val="24"/>
-          <w:szCs w:val="24"/>
-          <w:lang w:val="es-ES"/>
-        </w:rPr>
-        <w:t>: ‘Equipo B’,</w:t>
+        <w:t xml:space="preserve">    equipo: ‘Equipo B’,</w:t>
       </w:r>
     </w:p>
     <w:p>
@@ -4137,27 +3648,7 @@
           <w:szCs w:val="24"/>
           <w:lang w:val="es-ES"/>
         </w:rPr>
-        <w:t xml:space="preserve">    </w:t>
-      </w:r>
-      <w:proofErr w:type="gramStart"/>
-      <w:r>
-        <w:rPr>
-          <w:rFonts w:ascii="Arial" w:hAnsi="Arial" w:cs="Arial"/>
-          <w:sz w:val="24"/>
-          <w:szCs w:val="24"/>
-          <w:lang w:val="es-ES"/>
-        </w:rPr>
-        <w:t>final</w:t>
-      </w:r>
-      <w:proofErr w:type="gramEnd"/>
-      <w:r>
-        <w:rPr>
-          <w:rFonts w:ascii="Arial" w:hAnsi="Arial" w:cs="Arial"/>
-          <w:sz w:val="24"/>
-          <w:szCs w:val="24"/>
-          <w:lang w:val="es-ES"/>
-        </w:rPr>
-        <w:t xml:space="preserve">: 0 </w:t>
+        <w:t xml:space="preserve">    final: 0 </w:t>
       </w:r>
     </w:p>
     <w:p>
@@ -4238,27 +3729,7 @@
           <w:szCs w:val="24"/>
           <w:lang w:val="es-ES"/>
         </w:rPr>
-        <w:t xml:space="preserve">    </w:t>
-      </w:r>
-      <w:proofErr w:type="gramStart"/>
-      <w:r>
-        <w:rPr>
-          <w:rFonts w:ascii="Arial" w:hAnsi="Arial" w:cs="Arial"/>
-          <w:sz w:val="24"/>
-          <w:szCs w:val="24"/>
-          <w:lang w:val="es-ES"/>
-        </w:rPr>
-        <w:t>equipo</w:t>
-      </w:r>
-      <w:proofErr w:type="gramEnd"/>
-      <w:r>
-        <w:rPr>
-          <w:rFonts w:ascii="Arial" w:hAnsi="Arial" w:cs="Arial"/>
-          <w:sz w:val="24"/>
-          <w:szCs w:val="24"/>
-          <w:lang w:val="es-ES"/>
-        </w:rPr>
-        <w:t>: ’ Equipo C’,</w:t>
+        <w:t xml:space="preserve">    equipo: ’ Equipo C’,</w:t>
       </w:r>
     </w:p>
     <w:p>
@@ -4378,27 +3849,7 @@
           <w:szCs w:val="24"/>
           <w:lang w:val="es-ES"/>
         </w:rPr>
-        <w:t xml:space="preserve">    </w:t>
-      </w:r>
-      <w:proofErr w:type="gramStart"/>
-      <w:r>
-        <w:rPr>
-          <w:rFonts w:ascii="Arial" w:hAnsi="Arial" w:cs="Arial"/>
-          <w:sz w:val="24"/>
-          <w:szCs w:val="24"/>
-          <w:lang w:val="es-ES"/>
-        </w:rPr>
-        <w:t>final</w:t>
-      </w:r>
-      <w:proofErr w:type="gramEnd"/>
-      <w:r>
-        <w:rPr>
-          <w:rFonts w:ascii="Arial" w:hAnsi="Arial" w:cs="Arial"/>
-          <w:sz w:val="24"/>
-          <w:szCs w:val="24"/>
-          <w:lang w:val="es-ES"/>
-        </w:rPr>
-        <w:t xml:space="preserve">: 0 </w:t>
+        <w:t xml:space="preserve">    final: 0 </w:t>
       </w:r>
     </w:p>
     <w:p>
@@ -4478,27 +3929,7 @@
           <w:szCs w:val="24"/>
           <w:lang w:val="es-ES"/>
         </w:rPr>
-        <w:t xml:space="preserve">    </w:t>
-      </w:r>
-      <w:proofErr w:type="gramStart"/>
-      <w:r>
-        <w:rPr>
-          <w:rFonts w:ascii="Arial" w:hAnsi="Arial" w:cs="Arial"/>
-          <w:sz w:val="24"/>
-          <w:szCs w:val="24"/>
-          <w:lang w:val="es-ES"/>
-        </w:rPr>
-        <w:t>equipo</w:t>
-      </w:r>
-      <w:proofErr w:type="gramEnd"/>
-      <w:r>
-        <w:rPr>
-          <w:rFonts w:ascii="Arial" w:hAnsi="Arial" w:cs="Arial"/>
-          <w:sz w:val="24"/>
-          <w:szCs w:val="24"/>
-          <w:lang w:val="es-ES"/>
-        </w:rPr>
-        <w:t>: ’ Equipo D’,</w:t>
+        <w:t xml:space="preserve">    equipo: ’ Equipo D’,</w:t>
       </w:r>
     </w:p>
     <w:p>
@@ -4618,27 +4049,7 @@
           <w:szCs w:val="24"/>
           <w:lang w:val="es-ES"/>
         </w:rPr>
-        <w:t xml:space="preserve">    </w:t>
-      </w:r>
-      <w:proofErr w:type="gramStart"/>
-      <w:r>
-        <w:rPr>
-          <w:rFonts w:ascii="Arial" w:hAnsi="Arial" w:cs="Arial"/>
-          <w:sz w:val="24"/>
-          <w:szCs w:val="24"/>
-          <w:lang w:val="es-ES"/>
-        </w:rPr>
-        <w:t>final</w:t>
-      </w:r>
-      <w:proofErr w:type="gramEnd"/>
-      <w:r>
-        <w:rPr>
-          <w:rFonts w:ascii="Arial" w:hAnsi="Arial" w:cs="Arial"/>
-          <w:sz w:val="24"/>
-          <w:szCs w:val="24"/>
-          <w:lang w:val="es-ES"/>
-        </w:rPr>
-        <w:t xml:space="preserve">: 0 </w:t>
+        <w:t xml:space="preserve">    final: 0 </w:t>
       </w:r>
     </w:p>
     <w:p>
@@ -4718,27 +4129,7 @@
           <w:szCs w:val="24"/>
           <w:lang w:val="es-ES"/>
         </w:rPr>
-        <w:t xml:space="preserve">    </w:t>
-      </w:r>
-      <w:proofErr w:type="gramStart"/>
-      <w:r>
-        <w:rPr>
-          <w:rFonts w:ascii="Arial" w:hAnsi="Arial" w:cs="Arial"/>
-          <w:sz w:val="24"/>
-          <w:szCs w:val="24"/>
-          <w:lang w:val="es-ES"/>
-        </w:rPr>
-        <w:t>equipo</w:t>
-      </w:r>
-      <w:proofErr w:type="gramEnd"/>
-      <w:r>
-        <w:rPr>
-          <w:rFonts w:ascii="Arial" w:hAnsi="Arial" w:cs="Arial"/>
-          <w:sz w:val="24"/>
-          <w:szCs w:val="24"/>
-          <w:lang w:val="es-ES"/>
-        </w:rPr>
-        <w:t>: ’ Equipo E’,</w:t>
+        <w:t xml:space="preserve">    equipo: ’ Equipo E’,</w:t>
       </w:r>
     </w:p>
     <w:p>
@@ -4858,27 +4249,7 @@
           <w:szCs w:val="24"/>
           <w:lang w:val="es-ES"/>
         </w:rPr>
-        <w:t xml:space="preserve">    </w:t>
-      </w:r>
-      <w:proofErr w:type="gramStart"/>
-      <w:r>
-        <w:rPr>
-          <w:rFonts w:ascii="Arial" w:hAnsi="Arial" w:cs="Arial"/>
-          <w:sz w:val="24"/>
-          <w:szCs w:val="24"/>
-          <w:lang w:val="es-ES"/>
-        </w:rPr>
-        <w:t>final</w:t>
-      </w:r>
-      <w:proofErr w:type="gramEnd"/>
-      <w:r>
-        <w:rPr>
-          <w:rFonts w:ascii="Arial" w:hAnsi="Arial" w:cs="Arial"/>
-          <w:sz w:val="24"/>
-          <w:szCs w:val="24"/>
-          <w:lang w:val="es-ES"/>
-        </w:rPr>
-        <w:t xml:space="preserve">: 0 </w:t>
+        <w:t xml:space="preserve">    final: 0 </w:t>
       </w:r>
     </w:p>
     <w:p>
@@ -4958,27 +4329,7 @@
           <w:szCs w:val="24"/>
           <w:lang w:val="es-ES"/>
         </w:rPr>
-        <w:t xml:space="preserve">    </w:t>
-      </w:r>
-      <w:proofErr w:type="gramStart"/>
-      <w:r>
-        <w:rPr>
-          <w:rFonts w:ascii="Arial" w:hAnsi="Arial" w:cs="Arial"/>
-          <w:sz w:val="24"/>
-          <w:szCs w:val="24"/>
-          <w:lang w:val="es-ES"/>
-        </w:rPr>
-        <w:t>equipo</w:t>
-      </w:r>
-      <w:proofErr w:type="gramEnd"/>
-      <w:r>
-        <w:rPr>
-          <w:rFonts w:ascii="Arial" w:hAnsi="Arial" w:cs="Arial"/>
-          <w:sz w:val="24"/>
-          <w:szCs w:val="24"/>
-          <w:lang w:val="es-ES"/>
-        </w:rPr>
-        <w:t>: ’ Equipo F’,</w:t>
+        <w:t xml:space="preserve">    equipo: ’ Equipo F’,</w:t>
       </w:r>
     </w:p>
     <w:p>
@@ -5098,27 +4449,7 @@
           <w:szCs w:val="24"/>
           <w:lang w:val="es-ES"/>
         </w:rPr>
-        <w:t xml:space="preserve">    </w:t>
-      </w:r>
-      <w:proofErr w:type="gramStart"/>
-      <w:r>
-        <w:rPr>
-          <w:rFonts w:ascii="Arial" w:hAnsi="Arial" w:cs="Arial"/>
-          <w:sz w:val="24"/>
-          <w:szCs w:val="24"/>
-          <w:lang w:val="es-ES"/>
-        </w:rPr>
-        <w:t>final</w:t>
-      </w:r>
-      <w:proofErr w:type="gramEnd"/>
-      <w:r>
-        <w:rPr>
-          <w:rFonts w:ascii="Arial" w:hAnsi="Arial" w:cs="Arial"/>
-          <w:sz w:val="24"/>
-          <w:szCs w:val="24"/>
-          <w:lang w:val="es-ES"/>
-        </w:rPr>
-        <w:t xml:space="preserve">: 0 </w:t>
+        <w:t xml:space="preserve">    final: 0 </w:t>
       </w:r>
     </w:p>
     <w:p>
@@ -5265,27 +4596,7 @@
         </w:rPr>
         <w:lastRenderedPageBreak/>
         <w:tab/>
-        <w:t>_</w:t>
-      </w:r>
-      <w:proofErr w:type="gramStart"/>
-      <w:r>
-        <w:rPr>
-          <w:rFonts w:ascii="Arial" w:hAnsi="Arial" w:cs="Arial"/>
-          <w:sz w:val="24"/>
-          <w:szCs w:val="24"/>
-          <w:lang w:val="es-ES"/>
-        </w:rPr>
-        <w:t>id :</w:t>
-      </w:r>
-      <w:proofErr w:type="gramEnd"/>
-      <w:r>
-        <w:rPr>
-          <w:rFonts w:ascii="Arial" w:hAnsi="Arial" w:cs="Arial"/>
-          <w:sz w:val="24"/>
-          <w:szCs w:val="24"/>
-          <w:lang w:val="es-ES"/>
-        </w:rPr>
-        <w:t xml:space="preserve"> 1</w:t>
+        <w:t>_id : 1</w:t>
       </w:r>
     </w:p>
     <w:p>
@@ -5318,25 +4629,14 @@
           <w:lang w:val="es-ES"/>
         </w:rPr>
       </w:pPr>
-      <w:proofErr w:type="gramStart"/>
-      <w:r>
-        <w:rPr>
-          <w:rFonts w:ascii="Arial" w:hAnsi="Arial" w:cs="Arial"/>
-          <w:sz w:val="24"/>
-          <w:szCs w:val="24"/>
-          <w:lang w:val="es-ES"/>
-        </w:rPr>
-        <w:t>{ $</w:t>
-      </w:r>
-      <w:proofErr w:type="gramEnd"/>
-      <w:r>
-        <w:rPr>
-          <w:rFonts w:ascii="Arial" w:hAnsi="Arial" w:cs="Arial"/>
-          <w:sz w:val="24"/>
-          <w:szCs w:val="24"/>
-          <w:lang w:val="es-ES"/>
-        </w:rPr>
-        <w:t xml:space="preserve">set: { </w:t>
+      <w:r>
+        <w:rPr>
+          <w:rFonts w:ascii="Arial" w:hAnsi="Arial" w:cs="Arial"/>
+          <w:sz w:val="24"/>
+          <w:szCs w:val="24"/>
+          <w:lang w:val="es-ES"/>
+        </w:rPr>
+        <w:t xml:space="preserve">{ $set: { </w:t>
       </w:r>
     </w:p>
     <w:p>
@@ -5357,26 +4657,7 @@
           <w:lang w:val="es-ES"/>
         </w:rPr>
         <w:tab/>
-      </w:r>
-      <w:proofErr w:type="gramStart"/>
-      <w:r>
-        <w:rPr>
-          <w:rFonts w:ascii="Arial" w:hAnsi="Arial" w:cs="Arial"/>
-          <w:sz w:val="24"/>
-          <w:szCs w:val="24"/>
-          <w:lang w:val="es-ES"/>
-        </w:rPr>
-        <w:t>Fase1 :</w:t>
-      </w:r>
-      <w:proofErr w:type="gramEnd"/>
-      <w:r>
-        <w:rPr>
-          <w:rFonts w:ascii="Arial" w:hAnsi="Arial" w:cs="Arial"/>
-          <w:sz w:val="24"/>
-          <w:szCs w:val="24"/>
-          <w:lang w:val="es-ES"/>
-        </w:rPr>
-        <w:t xml:space="preserve"> 1</w:t>
+        <w:t>Fase1 : 1</w:t>
       </w:r>
     </w:p>
     <w:p>
@@ -5839,27 +5120,7 @@
           <w:szCs w:val="24"/>
           <w:lang w:val="es-ES"/>
         </w:rPr>
-        <w:t xml:space="preserve">    </w:t>
-      </w:r>
-      <w:proofErr w:type="gramStart"/>
-      <w:r>
-        <w:rPr>
-          <w:rFonts w:ascii="Arial" w:hAnsi="Arial" w:cs="Arial"/>
-          <w:sz w:val="24"/>
-          <w:szCs w:val="24"/>
-          <w:lang w:val="es-ES"/>
-        </w:rPr>
-        <w:t>arbitro</w:t>
-      </w:r>
-      <w:proofErr w:type="gramEnd"/>
-      <w:r>
-        <w:rPr>
-          <w:rFonts w:ascii="Arial" w:hAnsi="Arial" w:cs="Arial"/>
-          <w:sz w:val="24"/>
-          <w:szCs w:val="24"/>
-          <w:lang w:val="es-ES"/>
-        </w:rPr>
-        <w:t>: ’</w:t>
+        <w:t xml:space="preserve">    arbitro: ’</w:t>
       </w:r>
       <w:proofErr w:type="spellStart"/>
       <w:r>
@@ -6331,27 +5592,7 @@
           <w:szCs w:val="24"/>
           <w:lang w:val="es-ES"/>
         </w:rPr>
-        <w:t xml:space="preserve">    </w:t>
-      </w:r>
-      <w:proofErr w:type="gramStart"/>
-      <w:r>
-        <w:rPr>
-          <w:rFonts w:ascii="Arial" w:hAnsi="Arial" w:cs="Arial"/>
-          <w:sz w:val="24"/>
-          <w:szCs w:val="24"/>
-          <w:lang w:val="es-ES"/>
-        </w:rPr>
-        <w:t>arbitro</w:t>
-      </w:r>
-      <w:proofErr w:type="gramEnd"/>
-      <w:r>
-        <w:rPr>
-          <w:rFonts w:ascii="Arial" w:hAnsi="Arial" w:cs="Arial"/>
-          <w:sz w:val="24"/>
-          <w:szCs w:val="24"/>
-          <w:lang w:val="es-ES"/>
-        </w:rPr>
-        <w:t>: ’Antonio’,</w:t>
+        <w:t xml:space="preserve">    arbitro: ’Antonio’,</w:t>
       </w:r>
     </w:p>
     <w:p>
@@ -6712,47 +5953,176 @@
           <w:szCs w:val="24"/>
           <w:lang w:val="es-ES"/>
         </w:rPr>
+        <w:t xml:space="preserve">    arbitro: ’</w:t>
+      </w:r>
+      <w:proofErr w:type="spellStart"/>
+      <w:r>
+        <w:rPr>
+          <w:rFonts w:ascii="Arial" w:hAnsi="Arial" w:cs="Arial"/>
+          <w:sz w:val="24"/>
+          <w:szCs w:val="24"/>
+          <w:lang w:val="es-ES"/>
+        </w:rPr>
+        <w:t>Jose</w:t>
+      </w:r>
+      <w:proofErr w:type="spellEnd"/>
+      <w:r>
+        <w:rPr>
+          <w:rFonts w:ascii="Arial" w:hAnsi="Arial" w:cs="Arial"/>
+          <w:sz w:val="24"/>
+          <w:szCs w:val="24"/>
+          <w:lang w:val="es-ES"/>
+        </w:rPr>
+        <w:t>’,</w:t>
+      </w:r>
+    </w:p>
+    <w:p>
+      <w:pPr>
+        <w:pStyle w:val="Prrafodelista"/>
+        <w:rPr>
+          <w:rFonts w:ascii="Arial" w:hAnsi="Arial" w:cs="Arial"/>
+          <w:sz w:val="24"/>
+          <w:szCs w:val="24"/>
+          <w:lang w:val="es-ES"/>
+        </w:rPr>
+      </w:pPr>
+      <w:r>
+        <w:rPr>
+          <w:rFonts w:ascii="Arial" w:hAnsi="Arial" w:cs="Arial"/>
+          <w:sz w:val="24"/>
+          <w:szCs w:val="24"/>
+          <w:lang w:val="es-ES"/>
+        </w:rPr>
         <w:t xml:space="preserve">    </w:t>
       </w:r>
-      <w:proofErr w:type="gramStart"/>
-      <w:r>
-        <w:rPr>
-          <w:rFonts w:ascii="Arial" w:hAnsi="Arial" w:cs="Arial"/>
-          <w:sz w:val="24"/>
-          <w:szCs w:val="24"/>
-          <w:lang w:val="es-ES"/>
-        </w:rPr>
-        <w:t>arbitro</w:t>
-      </w:r>
-      <w:proofErr w:type="gramEnd"/>
-      <w:r>
-        <w:rPr>
-          <w:rFonts w:ascii="Arial" w:hAnsi="Arial" w:cs="Arial"/>
-          <w:sz w:val="24"/>
-          <w:szCs w:val="24"/>
-          <w:lang w:val="es-ES"/>
-        </w:rPr>
-        <w:t>: ’</w:t>
-      </w:r>
-      <w:proofErr w:type="spellStart"/>
-      <w:r>
-        <w:rPr>
-          <w:rFonts w:ascii="Arial" w:hAnsi="Arial" w:cs="Arial"/>
-          <w:sz w:val="24"/>
-          <w:szCs w:val="24"/>
-          <w:lang w:val="es-ES"/>
-        </w:rPr>
-        <w:t>Jose</w:t>
-      </w:r>
-      <w:proofErr w:type="spellEnd"/>
-      <w:r>
-        <w:rPr>
-          <w:rFonts w:ascii="Arial" w:hAnsi="Arial" w:cs="Arial"/>
-          <w:sz w:val="24"/>
-          <w:szCs w:val="24"/>
-          <w:lang w:val="es-ES"/>
-        </w:rPr>
-        <w:t>’,</w:t>
+      <w:proofErr w:type="spellStart"/>
+      <w:r>
+        <w:rPr>
+          <w:rFonts w:ascii="Arial" w:hAnsi="Arial" w:cs="Arial"/>
+          <w:sz w:val="24"/>
+          <w:szCs w:val="24"/>
+          <w:lang w:val="es-ES"/>
+        </w:rPr>
+        <w:t>marcador_final</w:t>
+      </w:r>
+      <w:proofErr w:type="spellEnd"/>
+      <w:r>
+        <w:rPr>
+          <w:rFonts w:ascii="Arial" w:hAnsi="Arial" w:cs="Arial"/>
+          <w:sz w:val="24"/>
+          <w:szCs w:val="24"/>
+          <w:lang w:val="es-ES"/>
+        </w:rPr>
+        <w:t>: {</w:t>
+      </w:r>
+    </w:p>
+    <w:p>
+      <w:pPr>
+        <w:pStyle w:val="Prrafodelista"/>
+        <w:rPr>
+          <w:rFonts w:ascii="Arial" w:hAnsi="Arial" w:cs="Arial"/>
+          <w:sz w:val="24"/>
+          <w:szCs w:val="24"/>
+          <w:lang w:val="es-ES"/>
+        </w:rPr>
+      </w:pPr>
+      <w:r>
+        <w:rPr>
+          <w:rFonts w:ascii="Arial" w:hAnsi="Arial" w:cs="Arial"/>
+          <w:sz w:val="24"/>
+          <w:szCs w:val="24"/>
+          <w:lang w:val="es-ES"/>
+        </w:rPr>
+        <w:t xml:space="preserve">     </w:t>
+      </w:r>
+      <w:proofErr w:type="spellStart"/>
+      <w:r>
+        <w:rPr>
+          <w:rFonts w:ascii="Arial" w:hAnsi="Arial" w:cs="Arial"/>
+          <w:sz w:val="24"/>
+          <w:szCs w:val="24"/>
+          <w:lang w:val="es-ES"/>
+        </w:rPr>
+        <w:t>equipo_e</w:t>
+      </w:r>
+      <w:proofErr w:type="spellEnd"/>
+      <w:r>
+        <w:rPr>
+          <w:rFonts w:ascii="Arial" w:hAnsi="Arial" w:cs="Arial"/>
+          <w:sz w:val="24"/>
+          <w:szCs w:val="24"/>
+          <w:lang w:val="es-ES"/>
+        </w:rPr>
+        <w:t>: 2,</w:t>
+      </w:r>
+    </w:p>
+    <w:p>
+      <w:pPr>
+        <w:pStyle w:val="Prrafodelista"/>
+        <w:rPr>
+          <w:rFonts w:ascii="Arial" w:hAnsi="Arial" w:cs="Arial"/>
+          <w:sz w:val="24"/>
+          <w:szCs w:val="24"/>
+          <w:lang w:val="es-ES"/>
+        </w:rPr>
+      </w:pPr>
+      <w:r>
+        <w:rPr>
+          <w:rFonts w:ascii="Arial" w:hAnsi="Arial" w:cs="Arial"/>
+          <w:sz w:val="24"/>
+          <w:szCs w:val="24"/>
+          <w:lang w:val="es-ES"/>
+        </w:rPr>
+        <w:t xml:space="preserve">     </w:t>
+      </w:r>
+      <w:proofErr w:type="spellStart"/>
+      <w:r>
+        <w:rPr>
+          <w:rFonts w:ascii="Arial" w:hAnsi="Arial" w:cs="Arial"/>
+          <w:sz w:val="24"/>
+          <w:szCs w:val="24"/>
+          <w:lang w:val="es-ES"/>
+        </w:rPr>
+        <w:t>equipo_f</w:t>
+      </w:r>
+      <w:proofErr w:type="spellEnd"/>
+      <w:r>
+        <w:rPr>
+          <w:rFonts w:ascii="Arial" w:hAnsi="Arial" w:cs="Arial"/>
+          <w:sz w:val="24"/>
+          <w:szCs w:val="24"/>
+          <w:lang w:val="es-ES"/>
+        </w:rPr>
+        <w:t>: 0</w:t>
+      </w:r>
+      <w:r>
+        <w:rPr>
+          <w:rFonts w:ascii="Arial" w:hAnsi="Arial" w:cs="Arial"/>
+          <w:sz w:val="24"/>
+          <w:szCs w:val="24"/>
+          <w:lang w:val="es-ES"/>
+        </w:rPr>
+        <w:tab/>
+      </w:r>
+    </w:p>
+    <w:p>
+      <w:pPr>
+        <w:pStyle w:val="Prrafodelista"/>
+        <w:rPr>
+          <w:rFonts w:ascii="Arial" w:hAnsi="Arial" w:cs="Arial"/>
+          <w:sz w:val="24"/>
+          <w:szCs w:val="24"/>
+          <w:lang w:val="es-ES"/>
+        </w:rPr>
+      </w:pPr>
+      <w:r>
+        <w:rPr>
+          <w:rFonts w:ascii="Arial" w:hAnsi="Arial" w:cs="Arial"/>
+          <w:sz w:val="24"/>
+          <w:szCs w:val="24"/>
+          <w:lang w:val="es-ES"/>
+        </w:rPr>
+        <w:t xml:space="preserve">    },</w:t>
       </w:r>
     </w:p>
     <w:p>
@@ -6782,6 +6152,217 @@
           <w:szCs w:val="24"/>
           <w:lang w:val="es-ES"/>
         </w:rPr>
+        <w:t>Num_cancha</w:t>
+      </w:r>
+      <w:proofErr w:type="spellEnd"/>
+      <w:r>
+        <w:rPr>
+          <w:rFonts w:ascii="Arial" w:hAnsi="Arial" w:cs="Arial"/>
+          <w:sz w:val="24"/>
+          <w:szCs w:val="24"/>
+          <w:lang w:val="es-ES"/>
+        </w:rPr>
+        <w:t>: 2</w:t>
+      </w:r>
+    </w:p>
+    <w:p>
+      <w:pPr>
+        <w:pStyle w:val="Prrafodelista"/>
+        <w:rPr>
+          <w:rFonts w:ascii="Arial" w:hAnsi="Arial" w:cs="Arial"/>
+          <w:sz w:val="24"/>
+          <w:szCs w:val="24"/>
+          <w:lang w:val="es-ES"/>
+        </w:rPr>
+      </w:pPr>
+    </w:p>
+    <w:p>
+      <w:pPr>
+        <w:pStyle w:val="Prrafodelista"/>
+        <w:rPr>
+          <w:rFonts w:ascii="Arial" w:hAnsi="Arial" w:cs="Arial"/>
+          <w:sz w:val="24"/>
+          <w:szCs w:val="24"/>
+          <w:lang w:val="es-ES"/>
+        </w:rPr>
+      </w:pPr>
+      <w:r>
+        <w:rPr>
+          <w:rFonts w:ascii="Arial" w:hAnsi="Arial" w:cs="Arial"/>
+          <w:sz w:val="24"/>
+          <w:szCs w:val="24"/>
+          <w:lang w:val="es-ES"/>
+        </w:rPr>
+        <w:t>},</w:t>
+      </w:r>
+    </w:p>
+    <w:p>
+      <w:pPr>
+        <w:pStyle w:val="Prrafodelista"/>
+        <w:rPr>
+          <w:rFonts w:ascii="Arial" w:hAnsi="Arial" w:cs="Arial"/>
+          <w:sz w:val="24"/>
+          <w:szCs w:val="24"/>
+          <w:lang w:val="es-ES"/>
+        </w:rPr>
+      </w:pPr>
+      <w:r>
+        <w:rPr>
+          <w:rFonts w:ascii="Arial" w:hAnsi="Arial" w:cs="Arial"/>
+          <w:sz w:val="24"/>
+          <w:szCs w:val="24"/>
+          <w:lang w:val="es-ES"/>
+        </w:rPr>
+        <w:t>{</w:t>
+      </w:r>
+    </w:p>
+    <w:p>
+      <w:pPr>
+        <w:pStyle w:val="Prrafodelista"/>
+        <w:rPr>
+          <w:rFonts w:ascii="Arial" w:hAnsi="Arial" w:cs="Arial"/>
+          <w:sz w:val="24"/>
+          <w:szCs w:val="24"/>
+          <w:lang w:val="es-ES"/>
+        </w:rPr>
+      </w:pPr>
+      <w:r>
+        <w:rPr>
+          <w:rFonts w:ascii="Arial" w:hAnsi="Arial" w:cs="Arial"/>
+          <w:sz w:val="24"/>
+          <w:szCs w:val="24"/>
+          <w:lang w:val="es-ES"/>
+        </w:rPr>
+        <w:t xml:space="preserve">_id: 1,  </w:t>
+      </w:r>
+    </w:p>
+    <w:p>
+      <w:pPr>
+        <w:pStyle w:val="Prrafodelista"/>
+        <w:rPr>
+          <w:rFonts w:ascii="Arial" w:hAnsi="Arial" w:cs="Arial"/>
+          <w:sz w:val="24"/>
+          <w:szCs w:val="24"/>
+          <w:lang w:val="es-ES"/>
+        </w:rPr>
+      </w:pPr>
+      <w:r>
+        <w:rPr>
+          <w:rFonts w:ascii="Arial" w:hAnsi="Arial" w:cs="Arial"/>
+          <w:sz w:val="24"/>
+          <w:szCs w:val="24"/>
+          <w:lang w:val="es-ES"/>
+        </w:rPr>
+        <w:t xml:space="preserve">    Equipo_1: ’Equipo A’,</w:t>
+      </w:r>
+    </w:p>
+    <w:p>
+      <w:pPr>
+        <w:pStyle w:val="Prrafodelista"/>
+        <w:rPr>
+          <w:rFonts w:ascii="Arial" w:hAnsi="Arial" w:cs="Arial"/>
+          <w:sz w:val="24"/>
+          <w:szCs w:val="24"/>
+          <w:lang w:val="es-ES"/>
+        </w:rPr>
+      </w:pPr>
+      <w:r>
+        <w:rPr>
+          <w:rFonts w:ascii="Arial" w:hAnsi="Arial" w:cs="Arial"/>
+          <w:sz w:val="24"/>
+          <w:szCs w:val="24"/>
+          <w:lang w:val="es-ES"/>
+        </w:rPr>
+        <w:t xml:space="preserve">    Equipo_2: ‘Equipo C’,</w:t>
+      </w:r>
+    </w:p>
+    <w:p>
+      <w:pPr>
+        <w:pStyle w:val="Prrafodelista"/>
+        <w:rPr>
+          <w:rFonts w:ascii="Arial" w:hAnsi="Arial" w:cs="Arial"/>
+          <w:sz w:val="24"/>
+          <w:szCs w:val="24"/>
+          <w:lang w:val="es-ES"/>
+        </w:rPr>
+      </w:pPr>
+      <w:r>
+        <w:rPr>
+          <w:rFonts w:ascii="Arial" w:hAnsi="Arial" w:cs="Arial"/>
+          <w:sz w:val="24"/>
+          <w:szCs w:val="24"/>
+          <w:lang w:val="es-ES"/>
+        </w:rPr>
+        <w:t xml:space="preserve">    </w:t>
+      </w:r>
+      <w:proofErr w:type="spellStart"/>
+      <w:r>
+        <w:rPr>
+          <w:rFonts w:ascii="Arial" w:hAnsi="Arial" w:cs="Arial"/>
+          <w:sz w:val="24"/>
+          <w:szCs w:val="24"/>
+          <w:lang w:val="es-ES"/>
+        </w:rPr>
+        <w:t>Fecha_encuentro</w:t>
+      </w:r>
+      <w:proofErr w:type="spellEnd"/>
+      <w:r>
+        <w:rPr>
+          <w:rFonts w:ascii="Arial" w:hAnsi="Arial" w:cs="Arial"/>
+          <w:sz w:val="24"/>
+          <w:szCs w:val="24"/>
+          <w:lang w:val="es-ES"/>
+        </w:rPr>
+        <w:t>: ‘marzo 25 5:00pm’,</w:t>
+      </w:r>
+    </w:p>
+    <w:p>
+      <w:pPr>
+        <w:pStyle w:val="Prrafodelista"/>
+        <w:rPr>
+          <w:rFonts w:ascii="Arial" w:hAnsi="Arial" w:cs="Arial"/>
+          <w:sz w:val="24"/>
+          <w:szCs w:val="24"/>
+          <w:lang w:val="es-ES"/>
+        </w:rPr>
+      </w:pPr>
+      <w:r>
+        <w:rPr>
+          <w:rFonts w:ascii="Arial" w:hAnsi="Arial" w:cs="Arial"/>
+          <w:sz w:val="24"/>
+          <w:szCs w:val="24"/>
+          <w:lang w:val="es-ES"/>
+        </w:rPr>
+        <w:t xml:space="preserve">    arbitro: ’Antonio’,</w:t>
+      </w:r>
+    </w:p>
+    <w:p>
+      <w:pPr>
+        <w:pStyle w:val="Prrafodelista"/>
+        <w:rPr>
+          <w:rFonts w:ascii="Arial" w:hAnsi="Arial" w:cs="Arial"/>
+          <w:sz w:val="24"/>
+          <w:szCs w:val="24"/>
+          <w:lang w:val="es-ES"/>
+        </w:rPr>
+      </w:pPr>
+      <w:r>
+        <w:rPr>
+          <w:rFonts w:ascii="Arial" w:hAnsi="Arial" w:cs="Arial"/>
+          <w:sz w:val="24"/>
+          <w:szCs w:val="24"/>
+          <w:lang w:val="es-ES"/>
+        </w:rPr>
+        <w:t xml:space="preserve">    </w:t>
+      </w:r>
+      <w:proofErr w:type="spellStart"/>
+      <w:r>
+        <w:rPr>
+          <w:rFonts w:ascii="Arial" w:hAnsi="Arial" w:cs="Arial"/>
+          <w:sz w:val="24"/>
+          <w:szCs w:val="24"/>
+          <w:lang w:val="es-ES"/>
+        </w:rPr>
         <w:t>marcador_final</w:t>
       </w:r>
       <w:proofErr w:type="spellEnd"/>
@@ -6822,17 +6403,17 @@
           <w:szCs w:val="24"/>
           <w:lang w:val="es-ES"/>
         </w:rPr>
-        <w:t>equipo_e</w:t>
-      </w:r>
-      <w:proofErr w:type="spellEnd"/>
-      <w:r>
-        <w:rPr>
-          <w:rFonts w:ascii="Arial" w:hAnsi="Arial" w:cs="Arial"/>
-          <w:sz w:val="24"/>
-          <w:szCs w:val="24"/>
-          <w:lang w:val="es-ES"/>
-        </w:rPr>
-        <w:t>: 2,</w:t>
+        <w:t>equipo_a</w:t>
+      </w:r>
+      <w:proofErr w:type="spellEnd"/>
+      <w:r>
+        <w:rPr>
+          <w:rFonts w:ascii="Arial" w:hAnsi="Arial" w:cs="Arial"/>
+          <w:sz w:val="24"/>
+          <w:szCs w:val="24"/>
+          <w:lang w:val="es-ES"/>
+        </w:rPr>
+        <w:t>: 5,</w:t>
       </w:r>
     </w:p>
     <w:p>
@@ -6862,17 +6443,17 @@
           <w:szCs w:val="24"/>
           <w:lang w:val="es-ES"/>
         </w:rPr>
-        <w:t>equipo_f</w:t>
-      </w:r>
-      <w:proofErr w:type="spellEnd"/>
-      <w:r>
-        <w:rPr>
-          <w:rFonts w:ascii="Arial" w:hAnsi="Arial" w:cs="Arial"/>
-          <w:sz w:val="24"/>
-          <w:szCs w:val="24"/>
-          <w:lang w:val="es-ES"/>
-        </w:rPr>
-        <w:t>: 0</w:t>
+        <w:t>equipo_c</w:t>
+      </w:r>
+      <w:proofErr w:type="spellEnd"/>
+      <w:r>
+        <w:rPr>
+          <w:rFonts w:ascii="Arial" w:hAnsi="Arial" w:cs="Arial"/>
+          <w:sz w:val="24"/>
+          <w:szCs w:val="24"/>
+          <w:lang w:val="es-ES"/>
+        </w:rPr>
+        <w:t>: 2</w:t>
       </w:r>
       <w:r>
         <w:rPr>
@@ -7032,27 +6613,27 @@
           <w:szCs w:val="24"/>
           <w:lang w:val="es-ES"/>
         </w:rPr>
-        <w:t xml:space="preserve">    Equipo_1: ’Equipo A’,</w:t>
-      </w:r>
-    </w:p>
-    <w:p>
-      <w:pPr>
-        <w:pStyle w:val="Prrafodelista"/>
-        <w:rPr>
-          <w:rFonts w:ascii="Arial" w:hAnsi="Arial" w:cs="Arial"/>
-          <w:sz w:val="24"/>
-          <w:szCs w:val="24"/>
-          <w:lang w:val="es-ES"/>
-        </w:rPr>
-      </w:pPr>
-      <w:r>
-        <w:rPr>
-          <w:rFonts w:ascii="Arial" w:hAnsi="Arial" w:cs="Arial"/>
-          <w:sz w:val="24"/>
-          <w:szCs w:val="24"/>
-          <w:lang w:val="es-ES"/>
-        </w:rPr>
-        <w:t xml:space="preserve">    Equipo_2: ‘Equipo C’,</w:t>
+        <w:t xml:space="preserve">    Equipo_1: ’Equipo D’,</w:t>
+      </w:r>
+    </w:p>
+    <w:p>
+      <w:pPr>
+        <w:pStyle w:val="Prrafodelista"/>
+        <w:rPr>
+          <w:rFonts w:ascii="Arial" w:hAnsi="Arial" w:cs="Arial"/>
+          <w:sz w:val="24"/>
+          <w:szCs w:val="24"/>
+          <w:lang w:val="es-ES"/>
+        </w:rPr>
+      </w:pPr>
+      <w:r>
+        <w:rPr>
+          <w:rFonts w:ascii="Arial" w:hAnsi="Arial" w:cs="Arial"/>
+          <w:sz w:val="24"/>
+          <w:szCs w:val="24"/>
+          <w:lang w:val="es-ES"/>
+        </w:rPr>
+        <w:t xml:space="preserve">    Equipo_2: ‘Equipo F’,</w:t>
       </w:r>
     </w:p>
     <w:p>
@@ -7092,386 +6673,6 @@
           <w:szCs w:val="24"/>
           <w:lang w:val="es-ES"/>
         </w:rPr>
-        <w:t>: ‘marzo 25 5:00pm’,</w:t>
-      </w:r>
-    </w:p>
-    <w:p>
-      <w:pPr>
-        <w:pStyle w:val="Prrafodelista"/>
-        <w:rPr>
-          <w:rFonts w:ascii="Arial" w:hAnsi="Arial" w:cs="Arial"/>
-          <w:sz w:val="24"/>
-          <w:szCs w:val="24"/>
-          <w:lang w:val="es-ES"/>
-        </w:rPr>
-      </w:pPr>
-      <w:r>
-        <w:rPr>
-          <w:rFonts w:ascii="Arial" w:hAnsi="Arial" w:cs="Arial"/>
-          <w:sz w:val="24"/>
-          <w:szCs w:val="24"/>
-          <w:lang w:val="es-ES"/>
-        </w:rPr>
-        <w:t xml:space="preserve">    </w:t>
-      </w:r>
-      <w:proofErr w:type="gramStart"/>
-      <w:r>
-        <w:rPr>
-          <w:rFonts w:ascii="Arial" w:hAnsi="Arial" w:cs="Arial"/>
-          <w:sz w:val="24"/>
-          <w:szCs w:val="24"/>
-          <w:lang w:val="es-ES"/>
-        </w:rPr>
-        <w:t>arbitro</w:t>
-      </w:r>
-      <w:proofErr w:type="gramEnd"/>
-      <w:r>
-        <w:rPr>
-          <w:rFonts w:ascii="Arial" w:hAnsi="Arial" w:cs="Arial"/>
-          <w:sz w:val="24"/>
-          <w:szCs w:val="24"/>
-          <w:lang w:val="es-ES"/>
-        </w:rPr>
-        <w:t>: ’Antonio’,</w:t>
-      </w:r>
-    </w:p>
-    <w:p>
-      <w:pPr>
-        <w:pStyle w:val="Prrafodelista"/>
-        <w:rPr>
-          <w:rFonts w:ascii="Arial" w:hAnsi="Arial" w:cs="Arial"/>
-          <w:sz w:val="24"/>
-          <w:szCs w:val="24"/>
-          <w:lang w:val="es-ES"/>
-        </w:rPr>
-      </w:pPr>
-      <w:r>
-        <w:rPr>
-          <w:rFonts w:ascii="Arial" w:hAnsi="Arial" w:cs="Arial"/>
-          <w:sz w:val="24"/>
-          <w:szCs w:val="24"/>
-          <w:lang w:val="es-ES"/>
-        </w:rPr>
-        <w:t xml:space="preserve">    </w:t>
-      </w:r>
-      <w:proofErr w:type="spellStart"/>
-      <w:r>
-        <w:rPr>
-          <w:rFonts w:ascii="Arial" w:hAnsi="Arial" w:cs="Arial"/>
-          <w:sz w:val="24"/>
-          <w:szCs w:val="24"/>
-          <w:lang w:val="es-ES"/>
-        </w:rPr>
-        <w:t>marcador_final</w:t>
-      </w:r>
-      <w:proofErr w:type="spellEnd"/>
-      <w:r>
-        <w:rPr>
-          <w:rFonts w:ascii="Arial" w:hAnsi="Arial" w:cs="Arial"/>
-          <w:sz w:val="24"/>
-          <w:szCs w:val="24"/>
-          <w:lang w:val="es-ES"/>
-        </w:rPr>
-        <w:t>: {</w:t>
-      </w:r>
-    </w:p>
-    <w:p>
-      <w:pPr>
-        <w:pStyle w:val="Prrafodelista"/>
-        <w:rPr>
-          <w:rFonts w:ascii="Arial" w:hAnsi="Arial" w:cs="Arial"/>
-          <w:sz w:val="24"/>
-          <w:szCs w:val="24"/>
-          <w:lang w:val="es-ES"/>
-        </w:rPr>
-      </w:pPr>
-      <w:r>
-        <w:rPr>
-          <w:rFonts w:ascii="Arial" w:hAnsi="Arial" w:cs="Arial"/>
-          <w:sz w:val="24"/>
-          <w:szCs w:val="24"/>
-          <w:lang w:val="es-ES"/>
-        </w:rPr>
-        <w:t xml:space="preserve">     </w:t>
-      </w:r>
-      <w:proofErr w:type="spellStart"/>
-      <w:r>
-        <w:rPr>
-          <w:rFonts w:ascii="Arial" w:hAnsi="Arial" w:cs="Arial"/>
-          <w:sz w:val="24"/>
-          <w:szCs w:val="24"/>
-          <w:lang w:val="es-ES"/>
-        </w:rPr>
-        <w:t>equipo_a</w:t>
-      </w:r>
-      <w:proofErr w:type="spellEnd"/>
-      <w:r>
-        <w:rPr>
-          <w:rFonts w:ascii="Arial" w:hAnsi="Arial" w:cs="Arial"/>
-          <w:sz w:val="24"/>
-          <w:szCs w:val="24"/>
-          <w:lang w:val="es-ES"/>
-        </w:rPr>
-        <w:t>: 5,</w:t>
-      </w:r>
-    </w:p>
-    <w:p>
-      <w:pPr>
-        <w:pStyle w:val="Prrafodelista"/>
-        <w:rPr>
-          <w:rFonts w:ascii="Arial" w:hAnsi="Arial" w:cs="Arial"/>
-          <w:sz w:val="24"/>
-          <w:szCs w:val="24"/>
-          <w:lang w:val="es-ES"/>
-        </w:rPr>
-      </w:pPr>
-      <w:r>
-        <w:rPr>
-          <w:rFonts w:ascii="Arial" w:hAnsi="Arial" w:cs="Arial"/>
-          <w:sz w:val="24"/>
-          <w:szCs w:val="24"/>
-          <w:lang w:val="es-ES"/>
-        </w:rPr>
-        <w:t xml:space="preserve">     </w:t>
-      </w:r>
-      <w:proofErr w:type="spellStart"/>
-      <w:r>
-        <w:rPr>
-          <w:rFonts w:ascii="Arial" w:hAnsi="Arial" w:cs="Arial"/>
-          <w:sz w:val="24"/>
-          <w:szCs w:val="24"/>
-          <w:lang w:val="es-ES"/>
-        </w:rPr>
-        <w:t>equipo_c</w:t>
-      </w:r>
-      <w:proofErr w:type="spellEnd"/>
-      <w:r>
-        <w:rPr>
-          <w:rFonts w:ascii="Arial" w:hAnsi="Arial" w:cs="Arial"/>
-          <w:sz w:val="24"/>
-          <w:szCs w:val="24"/>
-          <w:lang w:val="es-ES"/>
-        </w:rPr>
-        <w:t>: 2</w:t>
-      </w:r>
-      <w:r>
-        <w:rPr>
-          <w:rFonts w:ascii="Arial" w:hAnsi="Arial" w:cs="Arial"/>
-          <w:sz w:val="24"/>
-          <w:szCs w:val="24"/>
-          <w:lang w:val="es-ES"/>
-        </w:rPr>
-        <w:tab/>
-      </w:r>
-    </w:p>
-    <w:p>
-      <w:pPr>
-        <w:pStyle w:val="Prrafodelista"/>
-        <w:rPr>
-          <w:rFonts w:ascii="Arial" w:hAnsi="Arial" w:cs="Arial"/>
-          <w:sz w:val="24"/>
-          <w:szCs w:val="24"/>
-          <w:lang w:val="es-ES"/>
-        </w:rPr>
-      </w:pPr>
-      <w:r>
-        <w:rPr>
-          <w:rFonts w:ascii="Arial" w:hAnsi="Arial" w:cs="Arial"/>
-          <w:sz w:val="24"/>
-          <w:szCs w:val="24"/>
-          <w:lang w:val="es-ES"/>
-        </w:rPr>
-        <w:t xml:space="preserve">    },</w:t>
-      </w:r>
-    </w:p>
-    <w:p>
-      <w:pPr>
-        <w:pStyle w:val="Prrafodelista"/>
-        <w:rPr>
-          <w:rFonts w:ascii="Arial" w:hAnsi="Arial" w:cs="Arial"/>
-          <w:sz w:val="24"/>
-          <w:szCs w:val="24"/>
-          <w:lang w:val="es-ES"/>
-        </w:rPr>
-      </w:pPr>
-      <w:r>
-        <w:rPr>
-          <w:rFonts w:ascii="Arial" w:hAnsi="Arial" w:cs="Arial"/>
-          <w:sz w:val="24"/>
-          <w:szCs w:val="24"/>
-          <w:lang w:val="es-ES"/>
-        </w:rPr>
-        <w:t xml:space="preserve">    </w:t>
-      </w:r>
-      <w:proofErr w:type="spellStart"/>
-      <w:r>
-        <w:rPr>
-          <w:rFonts w:ascii="Arial" w:hAnsi="Arial" w:cs="Arial"/>
-          <w:sz w:val="24"/>
-          <w:szCs w:val="24"/>
-          <w:lang w:val="es-ES"/>
-        </w:rPr>
-        <w:t>Num_cancha</w:t>
-      </w:r>
-      <w:proofErr w:type="spellEnd"/>
-      <w:r>
-        <w:rPr>
-          <w:rFonts w:ascii="Arial" w:hAnsi="Arial" w:cs="Arial"/>
-          <w:sz w:val="24"/>
-          <w:szCs w:val="24"/>
-          <w:lang w:val="es-ES"/>
-        </w:rPr>
-        <w:t>: 2</w:t>
-      </w:r>
-    </w:p>
-    <w:p>
-      <w:pPr>
-        <w:pStyle w:val="Prrafodelista"/>
-        <w:rPr>
-          <w:rFonts w:ascii="Arial" w:hAnsi="Arial" w:cs="Arial"/>
-          <w:sz w:val="24"/>
-          <w:szCs w:val="24"/>
-          <w:lang w:val="es-ES"/>
-        </w:rPr>
-      </w:pPr>
-    </w:p>
-    <w:p>
-      <w:pPr>
-        <w:pStyle w:val="Prrafodelista"/>
-        <w:rPr>
-          <w:rFonts w:ascii="Arial" w:hAnsi="Arial" w:cs="Arial"/>
-          <w:sz w:val="24"/>
-          <w:szCs w:val="24"/>
-          <w:lang w:val="es-ES"/>
-        </w:rPr>
-      </w:pPr>
-      <w:r>
-        <w:rPr>
-          <w:rFonts w:ascii="Arial" w:hAnsi="Arial" w:cs="Arial"/>
-          <w:sz w:val="24"/>
-          <w:szCs w:val="24"/>
-          <w:lang w:val="es-ES"/>
-        </w:rPr>
-        <w:t>},</w:t>
-      </w:r>
-    </w:p>
-    <w:p>
-      <w:pPr>
-        <w:pStyle w:val="Prrafodelista"/>
-        <w:rPr>
-          <w:rFonts w:ascii="Arial" w:hAnsi="Arial" w:cs="Arial"/>
-          <w:sz w:val="24"/>
-          <w:szCs w:val="24"/>
-          <w:lang w:val="es-ES"/>
-        </w:rPr>
-      </w:pPr>
-      <w:r>
-        <w:rPr>
-          <w:rFonts w:ascii="Arial" w:hAnsi="Arial" w:cs="Arial"/>
-          <w:sz w:val="24"/>
-          <w:szCs w:val="24"/>
-          <w:lang w:val="es-ES"/>
-        </w:rPr>
-        <w:t>{</w:t>
-      </w:r>
-    </w:p>
-    <w:p>
-      <w:pPr>
-        <w:pStyle w:val="Prrafodelista"/>
-        <w:rPr>
-          <w:rFonts w:ascii="Arial" w:hAnsi="Arial" w:cs="Arial"/>
-          <w:sz w:val="24"/>
-          <w:szCs w:val="24"/>
-          <w:lang w:val="es-ES"/>
-        </w:rPr>
-      </w:pPr>
-      <w:r>
-        <w:rPr>
-          <w:rFonts w:ascii="Arial" w:hAnsi="Arial" w:cs="Arial"/>
-          <w:sz w:val="24"/>
-          <w:szCs w:val="24"/>
-          <w:lang w:val="es-ES"/>
-        </w:rPr>
-        <w:t xml:space="preserve">_id: 1,  </w:t>
-      </w:r>
-    </w:p>
-    <w:p>
-      <w:pPr>
-        <w:pStyle w:val="Prrafodelista"/>
-        <w:rPr>
-          <w:rFonts w:ascii="Arial" w:hAnsi="Arial" w:cs="Arial"/>
-          <w:sz w:val="24"/>
-          <w:szCs w:val="24"/>
-          <w:lang w:val="es-ES"/>
-        </w:rPr>
-      </w:pPr>
-      <w:r>
-        <w:rPr>
-          <w:rFonts w:ascii="Arial" w:hAnsi="Arial" w:cs="Arial"/>
-          <w:sz w:val="24"/>
-          <w:szCs w:val="24"/>
-          <w:lang w:val="es-ES"/>
-        </w:rPr>
-        <w:t xml:space="preserve">    Equipo_1: ’Equipo D’,</w:t>
-      </w:r>
-    </w:p>
-    <w:p>
-      <w:pPr>
-        <w:pStyle w:val="Prrafodelista"/>
-        <w:rPr>
-          <w:rFonts w:ascii="Arial" w:hAnsi="Arial" w:cs="Arial"/>
-          <w:sz w:val="24"/>
-          <w:szCs w:val="24"/>
-          <w:lang w:val="es-ES"/>
-        </w:rPr>
-      </w:pPr>
-      <w:r>
-        <w:rPr>
-          <w:rFonts w:ascii="Arial" w:hAnsi="Arial" w:cs="Arial"/>
-          <w:sz w:val="24"/>
-          <w:szCs w:val="24"/>
-          <w:lang w:val="es-ES"/>
-        </w:rPr>
-        <w:t xml:space="preserve">    Equipo_2: ‘Equipo F’,</w:t>
-      </w:r>
-    </w:p>
-    <w:p>
-      <w:pPr>
-        <w:pStyle w:val="Prrafodelista"/>
-        <w:rPr>
-          <w:rFonts w:ascii="Arial" w:hAnsi="Arial" w:cs="Arial"/>
-          <w:sz w:val="24"/>
-          <w:szCs w:val="24"/>
-          <w:lang w:val="es-ES"/>
-        </w:rPr>
-      </w:pPr>
-      <w:r>
-        <w:rPr>
-          <w:rFonts w:ascii="Arial" w:hAnsi="Arial" w:cs="Arial"/>
-          <w:sz w:val="24"/>
-          <w:szCs w:val="24"/>
-          <w:lang w:val="es-ES"/>
-        </w:rPr>
-        <w:t xml:space="preserve">    </w:t>
-      </w:r>
-      <w:proofErr w:type="spellStart"/>
-      <w:r>
-        <w:rPr>
-          <w:rFonts w:ascii="Arial" w:hAnsi="Arial" w:cs="Arial"/>
-          <w:sz w:val="24"/>
-          <w:szCs w:val="24"/>
-          <w:lang w:val="es-ES"/>
-        </w:rPr>
-        <w:t>Fecha_encuentro</w:t>
-      </w:r>
-      <w:proofErr w:type="spellEnd"/>
-      <w:r>
-        <w:rPr>
-          <w:rFonts w:ascii="Arial" w:hAnsi="Arial" w:cs="Arial"/>
-          <w:sz w:val="24"/>
-          <w:szCs w:val="24"/>
-          <w:lang w:val="es-ES"/>
-        </w:rPr>
         <w:t>: ‘marzo 26 5:00pm’’,</w:t>
       </w:r>
     </w:p>
@@ -7492,27 +6693,7 @@
           <w:szCs w:val="24"/>
           <w:lang w:val="es-ES"/>
         </w:rPr>
-        <w:t xml:space="preserve">    </w:t>
-      </w:r>
-      <w:proofErr w:type="gramStart"/>
-      <w:r>
-        <w:rPr>
-          <w:rFonts w:ascii="Arial" w:hAnsi="Arial" w:cs="Arial"/>
-          <w:sz w:val="24"/>
-          <w:szCs w:val="24"/>
-          <w:lang w:val="es-ES"/>
-        </w:rPr>
-        <w:t>arbitro</w:t>
-      </w:r>
-      <w:proofErr w:type="gramEnd"/>
-      <w:r>
-        <w:rPr>
-          <w:rFonts w:ascii="Arial" w:hAnsi="Arial" w:cs="Arial"/>
-          <w:sz w:val="24"/>
-          <w:szCs w:val="24"/>
-          <w:lang w:val="es-ES"/>
-        </w:rPr>
-        <w:t>: ’</w:t>
+        <w:t xml:space="preserve">    arbitro: ’</w:t>
       </w:r>
       <w:proofErr w:type="spellStart"/>
       <w:r>
@@ -7878,27 +7059,7 @@
           <w:lang w:val="es-ES"/>
         </w:rPr>
         <w:tab/>
-        <w:t>_</w:t>
-      </w:r>
-      <w:proofErr w:type="gramStart"/>
-      <w:r>
-        <w:rPr>
-          <w:rFonts w:ascii="Arial" w:hAnsi="Arial" w:cs="Arial"/>
-          <w:sz w:val="24"/>
-          <w:szCs w:val="24"/>
-          <w:lang w:val="es-ES"/>
-        </w:rPr>
-        <w:t>id :</w:t>
-      </w:r>
-      <w:proofErr w:type="gramEnd"/>
-      <w:r>
-        <w:rPr>
-          <w:rFonts w:ascii="Arial" w:hAnsi="Arial" w:cs="Arial"/>
-          <w:sz w:val="24"/>
-          <w:szCs w:val="24"/>
-          <w:lang w:val="es-ES"/>
-        </w:rPr>
-        <w:t xml:space="preserve"> 1</w:t>
+        <w:t>_id : 1</w:t>
       </w:r>
     </w:p>
     <w:p>
@@ -7931,7 +7092,6 @@
           <w:lang w:val="es-ES"/>
         </w:rPr>
       </w:pPr>
-      <w:proofErr w:type="gramStart"/>
       <w:r>
         <w:rPr>
           <w:rFonts w:ascii="Arial" w:hAnsi="Arial" w:cs="Arial"/>
@@ -7940,17 +7100,7 @@
           <w:lang w:val="es-ES"/>
         </w:rPr>
         <w:lastRenderedPageBreak/>
-        <w:t>{ $</w:t>
-      </w:r>
-      <w:proofErr w:type="gramEnd"/>
-      <w:r>
-        <w:rPr>
-          <w:rFonts w:ascii="Arial" w:hAnsi="Arial" w:cs="Arial"/>
-          <w:sz w:val="24"/>
-          <w:szCs w:val="24"/>
-          <w:lang w:val="es-ES"/>
-        </w:rPr>
-        <w:t xml:space="preserve">set: { </w:t>
+        <w:t xml:space="preserve">{ $set: { </w:t>
       </w:r>
     </w:p>
     <w:p>
@@ -8116,8 +7266,1097 @@
         </w:rPr>
         <w:t>});</w:t>
       </w:r>
-      <w:bookmarkStart w:id="0" w:name="_GoBack"/>
-      <w:bookmarkEnd w:id="0"/>
+    </w:p>
+    <w:p>
+      <w:pPr>
+        <w:rPr>
+          <w:rFonts w:ascii="Arial" w:hAnsi="Arial" w:cs="Arial"/>
+          <w:sz w:val="24"/>
+          <w:szCs w:val="24"/>
+          <w:lang w:val="es-ES"/>
+        </w:rPr>
+      </w:pPr>
+      <w:r>
+        <w:rPr>
+          <w:rFonts w:ascii="Arial" w:hAnsi="Arial" w:cs="Arial"/>
+          <w:sz w:val="24"/>
+          <w:szCs w:val="24"/>
+          <w:lang w:val="es-ES"/>
+        </w:rPr>
+        <w:t xml:space="preserve">colección </w:t>
+      </w:r>
+      <w:r>
+        <w:rPr>
+          <w:rFonts w:ascii="Arial" w:hAnsi="Arial" w:cs="Arial"/>
+          <w:sz w:val="24"/>
+          <w:szCs w:val="24"/>
+          <w:lang w:val="es-ES"/>
+        </w:rPr>
+        <w:t xml:space="preserve"> Equipos:</w:t>
+      </w:r>
+    </w:p>
+    <w:p>
+      <w:pPr>
+        <w:rPr>
+          <w:rFonts w:ascii="Arial" w:hAnsi="Arial" w:cs="Arial"/>
+          <w:sz w:val="24"/>
+          <w:szCs w:val="24"/>
+          <w:lang w:val="es-ES"/>
+        </w:rPr>
+      </w:pPr>
+      <w:r>
+        <w:rPr>
+          <w:rFonts w:ascii="Arial" w:hAnsi="Arial" w:cs="Arial"/>
+          <w:sz w:val="24"/>
+          <w:szCs w:val="24"/>
+          <w:lang w:val="es-ES"/>
+        </w:rPr>
+        <w:t>//</w:t>
+      </w:r>
+      <w:proofErr w:type="spellStart"/>
+      <w:r>
+        <w:rPr>
+          <w:rFonts w:ascii="Arial" w:hAnsi="Arial" w:cs="Arial"/>
+          <w:sz w:val="24"/>
+          <w:szCs w:val="24"/>
+          <w:lang w:val="es-ES"/>
+        </w:rPr>
+        <w:t>insert</w:t>
+      </w:r>
+      <w:proofErr w:type="spellEnd"/>
+      <w:r>
+        <w:rPr>
+          <w:rFonts w:ascii="Arial" w:hAnsi="Arial" w:cs="Arial"/>
+          <w:sz w:val="24"/>
+          <w:szCs w:val="24"/>
+          <w:lang w:val="es-ES"/>
+        </w:rPr>
+        <w:t xml:space="preserve"> este comando </w:t>
+      </w:r>
+      <w:r>
+        <w:rPr>
+          <w:rFonts w:ascii="Arial" w:hAnsi="Arial" w:cs="Arial"/>
+          <w:sz w:val="24"/>
+          <w:szCs w:val="24"/>
+          <w:lang w:val="es-ES"/>
+        </w:rPr>
+        <w:t xml:space="preserve">hace dos funciones cuando no existe la </w:t>
+      </w:r>
+      <w:r>
+        <w:rPr>
+          <w:rFonts w:ascii="Arial" w:hAnsi="Arial" w:cs="Arial"/>
+          <w:sz w:val="24"/>
+          <w:szCs w:val="24"/>
+          <w:lang w:val="es-ES"/>
+        </w:rPr>
+        <w:t xml:space="preserve">colección  </w:t>
+      </w:r>
+      <w:r>
+        <w:rPr>
+          <w:rFonts w:ascii="Arial" w:hAnsi="Arial" w:cs="Arial"/>
+          <w:sz w:val="24"/>
+          <w:szCs w:val="24"/>
+          <w:lang w:val="es-ES"/>
+        </w:rPr>
+        <w:t>, genera l</w:t>
+      </w:r>
+      <w:r>
+        <w:rPr>
+          <w:rFonts w:ascii="Arial" w:hAnsi="Arial" w:cs="Arial"/>
+          <w:sz w:val="24"/>
+          <w:szCs w:val="24"/>
+          <w:lang w:val="es-ES"/>
+        </w:rPr>
+        <w:t xml:space="preserve">a </w:t>
+      </w:r>
+      <w:r>
+        <w:rPr>
+          <w:rFonts w:ascii="Arial" w:hAnsi="Arial" w:cs="Arial"/>
+          <w:sz w:val="24"/>
+          <w:szCs w:val="24"/>
+          <w:lang w:val="es-ES"/>
+        </w:rPr>
+        <w:t xml:space="preserve">colección  </w:t>
+      </w:r>
+      <w:r>
+        <w:rPr>
+          <w:rFonts w:ascii="Arial" w:hAnsi="Arial" w:cs="Arial"/>
+          <w:sz w:val="24"/>
+          <w:szCs w:val="24"/>
+          <w:lang w:val="es-ES"/>
+        </w:rPr>
+        <w:t xml:space="preserve">y </w:t>
+      </w:r>
+      <w:r>
+        <w:rPr>
+          <w:rFonts w:ascii="Arial" w:hAnsi="Arial" w:cs="Arial"/>
+          <w:sz w:val="24"/>
+          <w:szCs w:val="24"/>
+          <w:lang w:val="es-ES"/>
+        </w:rPr>
+        <w:t>el documento</w:t>
+      </w:r>
+    </w:p>
+    <w:p>
+      <w:pPr>
+        <w:rPr>
+          <w:rFonts w:ascii="Arial" w:hAnsi="Arial" w:cs="Arial"/>
+          <w:sz w:val="24"/>
+          <w:szCs w:val="24"/>
+          <w:lang w:val="es-ES"/>
+        </w:rPr>
+      </w:pPr>
+      <w:proofErr w:type="spellStart"/>
+      <w:r>
+        <w:rPr>
+          <w:rFonts w:ascii="Arial" w:hAnsi="Arial" w:cs="Arial"/>
+          <w:sz w:val="24"/>
+          <w:szCs w:val="24"/>
+          <w:lang w:val="es-ES"/>
+        </w:rPr>
+        <w:t>db.equipo.insert</w:t>
+      </w:r>
+      <w:proofErr w:type="spellEnd"/>
+      <w:r>
+        <w:rPr>
+          <w:rFonts w:ascii="Arial" w:hAnsi="Arial" w:cs="Arial"/>
+          <w:sz w:val="24"/>
+          <w:szCs w:val="24"/>
+          <w:lang w:val="es-ES"/>
+        </w:rPr>
+        <w:t>({</w:t>
+      </w:r>
+    </w:p>
+    <w:p>
+      <w:pPr>
+        <w:rPr>
+          <w:rFonts w:ascii="Arial" w:hAnsi="Arial" w:cs="Arial"/>
+          <w:sz w:val="24"/>
+          <w:szCs w:val="24"/>
+          <w:lang w:val="es-ES"/>
+        </w:rPr>
+      </w:pPr>
+      <w:r>
+        <w:rPr>
+          <w:rFonts w:ascii="Arial" w:hAnsi="Arial" w:cs="Arial"/>
+          <w:sz w:val="24"/>
+          <w:szCs w:val="24"/>
+          <w:lang w:val="es-ES"/>
+        </w:rPr>
+        <w:t xml:space="preserve">    "</w:t>
+      </w:r>
+      <w:proofErr w:type="spellStart"/>
+      <w:r>
+        <w:rPr>
+          <w:rFonts w:ascii="Arial" w:hAnsi="Arial" w:cs="Arial"/>
+          <w:sz w:val="24"/>
+          <w:szCs w:val="24"/>
+          <w:lang w:val="es-ES"/>
+        </w:rPr>
+        <w:t>nombre":"los</w:t>
+      </w:r>
+      <w:proofErr w:type="spellEnd"/>
+      <w:r>
+        <w:rPr>
+          <w:rFonts w:ascii="Arial" w:hAnsi="Arial" w:cs="Arial"/>
+          <w:sz w:val="24"/>
+          <w:szCs w:val="24"/>
+          <w:lang w:val="es-ES"/>
+        </w:rPr>
+        <w:t xml:space="preserve"> vaqueros",</w:t>
+      </w:r>
+    </w:p>
+    <w:p>
+      <w:pPr>
+        <w:rPr>
+          <w:rFonts w:ascii="Arial" w:hAnsi="Arial" w:cs="Arial"/>
+          <w:sz w:val="24"/>
+          <w:szCs w:val="24"/>
+          <w:lang w:val="es-ES"/>
+        </w:rPr>
+      </w:pPr>
+      <w:r>
+        <w:rPr>
+          <w:rFonts w:ascii="Arial" w:hAnsi="Arial" w:cs="Arial"/>
+          <w:sz w:val="24"/>
+          <w:szCs w:val="24"/>
+          <w:lang w:val="es-ES"/>
+        </w:rPr>
+        <w:t xml:space="preserve">    "</w:t>
+      </w:r>
+      <w:proofErr w:type="spellStart"/>
+      <w:r>
+        <w:rPr>
+          <w:rFonts w:ascii="Arial" w:hAnsi="Arial" w:cs="Arial"/>
+          <w:sz w:val="24"/>
+          <w:szCs w:val="24"/>
+          <w:lang w:val="es-ES"/>
+        </w:rPr>
+        <w:t>lider_equipo":"Carlos</w:t>
+      </w:r>
+      <w:proofErr w:type="spellEnd"/>
+      <w:r>
+        <w:rPr>
+          <w:rFonts w:ascii="Arial" w:hAnsi="Arial" w:cs="Arial"/>
+          <w:sz w:val="24"/>
+          <w:szCs w:val="24"/>
+          <w:lang w:val="es-ES"/>
+        </w:rPr>
+        <w:t xml:space="preserve"> vaquero",</w:t>
+      </w:r>
+    </w:p>
+    <w:p>
+      <w:pPr>
+        <w:rPr>
+          <w:rFonts w:ascii="Arial" w:hAnsi="Arial" w:cs="Arial"/>
+          <w:sz w:val="24"/>
+          <w:szCs w:val="24"/>
+          <w:lang w:val="es-ES"/>
+        </w:rPr>
+      </w:pPr>
+      <w:r>
+        <w:rPr>
+          <w:rFonts w:ascii="Arial" w:hAnsi="Arial" w:cs="Arial"/>
+          <w:sz w:val="24"/>
+          <w:szCs w:val="24"/>
+          <w:lang w:val="es-ES"/>
+        </w:rPr>
+        <w:t xml:space="preserve">    "</w:t>
+      </w:r>
+      <w:proofErr w:type="spellStart"/>
+      <w:r>
+        <w:rPr>
+          <w:rFonts w:ascii="Arial" w:hAnsi="Arial" w:cs="Arial"/>
+          <w:sz w:val="24"/>
+          <w:szCs w:val="24"/>
+          <w:lang w:val="es-ES"/>
+        </w:rPr>
+        <w:t>Estado":true</w:t>
+      </w:r>
+      <w:proofErr w:type="spellEnd"/>
+      <w:r>
+        <w:rPr>
+          <w:rFonts w:ascii="Arial" w:hAnsi="Arial" w:cs="Arial"/>
+          <w:sz w:val="24"/>
+          <w:szCs w:val="24"/>
+          <w:lang w:val="es-ES"/>
+        </w:rPr>
+        <w:t>,</w:t>
+      </w:r>
+    </w:p>
+    <w:p>
+      <w:pPr>
+        <w:rPr>
+          <w:rFonts w:ascii="Arial" w:hAnsi="Arial" w:cs="Arial"/>
+          <w:sz w:val="24"/>
+          <w:szCs w:val="24"/>
+          <w:lang w:val="es-ES"/>
+        </w:rPr>
+      </w:pPr>
+      <w:r>
+        <w:rPr>
+          <w:rFonts w:ascii="Arial" w:hAnsi="Arial" w:cs="Arial"/>
+          <w:sz w:val="24"/>
+          <w:szCs w:val="24"/>
+          <w:lang w:val="es-ES"/>
+        </w:rPr>
+        <w:t xml:space="preserve">    "jugadores":['12313111aaa','78979wrrrr']</w:t>
+      </w:r>
+    </w:p>
+    <w:p>
+      <w:pPr>
+        <w:rPr>
+          <w:rFonts w:ascii="Arial" w:hAnsi="Arial" w:cs="Arial"/>
+          <w:sz w:val="24"/>
+          <w:szCs w:val="24"/>
+          <w:lang w:val="es-ES"/>
+        </w:rPr>
+      </w:pPr>
+      <w:r>
+        <w:rPr>
+          <w:rFonts w:ascii="Arial" w:hAnsi="Arial" w:cs="Arial"/>
+          <w:sz w:val="24"/>
+          <w:szCs w:val="24"/>
+          <w:lang w:val="es-ES"/>
+        </w:rPr>
+        <w:t>})</w:t>
+      </w:r>
+    </w:p>
+    <w:p>
+      <w:pPr>
+        <w:rPr>
+          <w:rFonts w:ascii="Arial" w:hAnsi="Arial" w:cs="Arial"/>
+          <w:sz w:val="24"/>
+          <w:szCs w:val="24"/>
+          <w:lang w:val="es-ES"/>
+        </w:rPr>
+      </w:pPr>
+      <w:proofErr w:type="spellStart"/>
+      <w:r>
+        <w:rPr>
+          <w:rFonts w:ascii="Arial" w:hAnsi="Arial" w:cs="Arial"/>
+          <w:sz w:val="24"/>
+          <w:szCs w:val="24"/>
+          <w:lang w:val="es-ES"/>
+        </w:rPr>
+        <w:t>db.equipo.insert</w:t>
+      </w:r>
+      <w:proofErr w:type="spellEnd"/>
+      <w:r>
+        <w:rPr>
+          <w:rFonts w:ascii="Arial" w:hAnsi="Arial" w:cs="Arial"/>
+          <w:sz w:val="24"/>
+          <w:szCs w:val="24"/>
+          <w:lang w:val="es-ES"/>
+        </w:rPr>
+        <w:t>({</w:t>
+      </w:r>
+    </w:p>
+    <w:p>
+      <w:pPr>
+        <w:rPr>
+          <w:rFonts w:ascii="Arial" w:hAnsi="Arial" w:cs="Arial"/>
+          <w:sz w:val="24"/>
+          <w:szCs w:val="24"/>
+          <w:lang w:val="es-ES"/>
+        </w:rPr>
+      </w:pPr>
+      <w:r>
+        <w:rPr>
+          <w:rFonts w:ascii="Arial" w:hAnsi="Arial" w:cs="Arial"/>
+          <w:sz w:val="24"/>
+          <w:szCs w:val="24"/>
+          <w:lang w:val="es-ES"/>
+        </w:rPr>
+        <w:t xml:space="preserve">    "</w:t>
+      </w:r>
+      <w:proofErr w:type="spellStart"/>
+      <w:r>
+        <w:rPr>
+          <w:rFonts w:ascii="Arial" w:hAnsi="Arial" w:cs="Arial"/>
+          <w:sz w:val="24"/>
+          <w:szCs w:val="24"/>
+          <w:lang w:val="es-ES"/>
+        </w:rPr>
+        <w:t>nombre":"los</w:t>
+      </w:r>
+      <w:proofErr w:type="spellEnd"/>
+      <w:r>
+        <w:rPr>
+          <w:rFonts w:ascii="Arial" w:hAnsi="Arial" w:cs="Arial"/>
+          <w:sz w:val="24"/>
+          <w:szCs w:val="24"/>
+          <w:lang w:val="es-ES"/>
+        </w:rPr>
+        <w:t xml:space="preserve"> criollos",</w:t>
+      </w:r>
+    </w:p>
+    <w:p>
+      <w:pPr>
+        <w:rPr>
+          <w:rFonts w:ascii="Arial" w:hAnsi="Arial" w:cs="Arial"/>
+          <w:sz w:val="24"/>
+          <w:szCs w:val="24"/>
+          <w:lang w:val="es-ES"/>
+        </w:rPr>
+      </w:pPr>
+      <w:r>
+        <w:rPr>
+          <w:rFonts w:ascii="Arial" w:hAnsi="Arial" w:cs="Arial"/>
+          <w:sz w:val="24"/>
+          <w:szCs w:val="24"/>
+          <w:lang w:val="es-ES"/>
+        </w:rPr>
+        <w:t xml:space="preserve">    "</w:t>
+      </w:r>
+      <w:proofErr w:type="spellStart"/>
+      <w:r>
+        <w:rPr>
+          <w:rFonts w:ascii="Arial" w:hAnsi="Arial" w:cs="Arial"/>
+          <w:sz w:val="24"/>
+          <w:szCs w:val="24"/>
+          <w:lang w:val="es-ES"/>
+        </w:rPr>
+        <w:t>lider_equipo":"Ramon</w:t>
+      </w:r>
+      <w:proofErr w:type="spellEnd"/>
+      <w:r>
+        <w:rPr>
+          <w:rFonts w:ascii="Arial" w:hAnsi="Arial" w:cs="Arial"/>
+          <w:sz w:val="24"/>
+          <w:szCs w:val="24"/>
+          <w:lang w:val="es-ES"/>
+        </w:rPr>
+        <w:t xml:space="preserve"> castellano",</w:t>
+      </w:r>
+    </w:p>
+    <w:p>
+      <w:pPr>
+        <w:rPr>
+          <w:rFonts w:ascii="Arial" w:hAnsi="Arial" w:cs="Arial"/>
+          <w:sz w:val="24"/>
+          <w:szCs w:val="24"/>
+          <w:lang w:val="es-ES"/>
+        </w:rPr>
+      </w:pPr>
+      <w:r>
+        <w:rPr>
+          <w:rFonts w:ascii="Arial" w:hAnsi="Arial" w:cs="Arial"/>
+          <w:sz w:val="24"/>
+          <w:szCs w:val="24"/>
+          <w:lang w:val="es-ES"/>
+        </w:rPr>
+        <w:t xml:space="preserve">    "</w:t>
+      </w:r>
+      <w:proofErr w:type="spellStart"/>
+      <w:r>
+        <w:rPr>
+          <w:rFonts w:ascii="Arial" w:hAnsi="Arial" w:cs="Arial"/>
+          <w:sz w:val="24"/>
+          <w:szCs w:val="24"/>
+          <w:lang w:val="es-ES"/>
+        </w:rPr>
+        <w:t>Estado":false</w:t>
+      </w:r>
+      <w:proofErr w:type="spellEnd"/>
+      <w:r>
+        <w:rPr>
+          <w:rFonts w:ascii="Arial" w:hAnsi="Arial" w:cs="Arial"/>
+          <w:sz w:val="24"/>
+          <w:szCs w:val="24"/>
+          <w:lang w:val="es-ES"/>
+        </w:rPr>
+        <w:t>,</w:t>
+      </w:r>
+    </w:p>
+    <w:p>
+      <w:pPr>
+        <w:rPr>
+          <w:rFonts w:ascii="Arial" w:hAnsi="Arial" w:cs="Arial"/>
+          <w:sz w:val="24"/>
+          <w:szCs w:val="24"/>
+          <w:lang w:val="es-ES"/>
+        </w:rPr>
+      </w:pPr>
+      <w:r>
+        <w:rPr>
+          <w:rFonts w:ascii="Arial" w:hAnsi="Arial" w:cs="Arial"/>
+          <w:sz w:val="24"/>
+          <w:szCs w:val="24"/>
+          <w:lang w:val="es-ES"/>
+        </w:rPr>
+        <w:t xml:space="preserve">    "jugadores":['12313111aaa','78979wrrrr']</w:t>
+      </w:r>
+    </w:p>
+    <w:p>
+      <w:pPr>
+        <w:rPr>
+          <w:rFonts w:ascii="Arial" w:hAnsi="Arial" w:cs="Arial"/>
+          <w:sz w:val="24"/>
+          <w:szCs w:val="24"/>
+          <w:lang w:val="es-ES"/>
+        </w:rPr>
+      </w:pPr>
+      <w:r>
+        <w:rPr>
+          <w:rFonts w:ascii="Arial" w:hAnsi="Arial" w:cs="Arial"/>
+          <w:sz w:val="24"/>
+          <w:szCs w:val="24"/>
+          <w:lang w:val="es-ES"/>
+        </w:rPr>
+        <w:t>})</w:t>
+      </w:r>
+    </w:p>
+    <w:p>
+      <w:pPr>
+        <w:rPr>
+          <w:rFonts w:ascii="Arial" w:hAnsi="Arial" w:cs="Arial"/>
+          <w:sz w:val="24"/>
+          <w:szCs w:val="24"/>
+          <w:lang w:val="es-ES"/>
+        </w:rPr>
+      </w:pPr>
+      <w:proofErr w:type="spellStart"/>
+      <w:r>
+        <w:rPr>
+          <w:rFonts w:ascii="Arial" w:hAnsi="Arial" w:cs="Arial"/>
+          <w:sz w:val="24"/>
+          <w:szCs w:val="24"/>
+          <w:lang w:val="es-ES"/>
+        </w:rPr>
+        <w:t>db.equipo.update</w:t>
+      </w:r>
+      <w:proofErr w:type="spellEnd"/>
+      <w:r>
+        <w:rPr>
+          <w:rFonts w:ascii="Arial" w:hAnsi="Arial" w:cs="Arial"/>
+          <w:sz w:val="24"/>
+          <w:szCs w:val="24"/>
+          <w:lang w:val="es-ES"/>
+        </w:rPr>
+        <w:t>({"</w:t>
+      </w:r>
+      <w:proofErr w:type="spellStart"/>
+      <w:r>
+        <w:rPr>
+          <w:rFonts w:ascii="Arial" w:hAnsi="Arial" w:cs="Arial"/>
+          <w:sz w:val="24"/>
+          <w:szCs w:val="24"/>
+          <w:lang w:val="es-ES"/>
+        </w:rPr>
+        <w:t>lider_equipo":"Carlos</w:t>
+      </w:r>
+      <w:proofErr w:type="spellEnd"/>
+      <w:r>
+        <w:rPr>
+          <w:rFonts w:ascii="Arial" w:hAnsi="Arial" w:cs="Arial"/>
+          <w:sz w:val="24"/>
+          <w:szCs w:val="24"/>
+          <w:lang w:val="es-ES"/>
+        </w:rPr>
+        <w:t xml:space="preserve"> vaquero"},{"</w:t>
+      </w:r>
+      <w:proofErr w:type="spellStart"/>
+      <w:r>
+        <w:rPr>
+          <w:rFonts w:ascii="Arial" w:hAnsi="Arial" w:cs="Arial"/>
+          <w:sz w:val="24"/>
+          <w:szCs w:val="24"/>
+          <w:lang w:val="es-ES"/>
+        </w:rPr>
+        <w:t>lider_equipo":"Carlos</w:t>
+      </w:r>
+      <w:proofErr w:type="spellEnd"/>
+      <w:r>
+        <w:rPr>
+          <w:rFonts w:ascii="Arial" w:hAnsi="Arial" w:cs="Arial"/>
+          <w:sz w:val="24"/>
+          <w:szCs w:val="24"/>
+          <w:lang w:val="es-ES"/>
+        </w:rPr>
+        <w:t xml:space="preserve"> Vaquero"})</w:t>
+      </w:r>
+    </w:p>
+    <w:p>
+      <w:pPr>
+        <w:rPr>
+          <w:rFonts w:ascii="Arial" w:hAnsi="Arial" w:cs="Arial"/>
+          <w:sz w:val="24"/>
+          <w:szCs w:val="24"/>
+          <w:lang w:val="es-ES"/>
+        </w:rPr>
+      </w:pPr>
+      <w:proofErr w:type="spellStart"/>
+      <w:r>
+        <w:rPr>
+          <w:rFonts w:ascii="Arial" w:hAnsi="Arial" w:cs="Arial"/>
+          <w:sz w:val="24"/>
+          <w:szCs w:val="24"/>
+          <w:lang w:val="es-ES"/>
+        </w:rPr>
+        <w:t>db.equipo.remove</w:t>
+      </w:r>
+      <w:proofErr w:type="spellEnd"/>
+      <w:r>
+        <w:rPr>
+          <w:rFonts w:ascii="Arial" w:hAnsi="Arial" w:cs="Arial"/>
+          <w:sz w:val="24"/>
+          <w:szCs w:val="24"/>
+          <w:lang w:val="es-ES"/>
+        </w:rPr>
+        <w:t>({"</w:t>
+      </w:r>
+      <w:proofErr w:type="spellStart"/>
+      <w:r>
+        <w:rPr>
+          <w:rFonts w:ascii="Arial" w:hAnsi="Arial" w:cs="Arial"/>
+          <w:sz w:val="24"/>
+          <w:szCs w:val="24"/>
+          <w:lang w:val="es-ES"/>
+        </w:rPr>
+        <w:t>nombre":"los</w:t>
+      </w:r>
+      <w:proofErr w:type="spellEnd"/>
+      <w:r>
+        <w:rPr>
+          <w:rFonts w:ascii="Arial" w:hAnsi="Arial" w:cs="Arial"/>
+          <w:sz w:val="24"/>
+          <w:szCs w:val="24"/>
+          <w:lang w:val="es-ES"/>
+        </w:rPr>
+        <w:t xml:space="preserve"> criollos"})</w:t>
+      </w:r>
+    </w:p>
+    <w:p>
+      <w:pPr>
+        <w:rPr>
+          <w:rFonts w:ascii="Arial" w:hAnsi="Arial" w:cs="Arial"/>
+          <w:sz w:val="24"/>
+          <w:szCs w:val="24"/>
+          <w:lang w:val="es-ES"/>
+        </w:rPr>
+      </w:pPr>
+      <w:r>
+        <w:rPr>
+          <w:rFonts w:ascii="Arial" w:hAnsi="Arial" w:cs="Arial"/>
+          <w:sz w:val="24"/>
+          <w:szCs w:val="24"/>
+          <w:lang w:val="es-ES"/>
+        </w:rPr>
+        <w:t xml:space="preserve">colección </w:t>
+      </w:r>
+      <w:r>
+        <w:rPr>
+          <w:rFonts w:ascii="Arial" w:hAnsi="Arial" w:cs="Arial"/>
+          <w:sz w:val="24"/>
+          <w:szCs w:val="24"/>
+          <w:lang w:val="es-ES"/>
+        </w:rPr>
+        <w:t>premiación</w:t>
+      </w:r>
+      <w:r>
+        <w:rPr>
+          <w:rFonts w:ascii="Arial" w:hAnsi="Arial" w:cs="Arial"/>
+          <w:sz w:val="24"/>
+          <w:szCs w:val="24"/>
+          <w:lang w:val="es-ES"/>
+        </w:rPr>
+        <w:t>:</w:t>
+      </w:r>
+    </w:p>
+    <w:p>
+      <w:pPr>
+        <w:rPr>
+          <w:rFonts w:ascii="Arial" w:hAnsi="Arial" w:cs="Arial"/>
+          <w:sz w:val="24"/>
+          <w:szCs w:val="24"/>
+          <w:lang w:val="es-ES"/>
+        </w:rPr>
+      </w:pPr>
+      <w:proofErr w:type="spellStart"/>
+      <w:r>
+        <w:rPr>
+          <w:rFonts w:ascii="Arial" w:hAnsi="Arial" w:cs="Arial"/>
+          <w:sz w:val="24"/>
+          <w:szCs w:val="24"/>
+          <w:lang w:val="es-ES"/>
+        </w:rPr>
+        <w:t>db.createCollection</w:t>
+      </w:r>
+      <w:proofErr w:type="spellEnd"/>
+      <w:r>
+        <w:rPr>
+          <w:rFonts w:ascii="Arial" w:hAnsi="Arial" w:cs="Arial"/>
+          <w:sz w:val="24"/>
+          <w:szCs w:val="24"/>
+          <w:lang w:val="es-ES"/>
+        </w:rPr>
+        <w:t>("</w:t>
+      </w:r>
+      <w:proofErr w:type="spellStart"/>
+      <w:r>
+        <w:rPr>
+          <w:rFonts w:ascii="Arial" w:hAnsi="Arial" w:cs="Arial"/>
+          <w:sz w:val="24"/>
+          <w:szCs w:val="24"/>
+          <w:lang w:val="es-ES"/>
+        </w:rPr>
+        <w:t>premiacion</w:t>
+      </w:r>
+      <w:proofErr w:type="spellEnd"/>
+      <w:r>
+        <w:rPr>
+          <w:rFonts w:ascii="Arial" w:hAnsi="Arial" w:cs="Arial"/>
+          <w:sz w:val="24"/>
+          <w:szCs w:val="24"/>
+          <w:lang w:val="es-ES"/>
+        </w:rPr>
+        <w:t>")</w:t>
+      </w:r>
+    </w:p>
+    <w:p>
+      <w:pPr>
+        <w:rPr>
+          <w:rFonts w:ascii="Arial" w:hAnsi="Arial" w:cs="Arial"/>
+          <w:sz w:val="24"/>
+          <w:szCs w:val="24"/>
+          <w:lang w:val="es-ES"/>
+        </w:rPr>
+      </w:pPr>
+      <w:proofErr w:type="spellStart"/>
+      <w:r>
+        <w:rPr>
+          <w:rFonts w:ascii="Arial" w:hAnsi="Arial" w:cs="Arial"/>
+          <w:sz w:val="24"/>
+          <w:szCs w:val="24"/>
+          <w:lang w:val="es-ES"/>
+        </w:rPr>
+        <w:t>db.premiacion.insert</w:t>
+      </w:r>
+      <w:proofErr w:type="spellEnd"/>
+      <w:r>
+        <w:rPr>
+          <w:rFonts w:ascii="Arial" w:hAnsi="Arial" w:cs="Arial"/>
+          <w:sz w:val="24"/>
+          <w:szCs w:val="24"/>
+          <w:lang w:val="es-ES"/>
+        </w:rPr>
+        <w:t>({</w:t>
+      </w:r>
+    </w:p>
+    <w:p>
+      <w:pPr>
+        <w:rPr>
+          <w:rFonts w:ascii="Arial" w:hAnsi="Arial" w:cs="Arial"/>
+          <w:sz w:val="24"/>
+          <w:szCs w:val="24"/>
+          <w:lang w:val="es-ES"/>
+        </w:rPr>
+      </w:pPr>
+      <w:r>
+        <w:rPr>
+          <w:rFonts w:ascii="Arial" w:hAnsi="Arial" w:cs="Arial"/>
+          <w:sz w:val="24"/>
+          <w:szCs w:val="24"/>
+          <w:lang w:val="es-ES"/>
+        </w:rPr>
+        <w:t xml:space="preserve">    "nombre":"-</w:t>
+      </w:r>
+      <w:r>
+        <w:rPr>
+          <w:rFonts w:ascii="Arial" w:hAnsi="Arial" w:cs="Arial"/>
+          <w:sz w:val="24"/>
+          <w:szCs w:val="24"/>
+          <w:lang w:val="es-ES"/>
+        </w:rPr>
+        <w:tab/>
+        <w:t xml:space="preserve">El equipo </w:t>
+      </w:r>
+      <w:proofErr w:type="spellStart"/>
+      <w:r>
+        <w:rPr>
+          <w:rFonts w:ascii="Arial" w:hAnsi="Arial" w:cs="Arial"/>
+          <w:sz w:val="24"/>
+          <w:szCs w:val="24"/>
+          <w:lang w:val="es-ES"/>
+        </w:rPr>
+        <w:t>campeóns</w:t>
+      </w:r>
+      <w:proofErr w:type="spellEnd"/>
+      <w:r>
+        <w:rPr>
+          <w:rFonts w:ascii="Arial" w:hAnsi="Arial" w:cs="Arial"/>
+          <w:sz w:val="24"/>
+          <w:szCs w:val="24"/>
+          <w:lang w:val="es-ES"/>
+        </w:rPr>
+        <w:t>",</w:t>
+      </w:r>
+    </w:p>
+    <w:p>
+      <w:pPr>
+        <w:rPr>
+          <w:rFonts w:ascii="Arial" w:hAnsi="Arial" w:cs="Arial"/>
+          <w:sz w:val="24"/>
+          <w:szCs w:val="24"/>
+          <w:lang w:val="es-ES"/>
+        </w:rPr>
+      </w:pPr>
+      <w:r>
+        <w:rPr>
+          <w:rFonts w:ascii="Arial" w:hAnsi="Arial" w:cs="Arial"/>
+          <w:sz w:val="24"/>
+          <w:szCs w:val="24"/>
+          <w:lang w:val="es-ES"/>
+        </w:rPr>
+        <w:t xml:space="preserve">    "</w:t>
+      </w:r>
+      <w:proofErr w:type="spellStart"/>
+      <w:r>
+        <w:rPr>
+          <w:rFonts w:ascii="Arial" w:hAnsi="Arial" w:cs="Arial"/>
+          <w:sz w:val="24"/>
+          <w:szCs w:val="24"/>
+          <w:lang w:val="es-ES"/>
+        </w:rPr>
+        <w:t>descricion</w:t>
+      </w:r>
+      <w:proofErr w:type="spellEnd"/>
+      <w:r>
+        <w:rPr>
+          <w:rFonts w:ascii="Arial" w:hAnsi="Arial" w:cs="Arial"/>
+          <w:sz w:val="24"/>
+          <w:szCs w:val="24"/>
+          <w:lang w:val="es-ES"/>
+        </w:rPr>
+        <w:t>":"El equipo campeón",</w:t>
+      </w:r>
+    </w:p>
+    <w:p>
+      <w:pPr>
+        <w:rPr>
+          <w:rFonts w:ascii="Arial" w:hAnsi="Arial" w:cs="Arial"/>
+          <w:sz w:val="24"/>
+          <w:szCs w:val="24"/>
+          <w:lang w:val="es-ES"/>
+        </w:rPr>
+      </w:pPr>
+      <w:r>
+        <w:rPr>
+          <w:rFonts w:ascii="Arial" w:hAnsi="Arial" w:cs="Arial"/>
+          <w:sz w:val="24"/>
+          <w:szCs w:val="24"/>
+          <w:lang w:val="es-ES"/>
+        </w:rPr>
+        <w:t xml:space="preserve">    "premio":2000000</w:t>
+      </w:r>
+    </w:p>
+    <w:p>
+      <w:pPr>
+        <w:rPr>
+          <w:rFonts w:ascii="Arial" w:hAnsi="Arial" w:cs="Arial"/>
+          <w:sz w:val="24"/>
+          <w:szCs w:val="24"/>
+          <w:lang w:val="es-ES"/>
+        </w:rPr>
+      </w:pPr>
+      <w:r>
+        <w:rPr>
+          <w:rFonts w:ascii="Arial" w:hAnsi="Arial" w:cs="Arial"/>
+          <w:sz w:val="24"/>
+          <w:szCs w:val="24"/>
+          <w:lang w:val="es-ES"/>
+        </w:rPr>
+        <w:t>})</w:t>
+      </w:r>
+    </w:p>
+    <w:p>
+      <w:pPr>
+        <w:rPr>
+          <w:rFonts w:ascii="Arial" w:hAnsi="Arial" w:cs="Arial"/>
+          <w:sz w:val="24"/>
+          <w:szCs w:val="24"/>
+          <w:lang w:val="es-ES"/>
+        </w:rPr>
+      </w:pPr>
+      <w:proofErr w:type="spellStart"/>
+      <w:r>
+        <w:rPr>
+          <w:rFonts w:ascii="Arial" w:hAnsi="Arial" w:cs="Arial"/>
+          <w:sz w:val="24"/>
+          <w:szCs w:val="24"/>
+          <w:lang w:val="es-ES"/>
+        </w:rPr>
+        <w:lastRenderedPageBreak/>
+        <w:t>db.premiacion.insert</w:t>
+      </w:r>
+      <w:proofErr w:type="spellEnd"/>
+      <w:r>
+        <w:rPr>
+          <w:rFonts w:ascii="Arial" w:hAnsi="Arial" w:cs="Arial"/>
+          <w:sz w:val="24"/>
+          <w:szCs w:val="24"/>
+          <w:lang w:val="es-ES"/>
+        </w:rPr>
+        <w:t>({</w:t>
+      </w:r>
+    </w:p>
+    <w:p>
+      <w:pPr>
+        <w:rPr>
+          <w:rFonts w:ascii="Arial" w:hAnsi="Arial" w:cs="Arial"/>
+          <w:sz w:val="24"/>
+          <w:szCs w:val="24"/>
+          <w:lang w:val="es-ES"/>
+        </w:rPr>
+      </w:pPr>
+      <w:r>
+        <w:rPr>
+          <w:rFonts w:ascii="Arial" w:hAnsi="Arial" w:cs="Arial"/>
+          <w:sz w:val="24"/>
+          <w:szCs w:val="24"/>
+          <w:lang w:val="es-ES"/>
+        </w:rPr>
+        <w:t xml:space="preserve">    "nombre":"-</w:t>
+      </w:r>
+      <w:r>
+        <w:rPr>
+          <w:rFonts w:ascii="Arial" w:hAnsi="Arial" w:cs="Arial"/>
+          <w:sz w:val="24"/>
+          <w:szCs w:val="24"/>
+          <w:lang w:val="es-ES"/>
+        </w:rPr>
+        <w:tab/>
+        <w:t>El equipo subcampeón",</w:t>
+      </w:r>
+    </w:p>
+    <w:p>
+      <w:pPr>
+        <w:rPr>
+          <w:rFonts w:ascii="Arial" w:hAnsi="Arial" w:cs="Arial"/>
+          <w:sz w:val="24"/>
+          <w:szCs w:val="24"/>
+          <w:lang w:val="es-ES"/>
+        </w:rPr>
+      </w:pPr>
+      <w:r>
+        <w:rPr>
+          <w:rFonts w:ascii="Arial" w:hAnsi="Arial" w:cs="Arial"/>
+          <w:sz w:val="24"/>
+          <w:szCs w:val="24"/>
+          <w:lang w:val="es-ES"/>
+        </w:rPr>
+        <w:t xml:space="preserve">    "</w:t>
+      </w:r>
+      <w:proofErr w:type="spellStart"/>
+      <w:r>
+        <w:rPr>
+          <w:rFonts w:ascii="Arial" w:hAnsi="Arial" w:cs="Arial"/>
+          <w:sz w:val="24"/>
+          <w:szCs w:val="24"/>
+          <w:lang w:val="es-ES"/>
+        </w:rPr>
+        <w:t>descricion</w:t>
+      </w:r>
+      <w:proofErr w:type="spellEnd"/>
+      <w:r>
+        <w:rPr>
+          <w:rFonts w:ascii="Arial" w:hAnsi="Arial" w:cs="Arial"/>
+          <w:sz w:val="24"/>
+          <w:szCs w:val="24"/>
+          <w:lang w:val="es-ES"/>
+        </w:rPr>
+        <w:t>":"El equipo subcampeón",</w:t>
+      </w:r>
+    </w:p>
+    <w:p>
+      <w:pPr>
+        <w:rPr>
+          <w:rFonts w:ascii="Arial" w:hAnsi="Arial" w:cs="Arial"/>
+          <w:sz w:val="24"/>
+          <w:szCs w:val="24"/>
+          <w:lang w:val="es-ES"/>
+        </w:rPr>
+      </w:pPr>
+      <w:r>
+        <w:rPr>
+          <w:rFonts w:ascii="Arial" w:hAnsi="Arial" w:cs="Arial"/>
+          <w:sz w:val="24"/>
+          <w:szCs w:val="24"/>
+          <w:lang w:val="es-ES"/>
+        </w:rPr>
+        <w:t xml:space="preserve">    "premio":1000000</w:t>
+      </w:r>
+    </w:p>
+    <w:p>
+      <w:pPr>
+        <w:rPr>
+          <w:rFonts w:ascii="Arial" w:hAnsi="Arial" w:cs="Arial"/>
+          <w:sz w:val="24"/>
+          <w:szCs w:val="24"/>
+          <w:lang w:val="es-ES"/>
+        </w:rPr>
+      </w:pPr>
+      <w:r>
+        <w:rPr>
+          <w:rFonts w:ascii="Arial" w:hAnsi="Arial" w:cs="Arial"/>
+          <w:sz w:val="24"/>
+          <w:szCs w:val="24"/>
+          <w:lang w:val="es-ES"/>
+        </w:rPr>
+        <w:t>})</w:t>
+      </w:r>
+    </w:p>
+    <w:p>
+      <w:pPr>
+        <w:rPr>
+          <w:rFonts w:ascii="Arial" w:hAnsi="Arial" w:cs="Arial"/>
+          <w:sz w:val="24"/>
+          <w:szCs w:val="24"/>
+          <w:lang w:val="es-ES"/>
+        </w:rPr>
+      </w:pPr>
+      <w:proofErr w:type="spellStart"/>
+      <w:r>
+        <w:rPr>
+          <w:rFonts w:ascii="Arial" w:hAnsi="Arial" w:cs="Arial"/>
+          <w:sz w:val="24"/>
+          <w:szCs w:val="24"/>
+          <w:lang w:val="es-ES"/>
+        </w:rPr>
+        <w:t>db.premiacion.find</w:t>
+      </w:r>
+      <w:proofErr w:type="spellEnd"/>
+      <w:r>
+        <w:rPr>
+          <w:rFonts w:ascii="Arial" w:hAnsi="Arial" w:cs="Arial"/>
+          <w:sz w:val="24"/>
+          <w:szCs w:val="24"/>
+          <w:lang w:val="es-ES"/>
+        </w:rPr>
+        <w:t>({"premio":1000000})</w:t>
+      </w:r>
+    </w:p>
+    <w:p>
+      <w:pPr>
+        <w:rPr>
+          <w:rFonts w:ascii="Arial" w:hAnsi="Arial" w:cs="Arial"/>
+          <w:sz w:val="24"/>
+          <w:szCs w:val="24"/>
+          <w:lang w:val="es-ES"/>
+        </w:rPr>
+      </w:pPr>
+      <w:proofErr w:type="spellStart"/>
+      <w:r>
+        <w:rPr>
+          <w:rFonts w:ascii="Arial" w:hAnsi="Arial" w:cs="Arial"/>
+          <w:sz w:val="24"/>
+          <w:szCs w:val="24"/>
+          <w:lang w:val="es-ES"/>
+        </w:rPr>
+        <w:t>db.premiacion.update</w:t>
+      </w:r>
+      <w:proofErr w:type="spellEnd"/>
+      <w:r>
+        <w:rPr>
+          <w:rFonts w:ascii="Arial" w:hAnsi="Arial" w:cs="Arial"/>
+          <w:sz w:val="24"/>
+          <w:szCs w:val="24"/>
+          <w:lang w:val="es-ES"/>
+        </w:rPr>
+        <w:t>({"premio":1000000},{"premio":1500000})</w:t>
+      </w:r>
+    </w:p>
+    <w:p>
+      <w:pPr>
+        <w:rPr>
+          <w:rFonts w:ascii="Arial" w:hAnsi="Arial" w:cs="Arial"/>
+          <w:sz w:val="24"/>
+          <w:szCs w:val="24"/>
+          <w:u w:val="single"/>
+          <w:lang w:val="es-ES"/>
+        </w:rPr>
+      </w:pPr>
+      <w:proofErr w:type="spellStart"/>
+      <w:r>
+        <w:rPr>
+          <w:rFonts w:ascii="Arial" w:hAnsi="Arial" w:cs="Arial"/>
+          <w:sz w:val="24"/>
+          <w:szCs w:val="24"/>
+          <w:lang w:val="es-ES"/>
+        </w:rPr>
+        <w:t>db.premiacion.remove</w:t>
+      </w:r>
+      <w:proofErr w:type="spellEnd"/>
+      <w:r>
+        <w:rPr>
+          <w:rFonts w:ascii="Arial" w:hAnsi="Arial" w:cs="Arial"/>
+          <w:sz w:val="24"/>
+          <w:szCs w:val="24"/>
+          <w:lang w:val="es-ES"/>
+        </w:rPr>
+        <w:t>({"premio":1500000})</w:t>
+      </w:r>
     </w:p>
     <w:p>
       <w:pPr>
@@ -8261,7 +8500,7 @@
 </file>
 
 <file path=word/numbering.xml><?xml version="1.0" encoding="utf-8"?>
-<w:numbering xmlns:wpc="http://schemas.microsoft.com/office/word/2010/wordprocessingCanvas" xmlns:mc="http://schemas.openxmlformats.org/markup-compatibility/2006" xmlns:o="urn:schemas-microsoft-com:office:office" xmlns:r="http://schemas.openxmlformats.org/officeDocument/2006/relationships" xmlns:m="http://schemas.openxmlformats.org/officeDocument/2006/math" xmlns:v="urn:schemas-microsoft-com:vml" xmlns:wp14="http://schemas.microsoft.com/office/word/2010/wordprocessingDrawing" xmlns:wp="http://schemas.openxmlformats.org/drawingml/2006/wordprocessingDrawing" xmlns:w10="urn:schemas-microsoft-com:office:word" xmlns:w="http://schemas.openxmlformats.org/wordprocessingml/2006/main" xmlns:w14="http://schemas.microsoft.com/office/word/2010/wordml" xmlns:w15="http://schemas.microsoft.com/office/word/2012/wordml" xmlns:wpg="http://schemas.microsoft.com/office/word/2010/wordprocessingGroup" xmlns:wpi="http://schemas.microsoft.com/office/word/2010/wordprocessingInk" xmlns:wne="http://schemas.microsoft.com/office/word/2006/wordml" xmlns:wps="http://schemas.microsoft.com/office/word/2010/wordprocessingShape" mc:Ignorable="w14 w15 wp14">
+<w:numbering xmlns:wpc="http://schemas.microsoft.com/office/word/2010/wordprocessingCanvas" xmlns:cx="http://schemas.microsoft.com/office/drawing/2014/chartex" xmlns:cx1="http://schemas.microsoft.com/office/drawing/2015/9/8/chartex" xmlns:cx2="http://schemas.microsoft.com/office/drawing/2015/10/21/chartex" xmlns:cx3="http://schemas.microsoft.com/office/drawing/2016/5/9/chartex" xmlns:cx4="http://schemas.microsoft.com/office/drawing/2016/5/10/chartex" xmlns:cx5="http://schemas.microsoft.com/office/drawing/2016/5/11/chartex" xmlns:cx6="http://schemas.microsoft.com/office/drawing/2016/5/12/chartex" xmlns:cx7="http://schemas.microsoft.com/office/drawing/2016/5/13/chartex" xmlns:cx8="http://schemas.microsoft.com/office/drawing/2016/5/14/chartex" xmlns:mc="http://schemas.openxmlformats.org/markup-compatibility/2006" xmlns:aink="http://schemas.microsoft.com/office/drawing/2016/ink" xmlns:am3d="http://schemas.microsoft.com/office/drawing/2017/model3d" xmlns:o="urn:schemas-microsoft-com:office:office" xmlns:r="http://schemas.openxmlformats.org/officeDocument/2006/relationships" xmlns:m="http://schemas.openxmlformats.org/officeDocument/2006/math" xmlns:v="urn:schemas-microsoft-com:vml" xmlns:wp14="http://schemas.microsoft.com/office/word/2010/wordprocessingDrawing" xmlns:wp="http://schemas.openxmlformats.org/drawingml/2006/wordprocessingDrawing" xmlns:w10="urn:schemas-microsoft-com:office:word" xmlns:w="http://schemas.openxmlformats.org/wordprocessingml/2006/main" xmlns:w14="http://schemas.microsoft.com/office/word/2010/wordml" xmlns:w15="http://schemas.microsoft.com/office/word/2012/wordml" xmlns:w16cex="http://schemas.microsoft.com/office/word/2018/wordml/cex" xmlns:w16cid="http://schemas.microsoft.com/office/word/2016/wordml/cid" xmlns:w16="http://schemas.microsoft.com/office/word/2018/wordml" xmlns:w16sdtdh="http://schemas.microsoft.com/office/word/2020/wordml/sdtdatahash" xmlns:w16se="http://schemas.microsoft.com/office/word/2015/wordml/symex" xmlns:wpg="http://schemas.microsoft.com/office/word/2010/wordprocessingGroup" xmlns:wpi="http://schemas.microsoft.com/office/word/2010/wordprocessingInk" xmlns:wne="http://schemas.microsoft.com/office/word/2006/wordml" xmlns:wps="http://schemas.microsoft.com/office/word/2010/wordprocessingShape" mc:Ignorable="w14 w15 w16se w16cid w16 w16cex w16sdtdh wp14">
   <w:abstractNum w:abstractNumId="0" w15:restartNumberingAfterBreak="0">
     <w:nsid w:val="6C4B5496"/>
     <w:multiLevelType w:val="hybridMultilevel"/>
@@ -8496,7 +8735,7 @@
 </file>
 
 <file path=word/styles.xml><?xml version="1.0" encoding="utf-8"?>
-<w:styles xmlns:mc="http://schemas.openxmlformats.org/markup-compatibility/2006" xmlns:r="http://schemas.openxmlformats.org/officeDocument/2006/relationships" xmlns:w="http://schemas.openxmlformats.org/wordprocessingml/2006/main" xmlns:w14="http://schemas.microsoft.com/office/word/2010/wordml" xmlns:w15="http://schemas.microsoft.com/office/word/2012/wordml" mc:Ignorable="w14 w15">
+<w:styles xmlns:mc="http://schemas.openxmlformats.org/markup-compatibility/2006" xmlns:r="http://schemas.openxmlformats.org/officeDocument/2006/relationships" xmlns:w="http://schemas.openxmlformats.org/wordprocessingml/2006/main" xmlns:w14="http://schemas.microsoft.com/office/word/2010/wordml" xmlns:w15="http://schemas.microsoft.com/office/word/2012/wordml" xmlns:w16cex="http://schemas.microsoft.com/office/word/2018/wordml/cex" xmlns:w16cid="http://schemas.microsoft.com/office/word/2016/wordml/cid" xmlns:w16="http://schemas.microsoft.com/office/word/2018/wordml" xmlns:w16sdtdh="http://schemas.microsoft.com/office/word/2020/wordml/sdtdatahash" xmlns:w16se="http://schemas.microsoft.com/office/word/2015/wordml/symex" mc:Ignorable="w14 w15 w16se w16cid w16 w16cex w16sdtdh">
   <w:docDefaults>
     <w:rPrDefault>
       <w:rPr>
@@ -8512,7 +8751,7 @@
       </w:pPr>
     </w:pPrDefault>
   </w:docDefaults>
-  <w:latentStyles w:defLockedState="0" w:defUIPriority="99" w:defSemiHidden="0" w:defUnhideWhenUsed="0" w:defQFormat="0" w:count="371">
+  <w:latentStyles w:defLockedState="0" w:defUIPriority="99" w:defSemiHidden="0" w:defUnhideWhenUsed="0" w:defQFormat="0" w:count="376">
     <w:lsdException w:name="Normal" w:uiPriority="0" w:qFormat="1"/>
     <w:lsdException w:name="heading 1" w:uiPriority="9" w:qFormat="1"/>
     <w:lsdException w:name="heading 2" w:semiHidden="1" w:uiPriority="9" w:unhideWhenUsed="1" w:qFormat="1"/>
@@ -8618,7 +8857,6 @@
     <w:lsdException w:name="HTML Sample" w:semiHidden="1" w:unhideWhenUsed="1"/>
     <w:lsdException w:name="HTML Typewriter" w:semiHidden="1" w:unhideWhenUsed="1"/>
     <w:lsdException w:name="HTML Variable" w:semiHidden="1" w:unhideWhenUsed="1"/>
-    <w:lsdException w:name="Normal Table" w:semiHidden="1" w:unhideWhenUsed="1"/>
     <w:lsdException w:name="annotation subject" w:semiHidden="1" w:unhideWhenUsed="1"/>
     <w:lsdException w:name="No List" w:semiHidden="1" w:unhideWhenUsed="1"/>
     <w:lsdException w:name="Outline List 1" w:semiHidden="1" w:unhideWhenUsed="1"/>
@@ -8661,11 +8899,8 @@
     <w:lsdException w:name="Table Contemporary" w:semiHidden="1" w:unhideWhenUsed="1"/>
     <w:lsdException w:name="Table Elegant" w:semiHidden="1" w:unhideWhenUsed="1"/>
     <w:lsdException w:name="Table Professional" w:semiHidden="1" w:unhideWhenUsed="1"/>
-    <w:lsdException w:name="Table Subtle 1" w:semiHidden="1" w:unhideWhenUsed="1"/>
     <w:lsdException w:name="Table Subtle 2" w:semiHidden="1" w:unhideWhenUsed="1"/>
     <w:lsdException w:name="Table Web 1" w:semiHidden="1" w:unhideWhenUsed="1"/>
-    <w:lsdException w:name="Table Web 2" w:semiHidden="1" w:unhideWhenUsed="1"/>
-    <w:lsdException w:name="Table Web 3" w:semiHidden="1" w:unhideWhenUsed="1"/>
     <w:lsdException w:name="Balloon Text" w:semiHidden="1" w:unhideWhenUsed="1"/>
     <w:lsdException w:name="Table Grid" w:uiPriority="39"/>
     <w:lsdException w:name="Table Theme" w:semiHidden="1" w:unhideWhenUsed="1"/>
@@ -8884,6 +9119,11 @@
     <w:lsdException w:name="List Table 5 Dark Accent 6" w:uiPriority="50"/>
     <w:lsdException w:name="List Table 6 Colorful Accent 6" w:uiPriority="51"/>
     <w:lsdException w:name="List Table 7 Colorful Accent 6" w:uiPriority="52"/>
+    <w:lsdException w:name="Mention" w:semiHidden="1" w:unhideWhenUsed="1"/>
+    <w:lsdException w:name="Smart Hyperlink" w:semiHidden="1" w:unhideWhenUsed="1"/>
+    <w:lsdException w:name="Hashtag" w:semiHidden="1" w:unhideWhenUsed="1"/>
+    <w:lsdException w:name="Unresolved Mention" w:semiHidden="1" w:unhideWhenUsed="1"/>
+    <w:lsdException w:name="Smart Link" w:semiHidden="1" w:unhideWhenUsed="1"/>
   </w:latentStyles>
   <w:style w:type="paragraph" w:default="1" w:styleId="Normal">
     <w:name w:val="Normal"/>

</xml_diff>